<commit_message>
add raw tcp server and test file
</commit_message>
<xml_diff>
--- a/petalinux_rootfs_network_flow_with_gpio.docx
+++ b/petalinux_rootfs_network_flow_with_gpio.docx
@@ -627,12 +627,6 @@
           <w:szCs w:val="20"/>
         </w:rPr>
         <w:br/>
-      </w:r>
-      <w:r>
-        <w:rPr>
-          <w:sz w:val="20"/>
-          <w:szCs w:val="20"/>
-        </w:rPr>
         <w:t>echo "CONFIG_python3-pip"       &gt;&gt; project-spec/meta-user/conf/user-</w:t>
       </w:r>
       <w:proofErr w:type="spellStart"/>
@@ -723,12 +717,6 @@
           <w:szCs w:val="20"/>
         </w:rPr>
         <w:br/>
-      </w:r>
-      <w:r>
-        <w:rPr>
-          <w:sz w:val="20"/>
-          <w:szCs w:val="20"/>
-        </w:rPr>
         <w:t>echo "</w:t>
       </w:r>
       <w:proofErr w:type="spellStart"/>
@@ -805,12 +793,6 @@
           <w:szCs w:val="20"/>
         </w:rPr>
         <w:br/>
-      </w:r>
-      <w:r>
-        <w:rPr>
-          <w:sz w:val="20"/>
-          <w:szCs w:val="20"/>
-        </w:rPr>
         <w:t>echo "</w:t>
       </w:r>
       <w:proofErr w:type="spellStart"/>
@@ -887,12 +869,6 @@
           <w:szCs w:val="20"/>
         </w:rPr>
         <w:br/>
-      </w:r>
-      <w:r>
-        <w:rPr>
-          <w:sz w:val="20"/>
-          <w:szCs w:val="20"/>
-        </w:rPr>
         <w:t>echo "</w:t>
       </w:r>
       <w:proofErr w:type="spellStart"/>
@@ -1072,51 +1048,39 @@
           <w:szCs w:val="20"/>
         </w:rPr>
         <w:br/>
-      </w:r>
+        <w:t>echo "</w:t>
+      </w:r>
+      <w:proofErr w:type="spellStart"/>
       <w:r>
         <w:rPr>
           <w:sz w:val="20"/>
           <w:szCs w:val="20"/>
         </w:rPr>
-        <w:t>echo "</w:t>
-      </w:r>
-      <w:proofErr w:type="spellStart"/>
+        <w:t>CONFIG_libgpiod</w:t>
+      </w:r>
+      <w:proofErr w:type="spellEnd"/>
       <w:r>
         <w:rPr>
           <w:sz w:val="20"/>
           <w:szCs w:val="20"/>
         </w:rPr>
-        <w:t>CONFIG_libgpiod</w:t>
-      </w:r>
-      <w:proofErr w:type="spellEnd"/>
+        <w:t>-tools"    &gt;&gt; project-spec/meta-user/conf/user-</w:t>
+      </w:r>
+      <w:proofErr w:type="spellStart"/>
       <w:r>
         <w:rPr>
           <w:sz w:val="20"/>
           <w:szCs w:val="20"/>
         </w:rPr>
-        <w:t>-tools"    &gt;&gt; project-spec/meta-user/conf/user-</w:t>
-      </w:r>
-      <w:proofErr w:type="spellStart"/>
+        <w:t>rootfsconfig</w:t>
+      </w:r>
+      <w:proofErr w:type="spellEnd"/>
       <w:r>
         <w:rPr>
           <w:sz w:val="20"/>
           <w:szCs w:val="20"/>
         </w:rPr>
-        <w:t>rootfsconfig</w:t>
-      </w:r>
-      <w:proofErr w:type="spellEnd"/>
-      <w:r>
-        <w:rPr>
-          <w:sz w:val="20"/>
-          <w:szCs w:val="20"/>
-        </w:rPr>
         <w:br/>
-      </w:r>
-      <w:r>
-        <w:rPr>
-          <w:sz w:val="20"/>
-          <w:szCs w:val="20"/>
-        </w:rPr>
         <w:t>echo "</w:t>
       </w:r>
       <w:proofErr w:type="spellStart"/>
@@ -1526,13 +1490,7 @@
         <w:rPr>
           <w:rStyle w:val="s1"/>
         </w:rPr>
-        <w:t xml:space="preserve">Filesystem packages-&gt; </w:t>
-      </w:r>
-      <w:r>
-        <w:rPr>
-          <w:rStyle w:val="s1"/>
-        </w:rPr>
-        <w:t>console-&gt;utils-&gt;</w:t>
+        <w:t>Filesystem packages-&gt; console-&gt;utils-&gt;</w:t>
       </w:r>
       <w:proofErr w:type="spellStart"/>
       <w:r>
@@ -1599,13 +1557,7 @@
         <w:rPr>
           <w:rStyle w:val="s1"/>
         </w:rPr>
-        <w:t>Filesystem packages-&gt; console-&gt;utils-&gt;</w:t>
-      </w:r>
-      <w:r>
-        <w:rPr>
-          <w:rStyle w:val="s1"/>
-        </w:rPr>
-        <w:t>file</w:t>
+        <w:t>Filesystem packages-&gt; console-&gt;utils-&gt;file</w:t>
       </w:r>
     </w:p>
     <w:p>
@@ -1803,13 +1755,7 @@
         <w:rPr>
           <w:rStyle w:val="s1"/>
         </w:rPr>
-        <w:t>-&gt;</w:t>
-      </w:r>
-      <w:r>
-        <w:rPr>
-          <w:rStyle w:val="s1"/>
-        </w:rPr>
-        <w:t>net-tools</w:t>
+        <w:t>-&gt;net-tools</w:t>
       </w:r>
     </w:p>
     <w:p>
@@ -1880,25 +1826,7 @@
         <w:rPr>
           <w:rStyle w:val="s1"/>
         </w:rPr>
-        <w:t xml:space="preserve">Filesystem packages-&gt; </w:t>
-      </w:r>
-      <w:r>
-        <w:rPr>
-          <w:rStyle w:val="s1"/>
-        </w:rPr>
-        <w:t>base</w:t>
-      </w:r>
-      <w:r>
-        <w:rPr>
-          <w:rStyle w:val="s1"/>
-        </w:rPr>
-        <w:t>-&gt;</w:t>
-      </w:r>
-      <w:r>
-        <w:rPr>
-          <w:rStyle w:val="s1"/>
-        </w:rPr>
-        <w:t>iproute2</w:t>
+        <w:t>Filesystem packages-&gt; base-&gt;iproute2</w:t>
       </w:r>
     </w:p>
     <w:p>
@@ -2035,10 +1963,7 @@
       </w:pPr>
       <w:proofErr w:type="spellStart"/>
       <w:r>
-        <w:t>O</w:t>
-      </w:r>
-      <w:r>
-        <w:t>penssh</w:t>
+        <w:t>Openssh</w:t>
       </w:r>
       <w:proofErr w:type="spellEnd"/>
     </w:p>
@@ -2069,13 +1994,7 @@
         <w:rPr>
           <w:rStyle w:val="s1"/>
         </w:rPr>
-        <w:t>Filesystem packages-&gt;</w:t>
-      </w:r>
-      <w:r>
-        <w:rPr>
-          <w:rStyle w:val="s1"/>
-        </w:rPr>
-        <w:t xml:space="preserve"> console -&gt; network -&gt; </w:t>
+        <w:t xml:space="preserve">Filesystem packages-&gt; console -&gt; network -&gt; </w:t>
       </w:r>
       <w:proofErr w:type="spellStart"/>
       <w:r>
@@ -2138,19 +2057,7 @@
         <w:rPr>
           <w:rStyle w:val="s1"/>
         </w:rPr>
-        <w:t xml:space="preserve">ilesystem </w:t>
-      </w:r>
-      <w:r>
-        <w:rPr>
-          <w:rStyle w:val="s1"/>
-        </w:rPr>
-        <w:t xml:space="preserve">-&gt; </w:t>
-      </w:r>
-      <w:r>
-        <w:rPr>
-          <w:rStyle w:val="s1"/>
-        </w:rPr>
-        <w:t>console -&gt; utils -&gt; git</w:t>
+        <w:t>ilesystem -&gt; console -&gt; utils -&gt; git</w:t>
       </w:r>
     </w:p>
     <w:p>
@@ -5774,13 +5681,8 @@
         <w:t>project-spec/meta-user/recipes-core/images/petalinux-user-image.bbappend</w:t>
       </w:r>
       <w:r>
-        <w:t>（</w:t>
-      </w:r>
-      <w:proofErr w:type="spellStart"/>
-      <w:r>
-        <w:t>或你的實際</w:t>
-      </w:r>
-      <w:proofErr w:type="spellEnd"/>
+        <w:t>（或你的實際</w:t>
+      </w:r>
       <w:r>
         <w:t xml:space="preserve"> image </w:t>
       </w:r>
@@ -9445,6 +9347,318 @@
           <w:lang w:eastAsia="zh-TW"/>
         </w:rPr>
       </w:pPr>
+    </w:p>
+    <w:p>
+      <w:pPr>
+        <w:pStyle w:val="31"/>
+        <w:rPr>
+          <w:lang w:eastAsia="zh-TW"/>
+        </w:rPr>
+      </w:pPr>
+      <w:r>
+        <w:rPr>
+          <w:lang w:eastAsia="zh-TW"/>
+        </w:rPr>
+        <w:t xml:space="preserve">2. </w:t>
+      </w:r>
+      <w:r>
+        <w:rPr>
+          <w:lang w:eastAsia="zh-TW"/>
+        </w:rPr>
+        <w:t>編譯時決定是否</w:t>
+      </w:r>
+      <w:r>
+        <w:rPr>
+          <w:rFonts w:ascii="微軟正黑體" w:eastAsia="微軟正黑體" w:hAnsi="微軟正黑體" w:cs="微軟正黑體" w:hint="eastAsia"/>
+          <w:lang w:eastAsia="zh-TW"/>
+        </w:rPr>
+        <w:t>啟</w:t>
+      </w:r>
+      <w:r>
+        <w:rPr>
+          <w:lang w:eastAsia="zh-TW"/>
+        </w:rPr>
+        <w:t>用</w:t>
+      </w:r>
+      <w:r>
+        <w:rPr>
+          <w:lang w:eastAsia="zh-TW"/>
+        </w:rPr>
+        <w:t xml:space="preserve"> Debug</w:t>
+      </w:r>
+    </w:p>
+    <w:p>
+      <w:pPr>
+        <w:pStyle w:val="p1"/>
+        <w:numPr>
+          <w:ilvl w:val="0"/>
+          <w:numId w:val="15"/>
+        </w:numPr>
+      </w:pPr>
+      <w:r>
+        <w:rPr>
+          <w:b/>
+          <w:bCs/>
+        </w:rPr>
+        <w:t>啟用 Debug</w:t>
+      </w:r>
+      <w:r>
+        <w:rPr>
+          <w:rStyle w:val="s1"/>
+        </w:rPr>
+        <w:t>（有輸出）：</w:t>
+      </w:r>
+    </w:p>
+    <w:p>
+      <w:pPr>
+        <w:pStyle w:val="p1"/>
+        <w:numPr>
+          <w:ilvl w:val="0"/>
+          <w:numId w:val="15"/>
+        </w:numPr>
+        <w:rPr>
+          <w:b/>
+          <w:bCs/>
+        </w:rPr>
+      </w:pPr>
+      <w:proofErr w:type="spellStart"/>
+      <w:r>
+        <w:rPr>
+          <w:b/>
+          <w:bCs/>
+        </w:rPr>
+        <w:t>gcc</w:t>
+      </w:r>
+      <w:proofErr w:type="spellEnd"/>
+      <w:r>
+        <w:rPr>
+          <w:b/>
+          <w:bCs/>
+        </w:rPr>
+        <w:t xml:space="preserve"> -O3 -o </w:t>
+      </w:r>
+      <w:proofErr w:type="spellStart"/>
+      <w:r>
+        <w:rPr>
+          <w:b/>
+          <w:bCs/>
+        </w:rPr>
+        <w:t>awg_server</w:t>
+      </w:r>
+      <w:proofErr w:type="spellEnd"/>
+      <w:r>
+        <w:rPr>
+          <w:b/>
+          <w:bCs/>
+        </w:rPr>
+        <w:t xml:space="preserve"> </w:t>
+      </w:r>
+      <w:proofErr w:type="spellStart"/>
+      <w:r>
+        <w:rPr>
+          <w:b/>
+          <w:bCs/>
+        </w:rPr>
+        <w:t>awg_server_raw_mmap.c</w:t>
+      </w:r>
+      <w:proofErr w:type="spellEnd"/>
+      <w:r>
+        <w:rPr>
+          <w:b/>
+          <w:bCs/>
+        </w:rPr>
+        <w:t xml:space="preserve"> -L. -DDEBUG -</w:t>
+      </w:r>
+      <w:proofErr w:type="spellStart"/>
+      <w:r>
+        <w:rPr>
+          <w:b/>
+          <w:bCs/>
+        </w:rPr>
+        <w:t>lawg_core_mmap</w:t>
+      </w:r>
+      <w:proofErr w:type="spellEnd"/>
+      <w:r>
+        <w:rPr>
+          <w:b/>
+          <w:bCs/>
+        </w:rPr>
+        <w:t xml:space="preserve"> -</w:t>
+      </w:r>
+      <w:proofErr w:type="spellStart"/>
+      <w:proofErr w:type="gramStart"/>
+      <w:r>
+        <w:rPr>
+          <w:b/>
+          <w:bCs/>
+        </w:rPr>
+        <w:t>Wl</w:t>
+      </w:r>
+      <w:proofErr w:type="spellEnd"/>
+      <w:r>
+        <w:rPr>
+          <w:b/>
+          <w:bCs/>
+        </w:rPr>
+        <w:t>,-</w:t>
+      </w:r>
+      <w:proofErr w:type="spellStart"/>
+      <w:proofErr w:type="gramEnd"/>
+      <w:r>
+        <w:rPr>
+          <w:b/>
+          <w:bCs/>
+        </w:rPr>
+        <w:t>rpath</w:t>
+      </w:r>
+      <w:proofErr w:type="spellEnd"/>
+      <w:r>
+        <w:rPr>
+          <w:b/>
+          <w:bCs/>
+        </w:rPr>
+        <w:t>,'$ORIGIN'</w:t>
+      </w:r>
+    </w:p>
+    <w:p>
+      <w:pPr>
+        <w:pStyle w:val="p1"/>
+        <w:numPr>
+          <w:ilvl w:val="0"/>
+          <w:numId w:val="16"/>
+        </w:numPr>
+      </w:pPr>
+      <w:r>
+        <w:rPr>
+          <w:b/>
+          <w:bCs/>
+        </w:rPr>
+        <w:t>關閉 Debug</w:t>
+      </w:r>
+      <w:r>
+        <w:rPr>
+          <w:rStyle w:val="s1"/>
+        </w:rPr>
+        <w:t>（無輸出）：</w:t>
+      </w:r>
+    </w:p>
+    <w:p>
+      <w:pPr>
+        <w:pStyle w:val="p1"/>
+        <w:numPr>
+          <w:ilvl w:val="0"/>
+          <w:numId w:val="16"/>
+        </w:numPr>
+        <w:rPr>
+          <w:b/>
+          <w:bCs/>
+        </w:rPr>
+      </w:pPr>
+      <w:proofErr w:type="spellStart"/>
+      <w:r>
+        <w:rPr>
+          <w:b/>
+          <w:bCs/>
+        </w:rPr>
+        <w:t>gcc</w:t>
+      </w:r>
+      <w:proofErr w:type="spellEnd"/>
+      <w:r>
+        <w:rPr>
+          <w:b/>
+          <w:bCs/>
+        </w:rPr>
+        <w:t xml:space="preserve"> -O3 -o </w:t>
+      </w:r>
+      <w:proofErr w:type="spellStart"/>
+      <w:r>
+        <w:rPr>
+          <w:b/>
+          <w:bCs/>
+        </w:rPr>
+        <w:t>awg_server</w:t>
+      </w:r>
+      <w:proofErr w:type="spellEnd"/>
+      <w:r>
+        <w:rPr>
+          <w:b/>
+          <w:bCs/>
+        </w:rPr>
+        <w:t xml:space="preserve"> </w:t>
+      </w:r>
+      <w:proofErr w:type="spellStart"/>
+      <w:r>
+        <w:rPr>
+          <w:b/>
+          <w:bCs/>
+        </w:rPr>
+        <w:t>awg_server_raw_mmap.c</w:t>
+      </w:r>
+      <w:proofErr w:type="spellEnd"/>
+      <w:r>
+        <w:rPr>
+          <w:b/>
+          <w:bCs/>
+        </w:rPr>
+        <w:t xml:space="preserve"> -L. -</w:t>
+      </w:r>
+      <w:proofErr w:type="spellStart"/>
+      <w:r>
+        <w:rPr>
+          <w:b/>
+          <w:bCs/>
+        </w:rPr>
+        <w:t>lawg_core_mmap</w:t>
+      </w:r>
+      <w:proofErr w:type="spellEnd"/>
+      <w:r>
+        <w:rPr>
+          <w:b/>
+          <w:bCs/>
+        </w:rPr>
+        <w:t xml:space="preserve"> -</w:t>
+      </w:r>
+      <w:proofErr w:type="spellStart"/>
+      <w:proofErr w:type="gramStart"/>
+      <w:r>
+        <w:rPr>
+          <w:b/>
+          <w:bCs/>
+        </w:rPr>
+        <w:t>Wl</w:t>
+      </w:r>
+      <w:proofErr w:type="spellEnd"/>
+      <w:r>
+        <w:rPr>
+          <w:b/>
+          <w:bCs/>
+        </w:rPr>
+        <w:t>,-</w:t>
+      </w:r>
+      <w:proofErr w:type="spellStart"/>
+      <w:proofErr w:type="gramEnd"/>
+      <w:r>
+        <w:rPr>
+          <w:b/>
+          <w:bCs/>
+        </w:rPr>
+        <w:t>rpath</w:t>
+      </w:r>
+      <w:proofErr w:type="spellEnd"/>
+      <w:r>
+        <w:rPr>
+          <w:b/>
+          <w:bCs/>
+        </w:rPr>
+        <w:t>,'$ORIGIN'</w:t>
+      </w:r>
+    </w:p>
+    <w:p>
+      <w:pPr>
+        <w:rPr>
+          <w:lang w:eastAsia="zh-TW"/>
+        </w:rPr>
+      </w:pPr>
       <w:r>
         <w:rPr>
           <w:lang w:eastAsia="zh-TW"/>
@@ -9454,10 +9668,309 @@
     </w:p>
     <w:p>
       <w:pPr>
-        <w:rPr>
-          <w:lang w:eastAsia="zh-TW"/>
-        </w:rPr>
-      </w:pPr>
+        <w:spacing w:before="100" w:beforeAutospacing="1" w:after="100" w:afterAutospacing="1" w:line="240" w:lineRule="auto"/>
+        <w:outlineLvl w:val="2"/>
+        <w:rPr>
+          <w:rFonts w:ascii="新細明體" w:eastAsia="新細明體" w:hAnsi="新細明體" w:cs="新細明體"/>
+          <w:b/>
+          <w:bCs/>
+          <w:sz w:val="27"/>
+          <w:szCs w:val="27"/>
+          <w:lang w:eastAsia="zh-TW"/>
+        </w:rPr>
+      </w:pPr>
+      <w:r>
+        <w:rPr>
+          <w:rFonts w:ascii="新細明體" w:eastAsia="新細明體" w:hAnsi="新細明體" w:cs="新細明體"/>
+          <w:b/>
+          <w:bCs/>
+          <w:sz w:val="27"/>
+          <w:szCs w:val="27"/>
+          <w:lang w:eastAsia="zh-TW"/>
+        </w:rPr>
+        <w:lastRenderedPageBreak/>
+        <w:t xml:space="preserve">2. 建立 </w:t>
+      </w:r>
+      <w:proofErr w:type="spellStart"/>
+      <w:r>
+        <w:rPr>
+          <w:rFonts w:ascii="新細明體" w:eastAsia="新細明體" w:hAnsi="新細明體" w:cs="新細明體"/>
+          <w:b/>
+          <w:bCs/>
+          <w:sz w:val="27"/>
+          <w:szCs w:val="27"/>
+          <w:lang w:eastAsia="zh-TW"/>
+        </w:rPr>
+        <w:t>systemd</w:t>
+      </w:r>
+      <w:proofErr w:type="spellEnd"/>
+      <w:r>
+        <w:rPr>
+          <w:rFonts w:ascii="新細明體" w:eastAsia="新細明體" w:hAnsi="新細明體" w:cs="新細明體"/>
+          <w:b/>
+          <w:bCs/>
+          <w:sz w:val="27"/>
+          <w:szCs w:val="27"/>
+          <w:lang w:eastAsia="zh-TW"/>
+        </w:rPr>
+        <w:t xml:space="preserve"> service 檔</w:t>
+      </w:r>
+    </w:p>
+    <w:p>
+      <w:pPr>
+        <w:rPr>
+          <w:lang w:eastAsia="zh-TW"/>
+        </w:rPr>
+      </w:pPr>
+      <w:r>
+        <w:rPr>
+          <w:lang w:eastAsia="zh-TW"/>
+        </w:rPr>
+        <w:t>[Unit]</w:t>
+      </w:r>
+    </w:p>
+    <w:p>
+      <w:pPr>
+        <w:rPr>
+          <w:lang w:eastAsia="zh-TW"/>
+        </w:rPr>
+      </w:pPr>
+      <w:r>
+        <w:rPr>
+          <w:lang w:eastAsia="zh-TW"/>
+        </w:rPr>
+        <w:t>Description=AWG TCP Server</w:t>
+      </w:r>
+    </w:p>
+    <w:p>
+      <w:pPr>
+        <w:rPr>
+          <w:lang w:eastAsia="zh-TW"/>
+        </w:rPr>
+      </w:pPr>
+      <w:r>
+        <w:rPr>
+          <w:lang w:eastAsia="zh-TW"/>
+        </w:rPr>
+        <w:t>After=</w:t>
+      </w:r>
+      <w:proofErr w:type="spellStart"/>
+      <w:r>
+        <w:rPr>
+          <w:lang w:eastAsia="zh-TW"/>
+        </w:rPr>
+        <w:t>network.target</w:t>
+      </w:r>
+      <w:proofErr w:type="spellEnd"/>
+    </w:p>
+    <w:p>
+      <w:pPr>
+        <w:rPr>
+          <w:lang w:eastAsia="zh-TW"/>
+        </w:rPr>
+      </w:pPr>
+    </w:p>
+    <w:p>
+      <w:pPr>
+        <w:rPr>
+          <w:lang w:eastAsia="zh-TW"/>
+        </w:rPr>
+      </w:pPr>
+      <w:r>
+        <w:rPr>
+          <w:lang w:eastAsia="zh-TW"/>
+        </w:rPr>
+        <w:t>[Service]</w:t>
+      </w:r>
+    </w:p>
+    <w:p>
+      <w:pPr>
+        <w:rPr>
+          <w:lang w:eastAsia="zh-TW"/>
+        </w:rPr>
+      </w:pPr>
+      <w:proofErr w:type="spellStart"/>
+      <w:r>
+        <w:rPr>
+          <w:lang w:eastAsia="zh-TW"/>
+        </w:rPr>
+        <w:t>ExecStart</w:t>
+      </w:r>
+      <w:proofErr w:type="spellEnd"/>
+      <w:r>
+        <w:rPr>
+          <w:lang w:eastAsia="zh-TW"/>
+        </w:rPr>
+        <w:t>=/</w:t>
+      </w:r>
+      <w:proofErr w:type="spellStart"/>
+      <w:r>
+        <w:rPr>
+          <w:lang w:eastAsia="zh-TW"/>
+        </w:rPr>
+        <w:t>usr</w:t>
+      </w:r>
+      <w:proofErr w:type="spellEnd"/>
+      <w:r>
+        <w:rPr>
+          <w:lang w:eastAsia="zh-TW"/>
+        </w:rPr>
+        <w:t>/local/bin/</w:t>
+      </w:r>
+      <w:proofErr w:type="spellStart"/>
+      <w:r>
+        <w:rPr>
+          <w:lang w:eastAsia="zh-TW"/>
+        </w:rPr>
+        <w:t>awg_server</w:t>
+      </w:r>
+      <w:proofErr w:type="spellEnd"/>
+    </w:p>
+    <w:p>
+      <w:pPr>
+        <w:rPr>
+          <w:lang w:eastAsia="zh-TW"/>
+        </w:rPr>
+      </w:pPr>
+      <w:proofErr w:type="spellStart"/>
+      <w:r>
+        <w:rPr>
+          <w:lang w:eastAsia="zh-TW"/>
+        </w:rPr>
+        <w:t>WorkingDirectory</w:t>
+      </w:r>
+      <w:proofErr w:type="spellEnd"/>
+      <w:r>
+        <w:rPr>
+          <w:lang w:eastAsia="zh-TW"/>
+        </w:rPr>
+        <w:t>=/</w:t>
+      </w:r>
+      <w:proofErr w:type="spellStart"/>
+      <w:r>
+        <w:rPr>
+          <w:lang w:eastAsia="zh-TW"/>
+        </w:rPr>
+        <w:t>usr</w:t>
+      </w:r>
+      <w:proofErr w:type="spellEnd"/>
+      <w:r>
+        <w:rPr>
+          <w:lang w:eastAsia="zh-TW"/>
+        </w:rPr>
+        <w:t>/local/bin</w:t>
+      </w:r>
+    </w:p>
+    <w:p>
+      <w:pPr>
+        <w:rPr>
+          <w:lang w:eastAsia="zh-TW"/>
+        </w:rPr>
+      </w:pPr>
+      <w:r>
+        <w:rPr>
+          <w:lang w:eastAsia="zh-TW"/>
+        </w:rPr>
+        <w:t>Restart=always</w:t>
+      </w:r>
+    </w:p>
+    <w:p>
+      <w:pPr>
+        <w:rPr>
+          <w:lang w:eastAsia="zh-TW"/>
+        </w:rPr>
+      </w:pPr>
+      <w:proofErr w:type="spellStart"/>
+      <w:r>
+        <w:rPr>
+          <w:lang w:eastAsia="zh-TW"/>
+        </w:rPr>
+        <w:t>RestartSec</w:t>
+      </w:r>
+      <w:proofErr w:type="spellEnd"/>
+      <w:r>
+        <w:rPr>
+          <w:lang w:eastAsia="zh-TW"/>
+        </w:rPr>
+        <w:t>=2</w:t>
+      </w:r>
+    </w:p>
+    <w:p>
+      <w:pPr>
+        <w:rPr>
+          <w:lang w:eastAsia="zh-TW"/>
+        </w:rPr>
+      </w:pPr>
+      <w:r>
+        <w:rPr>
+          <w:lang w:eastAsia="zh-TW"/>
+        </w:rPr>
+        <w:t>User=root</w:t>
+      </w:r>
+    </w:p>
+    <w:p>
+      <w:pPr>
+        <w:rPr>
+          <w:lang w:eastAsia="zh-TW"/>
+        </w:rPr>
+      </w:pPr>
+      <w:r>
+        <w:rPr>
+          <w:lang w:eastAsia="zh-TW"/>
+        </w:rPr>
+        <w:t>Group=root</w:t>
+      </w:r>
+    </w:p>
+    <w:p>
+      <w:pPr>
+        <w:rPr>
+          <w:lang w:eastAsia="zh-TW"/>
+        </w:rPr>
+      </w:pPr>
+    </w:p>
+    <w:p>
+      <w:pPr>
+        <w:rPr>
+          <w:lang w:eastAsia="zh-TW"/>
+        </w:rPr>
+      </w:pPr>
+      <w:r>
+        <w:rPr>
+          <w:lang w:eastAsia="zh-TW"/>
+        </w:rPr>
+        <w:t>[Install]</w:t>
+      </w:r>
+    </w:p>
+    <w:p>
+      <w:pPr>
+        <w:rPr>
+          <w:lang w:eastAsia="zh-TW"/>
+        </w:rPr>
+      </w:pPr>
+      <w:proofErr w:type="spellStart"/>
+      <w:r>
+        <w:rPr>
+          <w:lang w:eastAsia="zh-TW"/>
+        </w:rPr>
+        <w:t>WantedBy</w:t>
+      </w:r>
+      <w:proofErr w:type="spellEnd"/>
+      <w:r>
+        <w:rPr>
+          <w:lang w:eastAsia="zh-TW"/>
+        </w:rPr>
+        <w:t>=multi-</w:t>
+      </w:r>
+      <w:proofErr w:type="spellStart"/>
+      <w:proofErr w:type="gramStart"/>
+      <w:r>
+        <w:rPr>
+          <w:lang w:eastAsia="zh-TW"/>
+        </w:rPr>
+        <w:t>user.target</w:t>
+      </w:r>
+      <w:proofErr w:type="spellEnd"/>
+      <w:proofErr w:type="gramEnd"/>
     </w:p>
     <w:p>
       <w:pPr>
@@ -9523,6 +10036,7 @@
           <w:noProof/>
           <w:lang w:eastAsia="zh-TW"/>
         </w:rPr>
+        <w:lastRenderedPageBreak/>
         <w:drawing>
           <wp:inline distT="0" distB="0" distL="0" distR="0" wp14:anchorId="54A8E053" wp14:editId="3F743FA9">
             <wp:extent cx="5486400" cy="3086100"/>
@@ -9773,6 +10287,7 @@
           <w:noProof/>
           <w:lang w:eastAsia="zh-TW"/>
         </w:rPr>
+        <w:lastRenderedPageBreak/>
         <w:drawing>
           <wp:inline distT="0" distB="0" distL="0" distR="0" wp14:anchorId="04793359" wp14:editId="47B5F4D8">
             <wp:extent cx="5486400" cy="3086100"/>
@@ -10074,6 +10589,7 @@
           <w:noProof/>
           <w:lang w:eastAsia="zh-TW"/>
         </w:rPr>
+        <w:lastRenderedPageBreak/>
         <w:drawing>
           <wp:inline distT="0" distB="0" distL="0" distR="0" wp14:anchorId="76A50C06" wp14:editId="638EDB78">
             <wp:extent cx="5486400" cy="3086100"/>
@@ -10341,6 +10857,7 @@
           <w:noProof/>
           <w:lang w:eastAsia="zh-TW"/>
         </w:rPr>
+        <w:lastRenderedPageBreak/>
         <w:drawing>
           <wp:inline distT="0" distB="0" distL="0" distR="0" wp14:anchorId="4FDF64BF" wp14:editId="68AE96C0">
             <wp:extent cx="5486400" cy="3086100"/>
@@ -10809,6 +11326,155 @@
     </w:lvl>
   </w:abstractNum>
   <w:abstractNum w:abstractNumId="10" w15:restartNumberingAfterBreak="0">
+    <w:nsid w:val="1CDE18FE"/>
+    <w:multiLevelType w:val="multilevel"/>
+    <w:tmpl w:val="E440152E"/>
+    <w:lvl w:ilvl="0">
+      <w:start w:val="1"/>
+      <w:numFmt w:val="bullet"/>
+      <w:lvlText w:val=""/>
+      <w:lvlJc w:val="left"/>
+      <w:pPr>
+        <w:tabs>
+          <w:tab w:val="num" w:pos="720"/>
+        </w:tabs>
+        <w:ind w:left="720" w:hanging="360"/>
+      </w:pPr>
+      <w:rPr>
+        <w:rFonts w:ascii="Symbol" w:hAnsi="Symbol" w:hint="default"/>
+        <w:sz w:val="20"/>
+      </w:rPr>
+    </w:lvl>
+    <w:lvl w:ilvl="1" w:tentative="1">
+      <w:start w:val="1"/>
+      <w:numFmt w:val="bullet"/>
+      <w:lvlText w:val="o"/>
+      <w:lvlJc w:val="left"/>
+      <w:pPr>
+        <w:tabs>
+          <w:tab w:val="num" w:pos="1440"/>
+        </w:tabs>
+        <w:ind w:left="1440" w:hanging="360"/>
+      </w:pPr>
+      <w:rPr>
+        <w:rFonts w:ascii="Courier New" w:hAnsi="Courier New" w:hint="default"/>
+        <w:sz w:val="20"/>
+      </w:rPr>
+    </w:lvl>
+    <w:lvl w:ilvl="2" w:tentative="1">
+      <w:start w:val="1"/>
+      <w:numFmt w:val="bullet"/>
+      <w:lvlText w:val=""/>
+      <w:lvlJc w:val="left"/>
+      <w:pPr>
+        <w:tabs>
+          <w:tab w:val="num" w:pos="2160"/>
+        </w:tabs>
+        <w:ind w:left="2160" w:hanging="360"/>
+      </w:pPr>
+      <w:rPr>
+        <w:rFonts w:ascii="Wingdings" w:hAnsi="Wingdings" w:hint="default"/>
+        <w:sz w:val="20"/>
+      </w:rPr>
+    </w:lvl>
+    <w:lvl w:ilvl="3" w:tentative="1">
+      <w:start w:val="1"/>
+      <w:numFmt w:val="bullet"/>
+      <w:lvlText w:val=""/>
+      <w:lvlJc w:val="left"/>
+      <w:pPr>
+        <w:tabs>
+          <w:tab w:val="num" w:pos="2880"/>
+        </w:tabs>
+        <w:ind w:left="2880" w:hanging="360"/>
+      </w:pPr>
+      <w:rPr>
+        <w:rFonts w:ascii="Wingdings" w:hAnsi="Wingdings" w:hint="default"/>
+        <w:sz w:val="20"/>
+      </w:rPr>
+    </w:lvl>
+    <w:lvl w:ilvl="4" w:tentative="1">
+      <w:start w:val="1"/>
+      <w:numFmt w:val="bullet"/>
+      <w:lvlText w:val=""/>
+      <w:lvlJc w:val="left"/>
+      <w:pPr>
+        <w:tabs>
+          <w:tab w:val="num" w:pos="3600"/>
+        </w:tabs>
+        <w:ind w:left="3600" w:hanging="360"/>
+      </w:pPr>
+      <w:rPr>
+        <w:rFonts w:ascii="Wingdings" w:hAnsi="Wingdings" w:hint="default"/>
+        <w:sz w:val="20"/>
+      </w:rPr>
+    </w:lvl>
+    <w:lvl w:ilvl="5" w:tentative="1">
+      <w:start w:val="1"/>
+      <w:numFmt w:val="bullet"/>
+      <w:lvlText w:val=""/>
+      <w:lvlJc w:val="left"/>
+      <w:pPr>
+        <w:tabs>
+          <w:tab w:val="num" w:pos="4320"/>
+        </w:tabs>
+        <w:ind w:left="4320" w:hanging="360"/>
+      </w:pPr>
+      <w:rPr>
+        <w:rFonts w:ascii="Wingdings" w:hAnsi="Wingdings" w:hint="default"/>
+        <w:sz w:val="20"/>
+      </w:rPr>
+    </w:lvl>
+    <w:lvl w:ilvl="6" w:tentative="1">
+      <w:start w:val="1"/>
+      <w:numFmt w:val="bullet"/>
+      <w:lvlText w:val=""/>
+      <w:lvlJc w:val="left"/>
+      <w:pPr>
+        <w:tabs>
+          <w:tab w:val="num" w:pos="5040"/>
+        </w:tabs>
+        <w:ind w:left="5040" w:hanging="360"/>
+      </w:pPr>
+      <w:rPr>
+        <w:rFonts w:ascii="Wingdings" w:hAnsi="Wingdings" w:hint="default"/>
+        <w:sz w:val="20"/>
+      </w:rPr>
+    </w:lvl>
+    <w:lvl w:ilvl="7" w:tentative="1">
+      <w:start w:val="1"/>
+      <w:numFmt w:val="bullet"/>
+      <w:lvlText w:val=""/>
+      <w:lvlJc w:val="left"/>
+      <w:pPr>
+        <w:tabs>
+          <w:tab w:val="num" w:pos="5760"/>
+        </w:tabs>
+        <w:ind w:left="5760" w:hanging="360"/>
+      </w:pPr>
+      <w:rPr>
+        <w:rFonts w:ascii="Wingdings" w:hAnsi="Wingdings" w:hint="default"/>
+        <w:sz w:val="20"/>
+      </w:rPr>
+    </w:lvl>
+    <w:lvl w:ilvl="8" w:tentative="1">
+      <w:start w:val="1"/>
+      <w:numFmt w:val="bullet"/>
+      <w:lvlText w:val=""/>
+      <w:lvlJc w:val="left"/>
+      <w:pPr>
+        <w:tabs>
+          <w:tab w:val="num" w:pos="6480"/>
+        </w:tabs>
+        <w:ind w:left="6480" w:hanging="360"/>
+      </w:pPr>
+      <w:rPr>
+        <w:rFonts w:ascii="Wingdings" w:hAnsi="Wingdings" w:hint="default"/>
+        <w:sz w:val="20"/>
+      </w:rPr>
+    </w:lvl>
+  </w:abstractNum>
+  <w:abstractNum w:abstractNumId="11" w15:restartNumberingAfterBreak="0">
     <w:nsid w:val="29625845"/>
     <w:multiLevelType w:val="multilevel"/>
     <w:tmpl w:val="14487F8A"/>
@@ -10957,7 +11623,7 @@
       </w:rPr>
     </w:lvl>
   </w:abstractNum>
-  <w:abstractNum w:abstractNumId="11" w15:restartNumberingAfterBreak="0">
+  <w:abstractNum w:abstractNumId="12" w15:restartNumberingAfterBreak="0">
     <w:nsid w:val="2C253D19"/>
     <w:multiLevelType w:val="multilevel"/>
     <w:tmpl w:val="5F06EB00"/>
@@ -11070,7 +11736,7 @@
       </w:pPr>
     </w:lvl>
   </w:abstractNum>
-  <w:abstractNum w:abstractNumId="12" w15:restartNumberingAfterBreak="0">
+  <w:abstractNum w:abstractNumId="13" w15:restartNumberingAfterBreak="0">
     <w:nsid w:val="2C766811"/>
     <w:multiLevelType w:val="multilevel"/>
     <w:tmpl w:val="34ACFF0E"/>
@@ -11183,7 +11849,156 @@
       </w:pPr>
     </w:lvl>
   </w:abstractNum>
-  <w:abstractNum w:abstractNumId="13" w15:restartNumberingAfterBreak="0">
+  <w:abstractNum w:abstractNumId="14" w15:restartNumberingAfterBreak="0">
+    <w:nsid w:val="2F3F46EB"/>
+    <w:multiLevelType w:val="multilevel"/>
+    <w:tmpl w:val="C994A570"/>
+    <w:lvl w:ilvl="0">
+      <w:start w:val="1"/>
+      <w:numFmt w:val="bullet"/>
+      <w:lvlText w:val=""/>
+      <w:lvlJc w:val="left"/>
+      <w:pPr>
+        <w:tabs>
+          <w:tab w:val="num" w:pos="720"/>
+        </w:tabs>
+        <w:ind w:left="720" w:hanging="360"/>
+      </w:pPr>
+      <w:rPr>
+        <w:rFonts w:ascii="Symbol" w:hAnsi="Symbol" w:hint="default"/>
+        <w:sz w:val="20"/>
+      </w:rPr>
+    </w:lvl>
+    <w:lvl w:ilvl="1" w:tentative="1">
+      <w:start w:val="1"/>
+      <w:numFmt w:val="bullet"/>
+      <w:lvlText w:val="o"/>
+      <w:lvlJc w:val="left"/>
+      <w:pPr>
+        <w:tabs>
+          <w:tab w:val="num" w:pos="1440"/>
+        </w:tabs>
+        <w:ind w:left="1440" w:hanging="360"/>
+      </w:pPr>
+      <w:rPr>
+        <w:rFonts w:ascii="Courier New" w:hAnsi="Courier New" w:hint="default"/>
+        <w:sz w:val="20"/>
+      </w:rPr>
+    </w:lvl>
+    <w:lvl w:ilvl="2" w:tentative="1">
+      <w:start w:val="1"/>
+      <w:numFmt w:val="bullet"/>
+      <w:lvlText w:val=""/>
+      <w:lvlJc w:val="left"/>
+      <w:pPr>
+        <w:tabs>
+          <w:tab w:val="num" w:pos="2160"/>
+        </w:tabs>
+        <w:ind w:left="2160" w:hanging="360"/>
+      </w:pPr>
+      <w:rPr>
+        <w:rFonts w:ascii="Wingdings" w:hAnsi="Wingdings" w:hint="default"/>
+        <w:sz w:val="20"/>
+      </w:rPr>
+    </w:lvl>
+    <w:lvl w:ilvl="3" w:tentative="1">
+      <w:start w:val="1"/>
+      <w:numFmt w:val="bullet"/>
+      <w:lvlText w:val=""/>
+      <w:lvlJc w:val="left"/>
+      <w:pPr>
+        <w:tabs>
+          <w:tab w:val="num" w:pos="2880"/>
+        </w:tabs>
+        <w:ind w:left="2880" w:hanging="360"/>
+      </w:pPr>
+      <w:rPr>
+        <w:rFonts w:ascii="Wingdings" w:hAnsi="Wingdings" w:hint="default"/>
+        <w:sz w:val="20"/>
+      </w:rPr>
+    </w:lvl>
+    <w:lvl w:ilvl="4" w:tentative="1">
+      <w:start w:val="1"/>
+      <w:numFmt w:val="bullet"/>
+      <w:lvlText w:val=""/>
+      <w:lvlJc w:val="left"/>
+      <w:pPr>
+        <w:tabs>
+          <w:tab w:val="num" w:pos="3600"/>
+        </w:tabs>
+        <w:ind w:left="3600" w:hanging="360"/>
+      </w:pPr>
+      <w:rPr>
+        <w:rFonts w:ascii="Wingdings" w:hAnsi="Wingdings" w:hint="default"/>
+        <w:sz w:val="20"/>
+      </w:rPr>
+    </w:lvl>
+    <w:lvl w:ilvl="5" w:tentative="1">
+      <w:start w:val="1"/>
+      <w:numFmt w:val="bullet"/>
+      <w:lvlText w:val=""/>
+      <w:lvlJc w:val="left"/>
+      <w:pPr>
+        <w:tabs>
+          <w:tab w:val="num" w:pos="4320"/>
+        </w:tabs>
+        <w:ind w:left="4320" w:hanging="360"/>
+      </w:pPr>
+      <w:rPr>
+        <w:rFonts w:ascii="Wingdings" w:hAnsi="Wingdings" w:hint="default"/>
+        <w:sz w:val="20"/>
+      </w:rPr>
+    </w:lvl>
+    <w:lvl w:ilvl="6" w:tentative="1">
+      <w:start w:val="1"/>
+      <w:numFmt w:val="bullet"/>
+      <w:lvlText w:val=""/>
+      <w:lvlJc w:val="left"/>
+      <w:pPr>
+        <w:tabs>
+          <w:tab w:val="num" w:pos="5040"/>
+        </w:tabs>
+        <w:ind w:left="5040" w:hanging="360"/>
+      </w:pPr>
+      <w:rPr>
+        <w:rFonts w:ascii="Wingdings" w:hAnsi="Wingdings" w:hint="default"/>
+        <w:sz w:val="20"/>
+      </w:rPr>
+    </w:lvl>
+    <w:lvl w:ilvl="7" w:tentative="1">
+      <w:start w:val="1"/>
+      <w:numFmt w:val="bullet"/>
+      <w:lvlText w:val=""/>
+      <w:lvlJc w:val="left"/>
+      <w:pPr>
+        <w:tabs>
+          <w:tab w:val="num" w:pos="5760"/>
+        </w:tabs>
+        <w:ind w:left="5760" w:hanging="360"/>
+      </w:pPr>
+      <w:rPr>
+        <w:rFonts w:ascii="Wingdings" w:hAnsi="Wingdings" w:hint="default"/>
+        <w:sz w:val="20"/>
+      </w:rPr>
+    </w:lvl>
+    <w:lvl w:ilvl="8" w:tentative="1">
+      <w:start w:val="1"/>
+      <w:numFmt w:val="bullet"/>
+      <w:lvlText w:val=""/>
+      <w:lvlJc w:val="left"/>
+      <w:pPr>
+        <w:tabs>
+          <w:tab w:val="num" w:pos="6480"/>
+        </w:tabs>
+        <w:ind w:left="6480" w:hanging="360"/>
+      </w:pPr>
+      <w:rPr>
+        <w:rFonts w:ascii="Wingdings" w:hAnsi="Wingdings" w:hint="default"/>
+        <w:sz w:val="20"/>
+      </w:rPr>
+    </w:lvl>
+  </w:abstractNum>
+  <w:abstractNum w:abstractNumId="15" w15:restartNumberingAfterBreak="0">
     <w:nsid w:val="56C80607"/>
     <w:multiLevelType w:val="multilevel"/>
     <w:tmpl w:val="D7D0E658"/>
@@ -11324,19 +12139,25 @@
     <w:abstractNumId w:val="0"/>
   </w:num>
   <w:num w:numId="10" w16cid:durableId="507718277">
-    <w:abstractNumId w:val="10"/>
+    <w:abstractNumId w:val="11"/>
   </w:num>
   <w:num w:numId="11" w16cid:durableId="1010177427">
-    <w:abstractNumId w:val="13"/>
+    <w:abstractNumId w:val="15"/>
   </w:num>
   <w:num w:numId="12" w16cid:durableId="1975789866">
-    <w:abstractNumId w:val="11"/>
+    <w:abstractNumId w:val="12"/>
   </w:num>
   <w:num w:numId="13" w16cid:durableId="748429197">
-    <w:abstractNumId w:val="12"/>
+    <w:abstractNumId w:val="13"/>
   </w:num>
   <w:num w:numId="14" w16cid:durableId="1575555377">
     <w:abstractNumId w:val="9"/>
+  </w:num>
+  <w:num w:numId="15" w16cid:durableId="336274655">
+    <w:abstractNumId w:val="14"/>
+  </w:num>
+  <w:num w:numId="16" w16cid:durableId="1872106033">
+    <w:abstractNumId w:val="10"/>
   </w:num>
 </w:numbering>
 </file>

</xml_diff>

<commit_message>
add avahi ssh server
</commit_message>
<xml_diff>
--- a/petalinux_rootfs_network_flow_with_gpio.docx
+++ b/petalinux_rootfs_network_flow_with_gpio.docx
@@ -2905,20 +2905,900 @@
         </w:rPr>
         <w:t xml:space="preserve"> "${THISDIR}/files:"</w:t>
       </w:r>
-    </w:p>
-    <w:p>
-      <w:pPr>
-        <w:rPr>
-          <w:rFonts w:ascii="Courier New" w:hAnsi="Courier New"/>
-          <w:sz w:val="18"/>
-        </w:rPr>
-      </w:pPr>
-      <w:r>
-        <w:rPr>
-          <w:rFonts w:ascii="Courier New" w:hAnsi="Courier New"/>
-          <w:sz w:val="18"/>
-        </w:rPr>
-        <w:t>SRC_URI += "file://</w:t>
+      <w:r>
+        <w:rPr>
+          <w:rFonts w:ascii="Courier New" w:hAnsi="Courier New"/>
+          <w:sz w:val="18"/>
+        </w:rPr>
+        <w:br/>
+      </w:r>
+      <w:r>
+        <w:rPr>
+          <w:rFonts w:ascii="Courier New" w:hAnsi="Courier New"/>
+          <w:sz w:val="18"/>
+        </w:rPr>
+        <w:t xml:space="preserve">SRC_URI += </w:t>
+      </w:r>
+      <w:r>
+        <w:rPr>
+          <w:rFonts w:ascii="Courier New" w:hAnsi="Courier New"/>
+          <w:sz w:val="18"/>
+        </w:rPr>
+        <w:t>file://99-gpio.rules</w:t>
+      </w:r>
+      <w:r>
+        <w:rPr>
+          <w:rFonts w:ascii="Courier New" w:hAnsi="Courier New"/>
+          <w:sz w:val="18"/>
+        </w:rPr>
+        <w:br/>
+      </w:r>
+      <w:r>
+        <w:rPr>
+          <w:rFonts w:ascii="Courier New" w:hAnsi="Courier New" w:hint="eastAsia"/>
+          <w:sz w:val="18"/>
+        </w:rPr>
+        <w:t xml:space="preserve"># </w:t>
+      </w:r>
+      <w:r>
+        <w:rPr>
+          <w:rFonts w:ascii="Courier New" w:hAnsi="Courier New" w:hint="eastAsia"/>
+          <w:sz w:val="18"/>
+        </w:rPr>
+        <w:t>用</w:t>
+      </w:r>
+      <w:r>
+        <w:rPr>
+          <w:rFonts w:ascii="Courier New" w:hAnsi="Courier New" w:hint="eastAsia"/>
+          <w:sz w:val="18"/>
+        </w:rPr>
+        <w:t xml:space="preserve"> </w:t>
+      </w:r>
+      <w:proofErr w:type="spellStart"/>
+      <w:r>
+        <w:rPr>
+          <w:rFonts w:ascii="Courier New" w:hAnsi="Courier New" w:hint="eastAsia"/>
+          <w:sz w:val="18"/>
+        </w:rPr>
+        <w:t>extrausers</w:t>
+      </w:r>
+      <w:proofErr w:type="spellEnd"/>
+      <w:r>
+        <w:rPr>
+          <w:rFonts w:ascii="Courier New" w:hAnsi="Courier New" w:hint="eastAsia"/>
+          <w:sz w:val="18"/>
+        </w:rPr>
+        <w:t xml:space="preserve"> </w:t>
+      </w:r>
+      <w:proofErr w:type="spellStart"/>
+      <w:r>
+        <w:rPr>
+          <w:rFonts w:ascii="Courier New" w:hAnsi="Courier New" w:hint="eastAsia"/>
+          <w:sz w:val="18"/>
+        </w:rPr>
+        <w:t>管理帳號</w:t>
+      </w:r>
+      <w:proofErr w:type="spellEnd"/>
+      <w:r>
+        <w:rPr>
+          <w:rFonts w:ascii="Courier New" w:hAnsi="Courier New" w:hint="eastAsia"/>
+          <w:sz w:val="18"/>
+        </w:rPr>
+        <w:t>/</w:t>
+      </w:r>
+      <w:proofErr w:type="spellStart"/>
+      <w:r>
+        <w:rPr>
+          <w:rFonts w:ascii="Courier New" w:hAnsi="Courier New" w:hint="eastAsia"/>
+          <w:sz w:val="18"/>
+        </w:rPr>
+        <w:t>群組，避免直接改</w:t>
+      </w:r>
+      <w:proofErr w:type="spellEnd"/>
+      <w:r>
+        <w:rPr>
+          <w:rFonts w:ascii="Courier New" w:hAnsi="Courier New" w:hint="eastAsia"/>
+          <w:sz w:val="18"/>
+        </w:rPr>
+        <w:t xml:space="preserve"> /</w:t>
+      </w:r>
+      <w:proofErr w:type="spellStart"/>
+      <w:r>
+        <w:rPr>
+          <w:rFonts w:ascii="Courier New" w:hAnsi="Courier New" w:hint="eastAsia"/>
+          <w:sz w:val="18"/>
+        </w:rPr>
+        <w:t>etc</w:t>
+      </w:r>
+      <w:proofErr w:type="spellEnd"/>
+      <w:r>
+        <w:rPr>
+          <w:rFonts w:ascii="Courier New" w:hAnsi="Courier New" w:hint="eastAsia"/>
+          <w:sz w:val="18"/>
+        </w:rPr>
+        <w:t>/group</w:t>
+      </w:r>
+      <w:r>
+        <w:rPr>
+          <w:rFonts w:ascii="Courier New" w:hAnsi="Courier New"/>
+          <w:sz w:val="18"/>
+        </w:rPr>
+        <w:br/>
+      </w:r>
+      <w:r>
+        <w:rPr>
+          <w:rFonts w:ascii="Courier New" w:hAnsi="Courier New"/>
+          <w:sz w:val="18"/>
+        </w:rPr>
+        <w:t xml:space="preserve">inherit </w:t>
+      </w:r>
+      <w:proofErr w:type="spellStart"/>
+      <w:r>
+        <w:rPr>
+          <w:rFonts w:ascii="Courier New" w:hAnsi="Courier New"/>
+          <w:sz w:val="18"/>
+        </w:rPr>
+        <w:t>extrausers</w:t>
+      </w:r>
+      <w:proofErr w:type="spellEnd"/>
+      <w:r>
+        <w:rPr>
+          <w:rFonts w:ascii="Courier New" w:hAnsi="Courier New"/>
+          <w:sz w:val="18"/>
+        </w:rPr>
+        <w:br/>
+      </w:r>
+    </w:p>
+    <w:p>
+      <w:pPr>
+        <w:rPr>
+          <w:rFonts w:ascii="Courier New" w:hAnsi="Courier New"/>
+          <w:sz w:val="18"/>
+        </w:rPr>
+      </w:pPr>
+      <w:proofErr w:type="spellStart"/>
+      <w:r>
+        <w:rPr>
+          <w:rFonts w:ascii="Courier New" w:hAnsi="Courier New"/>
+          <w:sz w:val="18"/>
+        </w:rPr>
+        <w:t>do_</w:t>
+      </w:r>
+      <w:proofErr w:type="gramStart"/>
+      <w:r>
+        <w:rPr>
+          <w:rFonts w:ascii="Courier New" w:hAnsi="Courier New"/>
+          <w:sz w:val="18"/>
+        </w:rPr>
+        <w:t>install:append</w:t>
+      </w:r>
+      <w:proofErr w:type="spellEnd"/>
+      <w:proofErr w:type="gramEnd"/>
+      <w:r>
+        <w:rPr>
+          <w:rFonts w:ascii="Courier New" w:hAnsi="Courier New"/>
+          <w:sz w:val="18"/>
+        </w:rPr>
+        <w:t>() {</w:t>
+      </w:r>
+      <w:r>
+        <w:rPr>
+          <w:rFonts w:ascii="Courier New" w:hAnsi="Courier New"/>
+          <w:sz w:val="18"/>
+        </w:rPr>
+        <w:br/>
+      </w:r>
+      <w:r>
+        <w:rPr>
+          <w:rFonts w:ascii="Courier New" w:hAnsi="Courier New" w:hint="eastAsia"/>
+          <w:sz w:val="18"/>
+        </w:rPr>
+        <w:t xml:space="preserve">    # 1) </w:t>
+      </w:r>
+      <w:proofErr w:type="spellStart"/>
+      <w:r>
+        <w:rPr>
+          <w:rFonts w:ascii="Courier New" w:hAnsi="Courier New" w:hint="eastAsia"/>
+          <w:sz w:val="18"/>
+        </w:rPr>
+        <w:t>首開由</w:t>
+      </w:r>
+      <w:proofErr w:type="spellEnd"/>
+      <w:r>
+        <w:rPr>
+          <w:rFonts w:ascii="Courier New" w:hAnsi="Courier New" w:hint="eastAsia"/>
+          <w:sz w:val="18"/>
+        </w:rPr>
+        <w:t xml:space="preserve"> </w:t>
+      </w:r>
+      <w:proofErr w:type="spellStart"/>
+      <w:r>
+        <w:rPr>
+          <w:rFonts w:ascii="Courier New" w:hAnsi="Courier New" w:hint="eastAsia"/>
+          <w:sz w:val="18"/>
+        </w:rPr>
+        <w:t>systemd</w:t>
+      </w:r>
+      <w:proofErr w:type="spellEnd"/>
+      <w:r>
+        <w:rPr>
+          <w:rFonts w:ascii="Courier New" w:hAnsi="Courier New" w:hint="eastAsia"/>
+          <w:sz w:val="18"/>
+        </w:rPr>
+        <w:t xml:space="preserve"> </w:t>
+      </w:r>
+      <w:proofErr w:type="spellStart"/>
+      <w:r>
+        <w:rPr>
+          <w:rFonts w:ascii="Courier New" w:hAnsi="Courier New" w:hint="eastAsia"/>
+          <w:sz w:val="18"/>
+        </w:rPr>
+        <w:t>重新生成</w:t>
+      </w:r>
+      <w:proofErr w:type="spellEnd"/>
+      <w:r>
+        <w:rPr>
+          <w:rFonts w:ascii="Courier New" w:hAnsi="Courier New" w:hint="eastAsia"/>
+          <w:sz w:val="18"/>
+        </w:rPr>
+        <w:t xml:space="preserve"> </w:t>
+      </w:r>
+      <w:proofErr w:type="spellStart"/>
+      <w:r>
+        <w:rPr>
+          <w:rFonts w:ascii="Courier New" w:hAnsi="Courier New" w:hint="eastAsia"/>
+          <w:sz w:val="18"/>
+        </w:rPr>
+        <w:t>machine-id</w:t>
+      </w:r>
+      <w:r>
+        <w:rPr>
+          <w:rFonts w:ascii="Courier New" w:hAnsi="Courier New" w:hint="eastAsia"/>
+          <w:sz w:val="18"/>
+        </w:rPr>
+        <w:t>（</w:t>
+      </w:r>
+      <w:r>
+        <w:rPr>
+          <w:rFonts w:ascii="Courier New" w:hAnsi="Courier New" w:hint="eastAsia"/>
+          <w:sz w:val="18"/>
+        </w:rPr>
+        <w:t>build</w:t>
+      </w:r>
+      <w:proofErr w:type="spellEnd"/>
+      <w:r>
+        <w:rPr>
+          <w:rFonts w:ascii="Courier New" w:hAnsi="Courier New" w:hint="eastAsia"/>
+          <w:sz w:val="18"/>
+        </w:rPr>
+        <w:t xml:space="preserve"> </w:t>
+      </w:r>
+      <w:proofErr w:type="spellStart"/>
+      <w:r>
+        <w:rPr>
+          <w:rFonts w:ascii="Courier New" w:hAnsi="Courier New" w:hint="eastAsia"/>
+          <w:sz w:val="18"/>
+        </w:rPr>
+        <w:t>階段清空</w:t>
+      </w:r>
+      <w:proofErr w:type="spellEnd"/>
+      <w:r>
+        <w:rPr>
+          <w:rFonts w:ascii="Courier New" w:hAnsi="Courier New" w:hint="eastAsia"/>
+          <w:sz w:val="18"/>
+        </w:rPr>
+        <w:t>）</w:t>
+      </w:r>
+      <w:r>
+        <w:rPr>
+          <w:rFonts w:ascii="Courier New" w:hAnsi="Courier New"/>
+          <w:sz w:val="18"/>
+        </w:rPr>
+        <w:br/>
+      </w:r>
+      <w:r>
+        <w:rPr>
+          <w:rFonts w:ascii="Courier New" w:hAnsi="Courier New"/>
+          <w:sz w:val="18"/>
+        </w:rPr>
+        <w:t xml:space="preserve">    if [ -f ${D}${</w:t>
+      </w:r>
+      <w:proofErr w:type="spellStart"/>
+      <w:r>
+        <w:rPr>
+          <w:rFonts w:ascii="Courier New" w:hAnsi="Courier New"/>
+          <w:sz w:val="18"/>
+        </w:rPr>
+        <w:t>sysconfdir</w:t>
+      </w:r>
+      <w:proofErr w:type="spellEnd"/>
+      <w:r>
+        <w:rPr>
+          <w:rFonts w:ascii="Courier New" w:hAnsi="Courier New"/>
+          <w:sz w:val="18"/>
+        </w:rPr>
+        <w:t>}/machine-</w:t>
+      </w:r>
+      <w:proofErr w:type="gramStart"/>
+      <w:r>
+        <w:rPr>
+          <w:rFonts w:ascii="Courier New" w:hAnsi="Courier New"/>
+          <w:sz w:val="18"/>
+        </w:rPr>
+        <w:t>id ]</w:t>
+      </w:r>
+      <w:proofErr w:type="gramEnd"/>
+      <w:r>
+        <w:rPr>
+          <w:rFonts w:ascii="Courier New" w:hAnsi="Courier New"/>
+          <w:sz w:val="18"/>
+        </w:rPr>
+        <w:t>; then</w:t>
+      </w:r>
+      <w:r>
+        <w:rPr>
+          <w:rFonts w:ascii="Courier New" w:hAnsi="Courier New"/>
+          <w:sz w:val="18"/>
+        </w:rPr>
+        <w:br/>
+      </w:r>
+      <w:r>
+        <w:rPr>
+          <w:rFonts w:ascii="Courier New" w:hAnsi="Courier New"/>
+          <w:sz w:val="18"/>
+        </w:rPr>
+        <w:t xml:space="preserve">      </w:t>
+      </w:r>
+      <w:proofErr w:type="gramStart"/>
+      <w:r>
+        <w:rPr>
+          <w:rFonts w:ascii="Courier New" w:hAnsi="Courier New"/>
+          <w:sz w:val="18"/>
+        </w:rPr>
+        <w:t xml:space="preserve">  :</w:t>
+      </w:r>
+      <w:proofErr w:type="gramEnd"/>
+      <w:r>
+        <w:rPr>
+          <w:rFonts w:ascii="Courier New" w:hAnsi="Courier New"/>
+          <w:sz w:val="18"/>
+        </w:rPr>
+        <w:t xml:space="preserve"> &gt; ${D}${</w:t>
+      </w:r>
+      <w:proofErr w:type="spellStart"/>
+      <w:r>
+        <w:rPr>
+          <w:rFonts w:ascii="Courier New" w:hAnsi="Courier New"/>
+          <w:sz w:val="18"/>
+        </w:rPr>
+        <w:t>sysconfdir</w:t>
+      </w:r>
+      <w:proofErr w:type="spellEnd"/>
+      <w:r>
+        <w:rPr>
+          <w:rFonts w:ascii="Courier New" w:hAnsi="Courier New"/>
+          <w:sz w:val="18"/>
+        </w:rPr>
+        <w:t>}/machine-id</w:t>
+      </w:r>
+      <w:r>
+        <w:rPr>
+          <w:rFonts w:ascii="Courier New" w:hAnsi="Courier New"/>
+          <w:sz w:val="18"/>
+        </w:rPr>
+        <w:br/>
+      </w:r>
+      <w:r>
+        <w:rPr>
+          <w:rFonts w:ascii="Courier New" w:hAnsi="Courier New"/>
+          <w:sz w:val="18"/>
+        </w:rPr>
+        <w:t xml:space="preserve">    fi</w:t>
+      </w:r>
+      <w:r>
+        <w:rPr>
+          <w:rFonts w:ascii="Courier New" w:hAnsi="Courier New"/>
+          <w:sz w:val="18"/>
+        </w:rPr>
+        <w:br/>
+      </w:r>
+      <w:r>
+        <w:rPr>
+          <w:rFonts w:ascii="Courier New" w:hAnsi="Courier New"/>
+          <w:sz w:val="18"/>
+        </w:rPr>
+        <w:t xml:space="preserve">    rm -f ${D}/var/lib/</w:t>
+      </w:r>
+      <w:proofErr w:type="spellStart"/>
+      <w:r>
+        <w:rPr>
+          <w:rFonts w:ascii="Courier New" w:hAnsi="Courier New"/>
+          <w:sz w:val="18"/>
+        </w:rPr>
+        <w:t>dbus</w:t>
+      </w:r>
+      <w:proofErr w:type="spellEnd"/>
+      <w:r>
+        <w:rPr>
+          <w:rFonts w:ascii="Courier New" w:hAnsi="Courier New"/>
+          <w:sz w:val="18"/>
+        </w:rPr>
+        <w:t>/machine-id || true</w:t>
+      </w:r>
+      <w:r>
+        <w:rPr>
+          <w:rFonts w:ascii="Courier New" w:hAnsi="Courier New"/>
+          <w:sz w:val="18"/>
+        </w:rPr>
+        <w:br/>
+      </w:r>
+    </w:p>
+    <w:p>
+      <w:pPr>
+        <w:rPr>
+          <w:rFonts w:ascii="Courier New" w:hAnsi="Courier New"/>
+          <w:sz w:val="18"/>
+        </w:rPr>
+      </w:pPr>
+      <w:r>
+        <w:rPr>
+          <w:rFonts w:ascii="Courier New" w:hAnsi="Courier New" w:hint="eastAsia"/>
+          <w:sz w:val="18"/>
+        </w:rPr>
+        <w:t xml:space="preserve">    # 2) </w:t>
+      </w:r>
+      <w:proofErr w:type="gramStart"/>
+      <w:r>
+        <w:rPr>
+          <w:rFonts w:ascii="Courier New" w:hAnsi="Courier New" w:hint="eastAsia"/>
+          <w:sz w:val="18"/>
+        </w:rPr>
+        <w:t>讓</w:t>
+      </w:r>
+      <w:r>
+        <w:rPr>
+          <w:rFonts w:ascii="Courier New" w:hAnsi="Courier New" w:hint="eastAsia"/>
+          <w:sz w:val="18"/>
+        </w:rPr>
+        <w:t xml:space="preserve"> .local</w:t>
+      </w:r>
+      <w:proofErr w:type="gramEnd"/>
+      <w:r>
+        <w:rPr>
+          <w:rFonts w:ascii="Courier New" w:hAnsi="Courier New" w:hint="eastAsia"/>
+          <w:sz w:val="18"/>
+        </w:rPr>
+        <w:t xml:space="preserve"> </w:t>
+      </w:r>
+      <w:proofErr w:type="spellStart"/>
+      <w:r>
+        <w:rPr>
+          <w:rFonts w:ascii="Courier New" w:hAnsi="Courier New" w:hint="eastAsia"/>
+          <w:sz w:val="18"/>
+        </w:rPr>
+        <w:t>解析（已有則不動</w:t>
+      </w:r>
+      <w:proofErr w:type="spellEnd"/>
+      <w:r>
+        <w:rPr>
+          <w:rFonts w:ascii="Courier New" w:hAnsi="Courier New" w:hint="eastAsia"/>
+          <w:sz w:val="18"/>
+        </w:rPr>
+        <w:t>）</w:t>
+      </w:r>
+      <w:r>
+        <w:rPr>
+          <w:rFonts w:ascii="Courier New" w:hAnsi="Courier New"/>
+          <w:sz w:val="18"/>
+        </w:rPr>
+        <w:br/>
+      </w:r>
+      <w:r>
+        <w:rPr>
+          <w:rFonts w:ascii="Courier New" w:hAnsi="Courier New"/>
+          <w:sz w:val="18"/>
+        </w:rPr>
+        <w:t xml:space="preserve">    if [ -f ${D}${</w:t>
+      </w:r>
+      <w:proofErr w:type="spellStart"/>
+      <w:r>
+        <w:rPr>
+          <w:rFonts w:ascii="Courier New" w:hAnsi="Courier New"/>
+          <w:sz w:val="18"/>
+        </w:rPr>
+        <w:t>sysconfdir</w:t>
+      </w:r>
+      <w:proofErr w:type="spellEnd"/>
+      <w:r>
+        <w:rPr>
+          <w:rFonts w:ascii="Courier New" w:hAnsi="Courier New"/>
+          <w:sz w:val="18"/>
+        </w:rPr>
+        <w:t>}/</w:t>
+      </w:r>
+      <w:proofErr w:type="spellStart"/>
+      <w:r>
+        <w:rPr>
+          <w:rFonts w:ascii="Courier New" w:hAnsi="Courier New"/>
+          <w:sz w:val="18"/>
+        </w:rPr>
+        <w:t>nsswitch.</w:t>
+      </w:r>
+      <w:proofErr w:type="gramStart"/>
+      <w:r>
+        <w:rPr>
+          <w:rFonts w:ascii="Courier New" w:hAnsi="Courier New"/>
+          <w:sz w:val="18"/>
+        </w:rPr>
+        <w:t>conf</w:t>
+      </w:r>
+      <w:proofErr w:type="spellEnd"/>
+      <w:r>
+        <w:rPr>
+          <w:rFonts w:ascii="Courier New" w:hAnsi="Courier New"/>
+          <w:sz w:val="18"/>
+        </w:rPr>
+        <w:t xml:space="preserve"> ]</w:t>
+      </w:r>
+      <w:proofErr w:type="gramEnd"/>
+      <w:r>
+        <w:rPr>
+          <w:rFonts w:ascii="Courier New" w:hAnsi="Courier New"/>
+          <w:sz w:val="18"/>
+        </w:rPr>
+        <w:t>; then</w:t>
+      </w:r>
+      <w:r>
+        <w:rPr>
+          <w:rFonts w:ascii="Courier New" w:hAnsi="Courier New"/>
+          <w:sz w:val="18"/>
+        </w:rPr>
+        <w:br/>
+      </w:r>
+      <w:r>
+        <w:rPr>
+          <w:rFonts w:ascii="Courier New" w:hAnsi="Courier New"/>
+          <w:sz w:val="18"/>
+        </w:rPr>
+        <w:t xml:space="preserve">        sed -</w:t>
+      </w:r>
+      <w:proofErr w:type="spellStart"/>
+      <w:r>
+        <w:rPr>
+          <w:rFonts w:ascii="Courier New" w:hAnsi="Courier New"/>
+          <w:sz w:val="18"/>
+        </w:rPr>
+        <w:t>i</w:t>
+      </w:r>
+      <w:proofErr w:type="spellEnd"/>
+      <w:r>
+        <w:rPr>
+          <w:rFonts w:ascii="Courier New" w:hAnsi="Courier New"/>
+          <w:sz w:val="18"/>
+        </w:rPr>
+        <w:t xml:space="preserve"> 's/^\(hosts</w:t>
+      </w:r>
+      <w:proofErr w:type="gramStart"/>
+      <w:r>
+        <w:rPr>
+          <w:rFonts w:ascii="Courier New" w:hAnsi="Courier New"/>
+          <w:sz w:val="18"/>
+        </w:rPr>
+        <w:t>:.*</w:t>
+      </w:r>
+      <w:proofErr w:type="gramEnd"/>
+      <w:r>
+        <w:rPr>
+          <w:rFonts w:ascii="Courier New" w:hAnsi="Courier New"/>
+          <w:sz w:val="18"/>
+        </w:rPr>
+        <w:t xml:space="preserve">\) </w:t>
+      </w:r>
+      <w:proofErr w:type="spellStart"/>
+      <w:r>
+        <w:rPr>
+          <w:rFonts w:ascii="Courier New" w:hAnsi="Courier New"/>
+          <w:sz w:val="18"/>
+        </w:rPr>
+        <w:t>dns</w:t>
+      </w:r>
+      <w:proofErr w:type="spellEnd"/>
+      <w:proofErr w:type="gramStart"/>
+      <w:r>
+        <w:rPr>
+          <w:rFonts w:ascii="Courier New" w:hAnsi="Courier New"/>
+          <w:sz w:val="18"/>
+        </w:rPr>
+        <w:t>\(</w:t>
+      </w:r>
+      <w:proofErr w:type="gramEnd"/>
+      <w:r>
+        <w:rPr>
+          <w:rFonts w:ascii="Courier New" w:hAnsi="Courier New"/>
+          <w:sz w:val="18"/>
+        </w:rPr>
+        <w:t xml:space="preserve">.*\)$/\1 mdns4_minimal [NOTFOUND=return] </w:t>
+      </w:r>
+      <w:proofErr w:type="spellStart"/>
+      <w:r>
+        <w:rPr>
+          <w:rFonts w:ascii="Courier New" w:hAnsi="Courier New"/>
+          <w:sz w:val="18"/>
+        </w:rPr>
+        <w:t>dns</w:t>
+      </w:r>
+      <w:proofErr w:type="spellEnd"/>
+      <w:r>
+        <w:rPr>
+          <w:rFonts w:ascii="Courier New" w:hAnsi="Courier New"/>
+          <w:sz w:val="18"/>
+        </w:rPr>
+        <w:t>\2/' \</w:t>
+      </w:r>
+      <w:r>
+        <w:rPr>
+          <w:rFonts w:ascii="Courier New" w:hAnsi="Courier New"/>
+          <w:sz w:val="18"/>
+        </w:rPr>
+        <w:br/>
+      </w:r>
+      <w:r>
+        <w:rPr>
+          <w:rFonts w:ascii="Courier New" w:hAnsi="Courier New"/>
+          <w:sz w:val="18"/>
+        </w:rPr>
+        <w:t xml:space="preserve">            ${D}${</w:t>
+      </w:r>
+      <w:proofErr w:type="spellStart"/>
+      <w:r>
+        <w:rPr>
+          <w:rFonts w:ascii="Courier New" w:hAnsi="Courier New"/>
+          <w:sz w:val="18"/>
+        </w:rPr>
+        <w:t>sysconfdir</w:t>
+      </w:r>
+      <w:proofErr w:type="spellEnd"/>
+      <w:r>
+        <w:rPr>
+          <w:rFonts w:ascii="Courier New" w:hAnsi="Courier New"/>
+          <w:sz w:val="18"/>
+        </w:rPr>
+        <w:t>}/</w:t>
+      </w:r>
+      <w:proofErr w:type="spellStart"/>
+      <w:r>
+        <w:rPr>
+          <w:rFonts w:ascii="Courier New" w:hAnsi="Courier New"/>
+          <w:sz w:val="18"/>
+        </w:rPr>
+        <w:t>nsswitch.conf</w:t>
+      </w:r>
+      <w:proofErr w:type="spellEnd"/>
+      <w:r>
+        <w:rPr>
+          <w:rFonts w:ascii="Courier New" w:hAnsi="Courier New"/>
+          <w:sz w:val="18"/>
+        </w:rPr>
+        <w:t xml:space="preserve"> || true</w:t>
+      </w:r>
+      <w:r>
+        <w:rPr>
+          <w:rFonts w:ascii="Courier New" w:hAnsi="Courier New"/>
+          <w:sz w:val="18"/>
+        </w:rPr>
+        <w:br/>
+      </w:r>
+      <w:r>
+        <w:rPr>
+          <w:rFonts w:ascii="Courier New" w:hAnsi="Courier New"/>
+          <w:sz w:val="18"/>
+        </w:rPr>
+        <w:t xml:space="preserve">    fi</w:t>
+      </w:r>
+      <w:r>
+        <w:rPr>
+          <w:rFonts w:ascii="Courier New" w:hAnsi="Courier New"/>
+          <w:sz w:val="18"/>
+        </w:rPr>
+        <w:br/>
+      </w:r>
+    </w:p>
+    <w:p>
+      <w:pPr>
+        <w:rPr>
+          <w:rFonts w:ascii="Courier New" w:hAnsi="Courier New"/>
+          <w:sz w:val="18"/>
+        </w:rPr>
+      </w:pPr>
+      <w:r>
+        <w:rPr>
+          <w:rFonts w:ascii="Courier New" w:hAnsi="Courier New" w:hint="eastAsia"/>
+          <w:sz w:val="18"/>
+        </w:rPr>
+        <w:t xml:space="preserve">    # 3) </w:t>
+      </w:r>
+      <w:proofErr w:type="spellStart"/>
+      <w:r>
+        <w:rPr>
+          <w:rFonts w:ascii="Courier New" w:hAnsi="Courier New" w:hint="eastAsia"/>
+          <w:sz w:val="18"/>
+        </w:rPr>
+        <w:t>安裝</w:t>
+      </w:r>
+      <w:proofErr w:type="spellEnd"/>
+      <w:r>
+        <w:rPr>
+          <w:rFonts w:ascii="Courier New" w:hAnsi="Courier New" w:hint="eastAsia"/>
+          <w:sz w:val="18"/>
+        </w:rPr>
+        <w:t xml:space="preserve"> </w:t>
+      </w:r>
+      <w:proofErr w:type="spellStart"/>
+      <w:r>
+        <w:rPr>
+          <w:rFonts w:ascii="Courier New" w:hAnsi="Courier New" w:hint="eastAsia"/>
+          <w:sz w:val="18"/>
+        </w:rPr>
+        <w:t>udev</w:t>
+      </w:r>
+      <w:proofErr w:type="spellEnd"/>
+      <w:r>
+        <w:rPr>
+          <w:rFonts w:ascii="Courier New" w:hAnsi="Courier New" w:hint="eastAsia"/>
+          <w:sz w:val="18"/>
+        </w:rPr>
+        <w:t xml:space="preserve"> </w:t>
+      </w:r>
+      <w:proofErr w:type="spellStart"/>
+      <w:r>
+        <w:rPr>
+          <w:rFonts w:ascii="Courier New" w:hAnsi="Courier New" w:hint="eastAsia"/>
+          <w:sz w:val="18"/>
+        </w:rPr>
+        <w:t>規則（讓</w:t>
+      </w:r>
+      <w:proofErr w:type="spellEnd"/>
+      <w:r>
+        <w:rPr>
+          <w:rFonts w:ascii="Courier New" w:hAnsi="Courier New" w:hint="eastAsia"/>
+          <w:sz w:val="18"/>
+        </w:rPr>
+        <w:t xml:space="preserve"> /dev/</w:t>
+      </w:r>
+      <w:proofErr w:type="spellStart"/>
+      <w:r>
+        <w:rPr>
+          <w:rFonts w:ascii="Courier New" w:hAnsi="Courier New" w:hint="eastAsia"/>
+          <w:sz w:val="18"/>
+        </w:rPr>
+        <w:t>gpio</w:t>
+      </w:r>
+      <w:proofErr w:type="spellEnd"/>
+      <w:r>
+        <w:rPr>
+          <w:rFonts w:ascii="Courier New" w:hAnsi="Courier New" w:hint="eastAsia"/>
+          <w:sz w:val="18"/>
+        </w:rPr>
+        <w:t xml:space="preserve">* </w:t>
+      </w:r>
+      <w:proofErr w:type="spellStart"/>
+      <w:r>
+        <w:rPr>
+          <w:rFonts w:ascii="Courier New" w:hAnsi="Courier New" w:hint="eastAsia"/>
+          <w:sz w:val="18"/>
+        </w:rPr>
+        <w:t>屬於</w:t>
+      </w:r>
+      <w:proofErr w:type="spellEnd"/>
+      <w:r>
+        <w:rPr>
+          <w:rFonts w:ascii="Courier New" w:hAnsi="Courier New" w:hint="eastAsia"/>
+          <w:sz w:val="18"/>
+        </w:rPr>
+        <w:t xml:space="preserve"> </w:t>
+      </w:r>
+      <w:proofErr w:type="spellStart"/>
+      <w:r>
+        <w:rPr>
+          <w:rFonts w:ascii="Courier New" w:hAnsi="Courier New" w:hint="eastAsia"/>
+          <w:sz w:val="18"/>
+        </w:rPr>
+        <w:t>gpio</w:t>
+      </w:r>
+      <w:proofErr w:type="spellEnd"/>
+      <w:r>
+        <w:rPr>
+          <w:rFonts w:ascii="Courier New" w:hAnsi="Courier New" w:hint="eastAsia"/>
+          <w:sz w:val="18"/>
+        </w:rPr>
+        <w:t xml:space="preserve"> </w:t>
+      </w:r>
+      <w:proofErr w:type="spellStart"/>
+      <w:r>
+        <w:rPr>
+          <w:rFonts w:ascii="Courier New" w:hAnsi="Courier New" w:hint="eastAsia"/>
+          <w:sz w:val="18"/>
+        </w:rPr>
+        <w:t>群組</w:t>
+      </w:r>
+      <w:proofErr w:type="spellEnd"/>
+      <w:r>
+        <w:rPr>
+          <w:rFonts w:ascii="Courier New" w:hAnsi="Courier New" w:hint="eastAsia"/>
+          <w:sz w:val="18"/>
+        </w:rPr>
+        <w:t>）</w:t>
+      </w:r>
+      <w:r>
+        <w:rPr>
+          <w:rFonts w:ascii="Courier New" w:hAnsi="Courier New"/>
+          <w:sz w:val="18"/>
+        </w:rPr>
+        <w:br/>
+      </w:r>
+      <w:r>
+        <w:rPr>
+          <w:rFonts w:ascii="Courier New" w:hAnsi="Courier New"/>
+          <w:sz w:val="18"/>
+        </w:rPr>
+        <w:t xml:space="preserve">    install -d ${D}${</w:t>
+      </w:r>
+      <w:proofErr w:type="spellStart"/>
+      <w:r>
+        <w:rPr>
+          <w:rFonts w:ascii="Courier New" w:hAnsi="Courier New"/>
+          <w:sz w:val="18"/>
+        </w:rPr>
+        <w:t>sysconfdir</w:t>
+      </w:r>
+      <w:proofErr w:type="spellEnd"/>
+      <w:r>
+        <w:rPr>
+          <w:rFonts w:ascii="Courier New" w:hAnsi="Courier New"/>
+          <w:sz w:val="18"/>
+        </w:rPr>
+        <w:t>}/</w:t>
+      </w:r>
+      <w:proofErr w:type="spellStart"/>
+      <w:r>
+        <w:rPr>
+          <w:rFonts w:ascii="Courier New" w:hAnsi="Courier New"/>
+          <w:sz w:val="18"/>
+        </w:rPr>
+        <w:t>udev</w:t>
+      </w:r>
+      <w:proofErr w:type="spellEnd"/>
+      <w:r>
+        <w:rPr>
+          <w:rFonts w:ascii="Courier New" w:hAnsi="Courier New"/>
+          <w:sz w:val="18"/>
+        </w:rPr>
+        <w:t>/</w:t>
+      </w:r>
+      <w:proofErr w:type="spellStart"/>
+      <w:proofErr w:type="gramStart"/>
+      <w:r>
+        <w:rPr>
+          <w:rFonts w:ascii="Courier New" w:hAnsi="Courier New"/>
+          <w:sz w:val="18"/>
+        </w:rPr>
+        <w:t>rules.d</w:t>
+      </w:r>
+      <w:proofErr w:type="spellEnd"/>
+      <w:proofErr w:type="gramEnd"/>
+      <w:r>
+        <w:rPr>
+          <w:rFonts w:ascii="Courier New" w:hAnsi="Courier New"/>
+          <w:sz w:val="18"/>
+        </w:rPr>
+        <w:br/>
+      </w:r>
+      <w:r>
+        <w:rPr>
+          <w:rFonts w:ascii="Courier New" w:hAnsi="Courier New"/>
+          <w:sz w:val="18"/>
+        </w:rPr>
+        <w:t xml:space="preserve">    install -m 0644 ${WORKDIR}/</w:t>
       </w:r>
       <w:r>
         <w:rPr>
@@ -2932,58 +3812,298 @@
           <w:rFonts w:ascii="Courier New" w:hAnsi="Courier New"/>
           <w:sz w:val="18"/>
         </w:rPr>
-        <w:t>-gpio.rules"</w:t>
-      </w:r>
-    </w:p>
-    <w:p>
-      <w:pPr>
-        <w:rPr>
-          <w:rFonts w:ascii="Courier New" w:hAnsi="Courier New"/>
-          <w:sz w:val="18"/>
-          <w:lang w:eastAsia="zh-TW"/>
-        </w:rPr>
-      </w:pPr>
-    </w:p>
-    <w:p>
-      <w:pPr>
-        <w:rPr>
-          <w:rFonts w:ascii="Courier New" w:hAnsi="Courier New"/>
-          <w:sz w:val="18"/>
+        <w:t>-gpio.rules ${D}${</w:t>
+      </w:r>
+      <w:proofErr w:type="spellStart"/>
+      <w:r>
+        <w:rPr>
+          <w:rFonts w:ascii="Courier New" w:hAnsi="Courier New"/>
+          <w:sz w:val="18"/>
+        </w:rPr>
+        <w:t>sysconfdir</w:t>
+      </w:r>
+      <w:proofErr w:type="spellEnd"/>
+      <w:r>
+        <w:rPr>
+          <w:rFonts w:ascii="Courier New" w:hAnsi="Courier New"/>
+          <w:sz w:val="18"/>
+        </w:rPr>
+        <w:t>}/</w:t>
+      </w:r>
+      <w:proofErr w:type="spellStart"/>
+      <w:r>
+        <w:rPr>
+          <w:rFonts w:ascii="Courier New" w:hAnsi="Courier New"/>
+          <w:sz w:val="18"/>
+        </w:rPr>
+        <w:t>udev</w:t>
+      </w:r>
+      <w:proofErr w:type="spellEnd"/>
+      <w:r>
+        <w:rPr>
+          <w:rFonts w:ascii="Courier New" w:hAnsi="Courier New"/>
+          <w:sz w:val="18"/>
+        </w:rPr>
+        <w:t>/</w:t>
+      </w:r>
+      <w:proofErr w:type="spellStart"/>
+      <w:r>
+        <w:rPr>
+          <w:rFonts w:ascii="Courier New" w:hAnsi="Courier New"/>
+          <w:sz w:val="18"/>
+        </w:rPr>
+        <w:t>rules.d</w:t>
+      </w:r>
+      <w:proofErr w:type="spellEnd"/>
+      <w:r>
+        <w:rPr>
+          <w:rFonts w:ascii="Courier New" w:hAnsi="Courier New"/>
+          <w:sz w:val="18"/>
+        </w:rPr>
+        <w:t>/</w:t>
+      </w:r>
+      <w:r>
+        <w:rPr>
+          <w:rFonts w:ascii="Courier New" w:hAnsi="Courier New"/>
+          <w:sz w:val="18"/>
+        </w:rPr>
+        <w:t>99</w:t>
+      </w:r>
+      <w:r>
+        <w:rPr>
+          <w:rFonts w:ascii="Courier New" w:hAnsi="Courier New"/>
+          <w:sz w:val="18"/>
+        </w:rPr>
+        <w:t>-gpio.rules</w:t>
+      </w:r>
+    </w:p>
+    <w:p>
+      <w:pPr>
+        <w:rPr>
+          <w:rFonts w:ascii="Courier New" w:hAnsi="Courier New"/>
+          <w:sz w:val="18"/>
+          <w:lang w:eastAsia="zh-TW"/>
+        </w:rPr>
+      </w:pPr>
+      <w:r>
+        <w:rPr>
+          <w:rFonts w:ascii="Courier New" w:hAnsi="Courier New"/>
+          <w:sz w:val="18"/>
+          <w:lang w:eastAsia="zh-TW"/>
+        </w:rPr>
+        <w:t>}</w:t>
+      </w:r>
+      <w:r>
+        <w:rPr>
+          <w:rFonts w:ascii="Courier New" w:hAnsi="Courier New"/>
+          <w:sz w:val="18"/>
+          <w:lang w:eastAsia="zh-TW"/>
+        </w:rPr>
+        <w:br/>
+      </w:r>
+    </w:p>
+    <w:p>
+      <w:pPr>
+        <w:rPr>
+          <w:rFonts w:ascii="Courier New" w:hAnsi="Courier New"/>
+          <w:sz w:val="18"/>
+          <w:lang w:eastAsia="zh-TW"/>
         </w:rPr>
       </w:pPr>
       <w:r>
         <w:rPr>
           <w:rFonts w:ascii="Courier New" w:hAnsi="Courier New" w:hint="eastAsia"/>
           <w:sz w:val="18"/>
-        </w:rPr>
+          <w:lang w:eastAsia="zh-TW"/>
+        </w:rPr>
+        <w:lastRenderedPageBreak/>
         <w:t xml:space="preserve"># </w:t>
       </w:r>
       <w:r>
         <w:rPr>
           <w:rFonts w:ascii="Courier New" w:hAnsi="Courier New" w:hint="eastAsia"/>
           <w:sz w:val="18"/>
-        </w:rPr>
-        <w:t>用</w:t>
+          <w:lang w:eastAsia="zh-TW"/>
+        </w:rPr>
+        <w:t>目標機開機後再保險：若因任何因素少了群組</w:t>
       </w:r>
       <w:r>
         <w:rPr>
           <w:rFonts w:ascii="Courier New" w:hAnsi="Courier New" w:hint="eastAsia"/>
           <w:sz w:val="18"/>
+          <w:lang w:eastAsia="zh-TW"/>
+        </w:rPr>
+        <w:t>/</w:t>
+      </w:r>
+      <w:r>
+        <w:rPr>
+          <w:rFonts w:ascii="Courier New" w:hAnsi="Courier New" w:hint="eastAsia"/>
+          <w:sz w:val="18"/>
+          <w:lang w:eastAsia="zh-TW"/>
+        </w:rPr>
+        <w:t>成員，補上並</w:t>
+      </w:r>
+      <w:r>
+        <w:rPr>
+          <w:rFonts w:ascii="Courier New" w:hAnsi="Courier New" w:hint="eastAsia"/>
+          <w:sz w:val="18"/>
+          <w:lang w:eastAsia="zh-TW"/>
+        </w:rPr>
+        <w:t xml:space="preserve"> reload </w:t>
+      </w:r>
+      <w:proofErr w:type="spellStart"/>
+      <w:r>
+        <w:rPr>
+          <w:rFonts w:ascii="Courier New" w:hAnsi="Courier New" w:hint="eastAsia"/>
+          <w:sz w:val="18"/>
+          <w:lang w:eastAsia="zh-TW"/>
+        </w:rPr>
+        <w:t>udev</w:t>
+      </w:r>
+      <w:proofErr w:type="spellEnd"/>
+    </w:p>
+    <w:p>
+      <w:pPr>
+        <w:rPr>
+          <w:rFonts w:ascii="Courier New" w:hAnsi="Courier New"/>
+          <w:sz w:val="18"/>
+          <w:lang w:eastAsia="zh-TW"/>
+        </w:rPr>
+      </w:pPr>
+      <w:proofErr w:type="spellStart"/>
+      <w:r>
+        <w:rPr>
+          <w:rFonts w:ascii="Courier New" w:hAnsi="Courier New"/>
+          <w:sz w:val="18"/>
+        </w:rPr>
+        <w:t>pkg_postinst</w:t>
+      </w:r>
+      <w:proofErr w:type="spellEnd"/>
+      <w:r>
+        <w:rPr>
+          <w:rFonts w:ascii="Courier New" w:hAnsi="Courier New"/>
+          <w:sz w:val="18"/>
+        </w:rPr>
+        <w:t>:${PN}() {</w:t>
+      </w:r>
+      <w:r>
+        <w:rPr>
+          <w:rFonts w:ascii="Courier New" w:hAnsi="Courier New"/>
+          <w:sz w:val="18"/>
+        </w:rPr>
+        <w:br/>
+      </w:r>
+      <w:r>
+        <w:rPr>
+          <w:rFonts w:ascii="Courier New" w:hAnsi="Courier New"/>
+          <w:sz w:val="18"/>
+        </w:rPr>
+        <w:t xml:space="preserve">    if [ -z "$D" ]; then</w:t>
+      </w:r>
+      <w:r>
+        <w:rPr>
+          <w:rFonts w:ascii="Courier New" w:hAnsi="Courier New"/>
+          <w:sz w:val="18"/>
+        </w:rPr>
+        <w:br/>
+      </w:r>
+      <w:r>
+        <w:rPr>
+          <w:rFonts w:ascii="Courier New" w:hAnsi="Courier New"/>
+          <w:sz w:val="18"/>
+        </w:rPr>
+        <w:t xml:space="preserve">        (</w:t>
+      </w:r>
+      <w:proofErr w:type="spellStart"/>
+      <w:r>
+        <w:rPr>
+          <w:rFonts w:ascii="Courier New" w:hAnsi="Courier New"/>
+          <w:sz w:val="18"/>
+        </w:rPr>
+        <w:t>getent</w:t>
+      </w:r>
+      <w:proofErr w:type="spellEnd"/>
+      <w:r>
+        <w:rPr>
+          <w:rFonts w:ascii="Courier New" w:hAnsi="Courier New"/>
+          <w:sz w:val="18"/>
+        </w:rPr>
+        <w:t xml:space="preserve"> group </w:t>
+      </w:r>
+      <w:proofErr w:type="spellStart"/>
+      <w:r>
+        <w:rPr>
+          <w:rFonts w:ascii="Courier New" w:hAnsi="Courier New"/>
+          <w:sz w:val="18"/>
+        </w:rPr>
+        <w:t>gpio</w:t>
+      </w:r>
+      <w:proofErr w:type="spellEnd"/>
+      <w:r>
+        <w:rPr>
+          <w:rFonts w:ascii="Courier New" w:hAnsi="Courier New"/>
+          <w:sz w:val="18"/>
+        </w:rPr>
+        <w:t xml:space="preserve"> &gt;/dev/null 2&gt;&amp;1) || \</w:t>
+      </w:r>
+      <w:r>
+        <w:rPr>
+          <w:rFonts w:ascii="Courier New" w:hAnsi="Courier New"/>
+          <w:sz w:val="18"/>
+        </w:rPr>
+        <w:br/>
+      </w:r>
+      <w:r>
+        <w:rPr>
+          <w:rFonts w:ascii="Courier New" w:hAnsi="Courier New"/>
+          <w:sz w:val="18"/>
+        </w:rPr>
+        <w:t xml:space="preserve">            (</w:t>
+      </w:r>
+      <w:proofErr w:type="spellStart"/>
+      <w:r>
+        <w:rPr>
+          <w:rFonts w:ascii="Courier New" w:hAnsi="Courier New"/>
+          <w:sz w:val="18"/>
+        </w:rPr>
+        <w:t>addgroup</w:t>
+      </w:r>
+      <w:proofErr w:type="spellEnd"/>
+      <w:r>
+        <w:rPr>
+          <w:rFonts w:ascii="Courier New" w:hAnsi="Courier New"/>
+          <w:sz w:val="18"/>
         </w:rPr>
         <w:t xml:space="preserve"> </w:t>
       </w:r>
       <w:proofErr w:type="spellStart"/>
       <w:r>
         <w:rPr>
-          <w:rFonts w:ascii="Courier New" w:hAnsi="Courier New" w:hint="eastAsia"/>
-          <w:sz w:val="18"/>
-        </w:rPr>
-        <w:t>extrausers</w:t>
-      </w:r>
-      <w:proofErr w:type="spellEnd"/>
-      <w:r>
-        <w:rPr>
-          <w:rFonts w:ascii="Courier New" w:hAnsi="Courier New" w:hint="eastAsia"/>
+          <w:rFonts w:ascii="Courier New" w:hAnsi="Courier New"/>
+          <w:sz w:val="18"/>
+        </w:rPr>
+        <w:t>gpio</w:t>
+      </w:r>
+      <w:proofErr w:type="spellEnd"/>
+      <w:r>
+        <w:rPr>
+          <w:rFonts w:ascii="Courier New" w:hAnsi="Courier New"/>
+          <w:sz w:val="18"/>
+        </w:rPr>
+        <w:t xml:space="preserve"> 2&gt;/dev/null || </w:t>
+      </w:r>
+      <w:proofErr w:type="spellStart"/>
+      <w:r>
+        <w:rPr>
+          <w:rFonts w:ascii="Courier New" w:hAnsi="Courier New"/>
+          <w:sz w:val="18"/>
+        </w:rPr>
+        <w:t>groupadd</w:t>
+      </w:r>
+      <w:proofErr w:type="spellEnd"/>
+      <w:r>
+        <w:rPr>
+          <w:rFonts w:ascii="Courier New" w:hAnsi="Courier New"/>
           <w:sz w:val="18"/>
         </w:rPr>
         <w:t xml:space="preserve"> </w:t>
@@ -2991,311 +4111,222 @@
       <w:proofErr w:type="spellStart"/>
       <w:r>
         <w:rPr>
-          <w:rFonts w:ascii="Courier New" w:hAnsi="Courier New" w:hint="eastAsia"/>
-          <w:sz w:val="18"/>
-        </w:rPr>
-        <w:t>管理帳號</w:t>
-      </w:r>
-      <w:proofErr w:type="spellEnd"/>
-      <w:r>
-        <w:rPr>
-          <w:rFonts w:ascii="Courier New" w:hAnsi="Courier New" w:hint="eastAsia"/>
-          <w:sz w:val="18"/>
-        </w:rPr>
-        <w:t>/</w:t>
-      </w:r>
-      <w:proofErr w:type="spellStart"/>
-      <w:r>
-        <w:rPr>
-          <w:rFonts w:ascii="Courier New" w:hAnsi="Courier New" w:hint="eastAsia"/>
-          <w:sz w:val="18"/>
-        </w:rPr>
-        <w:t>群組，避免直接改</w:t>
-      </w:r>
-      <w:proofErr w:type="spellEnd"/>
-      <w:r>
-        <w:rPr>
-          <w:rFonts w:ascii="Courier New" w:hAnsi="Courier New" w:hint="eastAsia"/>
-          <w:sz w:val="18"/>
-        </w:rPr>
-        <w:t xml:space="preserve"> /</w:t>
-      </w:r>
-      <w:proofErr w:type="spellStart"/>
-      <w:r>
-        <w:rPr>
-          <w:rFonts w:ascii="Courier New" w:hAnsi="Courier New" w:hint="eastAsia"/>
-          <w:sz w:val="18"/>
-        </w:rPr>
-        <w:t>etc</w:t>
-      </w:r>
-      <w:proofErr w:type="spellEnd"/>
-      <w:r>
-        <w:rPr>
-          <w:rFonts w:ascii="Courier New" w:hAnsi="Courier New" w:hint="eastAsia"/>
-          <w:sz w:val="18"/>
-        </w:rPr>
-        <w:t>/group</w:t>
-      </w:r>
-    </w:p>
-    <w:p>
-      <w:pPr>
-        <w:rPr>
-          <w:rFonts w:ascii="Courier New" w:hAnsi="Courier New"/>
-          <w:sz w:val="18"/>
-        </w:rPr>
-      </w:pPr>
-      <w:r>
-        <w:rPr>
-          <w:rFonts w:ascii="Courier New" w:hAnsi="Courier New"/>
-          <w:sz w:val="18"/>
-        </w:rPr>
-        <w:t xml:space="preserve">inherit </w:t>
-      </w:r>
-      <w:proofErr w:type="spellStart"/>
-      <w:r>
-        <w:rPr>
-          <w:rFonts w:ascii="Courier New" w:hAnsi="Courier New"/>
-          <w:sz w:val="18"/>
-        </w:rPr>
-        <w:t>extrausers</w:t>
-      </w:r>
-      <w:proofErr w:type="spellEnd"/>
-    </w:p>
-    <w:p>
-      <w:pPr>
-        <w:rPr>
-          <w:rFonts w:ascii="Courier New" w:hAnsi="Courier New"/>
-          <w:sz w:val="18"/>
-        </w:rPr>
-      </w:pPr>
-    </w:p>
-    <w:p>
-      <w:pPr>
-        <w:rPr>
-          <w:rFonts w:ascii="Courier New" w:hAnsi="Courier New"/>
-          <w:sz w:val="18"/>
-        </w:rPr>
-      </w:pPr>
-      <w:proofErr w:type="spellStart"/>
-      <w:r>
-        <w:rPr>
-          <w:rFonts w:ascii="Courier New" w:hAnsi="Courier New"/>
-          <w:sz w:val="18"/>
-        </w:rPr>
-        <w:t>do_</w:t>
-      </w:r>
-      <w:proofErr w:type="gramStart"/>
-      <w:r>
-        <w:rPr>
-          <w:rFonts w:ascii="Courier New" w:hAnsi="Courier New"/>
-          <w:sz w:val="18"/>
-        </w:rPr>
-        <w:t>install:append</w:t>
-      </w:r>
-      <w:proofErr w:type="spellEnd"/>
-      <w:proofErr w:type="gramEnd"/>
-      <w:r>
-        <w:rPr>
-          <w:rFonts w:ascii="Courier New" w:hAnsi="Courier New"/>
-          <w:sz w:val="18"/>
-        </w:rPr>
-        <w:t>() {</w:t>
-      </w:r>
-    </w:p>
-    <w:p>
-      <w:pPr>
-        <w:rPr>
-          <w:rFonts w:ascii="Courier New" w:hAnsi="Courier New"/>
-          <w:sz w:val="18"/>
-        </w:rPr>
-      </w:pPr>
-      <w:r>
-        <w:rPr>
-          <w:rFonts w:ascii="Courier New" w:hAnsi="Courier New" w:hint="eastAsia"/>
-          <w:sz w:val="18"/>
-        </w:rPr>
-        <w:t xml:space="preserve">    # 1) </w:t>
-      </w:r>
-      <w:proofErr w:type="spellStart"/>
-      <w:r>
-        <w:rPr>
-          <w:rFonts w:ascii="Courier New" w:hAnsi="Courier New" w:hint="eastAsia"/>
-          <w:sz w:val="18"/>
-        </w:rPr>
-        <w:t>首開由</w:t>
-      </w:r>
-      <w:proofErr w:type="spellEnd"/>
-      <w:r>
-        <w:rPr>
-          <w:rFonts w:ascii="Courier New" w:hAnsi="Courier New" w:hint="eastAsia"/>
-          <w:sz w:val="18"/>
-        </w:rPr>
-        <w:t xml:space="preserve"> </w:t>
-      </w:r>
-      <w:proofErr w:type="spellStart"/>
-      <w:r>
-        <w:rPr>
-          <w:rFonts w:ascii="Courier New" w:hAnsi="Courier New" w:hint="eastAsia"/>
-          <w:sz w:val="18"/>
-        </w:rPr>
-        <w:t>systemd</w:t>
-      </w:r>
-      <w:proofErr w:type="spellEnd"/>
-      <w:r>
-        <w:rPr>
-          <w:rFonts w:ascii="Courier New" w:hAnsi="Courier New" w:hint="eastAsia"/>
-          <w:sz w:val="18"/>
-        </w:rPr>
-        <w:t xml:space="preserve"> </w:t>
-      </w:r>
-      <w:proofErr w:type="spellStart"/>
-      <w:r>
-        <w:rPr>
-          <w:rFonts w:ascii="Courier New" w:hAnsi="Courier New" w:hint="eastAsia"/>
-          <w:sz w:val="18"/>
-        </w:rPr>
-        <w:t>重新生成</w:t>
-      </w:r>
-      <w:proofErr w:type="spellEnd"/>
-      <w:r>
-        <w:rPr>
-          <w:rFonts w:ascii="Courier New" w:hAnsi="Courier New" w:hint="eastAsia"/>
-          <w:sz w:val="18"/>
-        </w:rPr>
-        <w:t xml:space="preserve"> </w:t>
-      </w:r>
-      <w:proofErr w:type="spellStart"/>
-      <w:r>
-        <w:rPr>
-          <w:rFonts w:ascii="Courier New" w:hAnsi="Courier New" w:hint="eastAsia"/>
-          <w:sz w:val="18"/>
-        </w:rPr>
-        <w:t>machine-id</w:t>
-      </w:r>
-      <w:r>
-        <w:rPr>
-          <w:rFonts w:ascii="Courier New" w:hAnsi="Courier New" w:hint="eastAsia"/>
-          <w:sz w:val="18"/>
-        </w:rPr>
-        <w:t>（</w:t>
-      </w:r>
-      <w:r>
-        <w:rPr>
-          <w:rFonts w:ascii="Courier New" w:hAnsi="Courier New" w:hint="eastAsia"/>
-          <w:sz w:val="18"/>
-        </w:rPr>
-        <w:t>build</w:t>
-      </w:r>
-      <w:proofErr w:type="spellEnd"/>
-      <w:r>
-        <w:rPr>
-          <w:rFonts w:ascii="Courier New" w:hAnsi="Courier New" w:hint="eastAsia"/>
-          <w:sz w:val="18"/>
-        </w:rPr>
-        <w:t xml:space="preserve"> </w:t>
-      </w:r>
-      <w:proofErr w:type="spellStart"/>
-      <w:r>
-        <w:rPr>
-          <w:rFonts w:ascii="Courier New" w:hAnsi="Courier New" w:hint="eastAsia"/>
-          <w:sz w:val="18"/>
-        </w:rPr>
-        <w:t>階段清空</w:t>
-      </w:r>
-      <w:proofErr w:type="spellEnd"/>
-      <w:r>
-        <w:rPr>
-          <w:rFonts w:ascii="Courier New" w:hAnsi="Courier New" w:hint="eastAsia"/>
-          <w:sz w:val="18"/>
-        </w:rPr>
-        <w:t>）</w:t>
-      </w:r>
-    </w:p>
-    <w:p>
-      <w:pPr>
-        <w:rPr>
-          <w:rFonts w:ascii="Courier New" w:hAnsi="Courier New"/>
-          <w:sz w:val="18"/>
-        </w:rPr>
-      </w:pPr>
-      <w:r>
-        <w:rPr>
-          <w:rFonts w:ascii="Courier New" w:hAnsi="Courier New"/>
-          <w:sz w:val="18"/>
-        </w:rPr>
-        <w:t xml:space="preserve">    if [ -f ${D}${</w:t>
-      </w:r>
-      <w:proofErr w:type="spellStart"/>
-      <w:r>
-        <w:rPr>
-          <w:rFonts w:ascii="Courier New" w:hAnsi="Courier New"/>
-          <w:sz w:val="18"/>
-        </w:rPr>
-        <w:t>sysconfdir</w:t>
-      </w:r>
-      <w:proofErr w:type="spellEnd"/>
-      <w:r>
-        <w:rPr>
-          <w:rFonts w:ascii="Courier New" w:hAnsi="Courier New"/>
-          <w:sz w:val="18"/>
-        </w:rPr>
-        <w:t>}/machine-</w:t>
-      </w:r>
-      <w:proofErr w:type="gramStart"/>
-      <w:r>
-        <w:rPr>
-          <w:rFonts w:ascii="Courier New" w:hAnsi="Courier New"/>
-          <w:sz w:val="18"/>
-        </w:rPr>
-        <w:t>id ]</w:t>
-      </w:r>
-      <w:proofErr w:type="gramEnd"/>
-      <w:r>
-        <w:rPr>
-          <w:rFonts w:ascii="Courier New" w:hAnsi="Courier New"/>
-          <w:sz w:val="18"/>
-        </w:rPr>
-        <w:t>; then</w:t>
-      </w:r>
-    </w:p>
-    <w:p>
-      <w:pPr>
-        <w:rPr>
-          <w:rFonts w:ascii="Courier New" w:hAnsi="Courier New"/>
-          <w:sz w:val="18"/>
-        </w:rPr>
-      </w:pPr>
-      <w:r>
-        <w:rPr>
-          <w:rFonts w:ascii="Courier New" w:hAnsi="Courier New"/>
-          <w:sz w:val="18"/>
-        </w:rPr>
-        <w:t xml:space="preserve">        : &gt; ${D}${</w:t>
-      </w:r>
-      <w:proofErr w:type="spellStart"/>
-      <w:r>
-        <w:rPr>
-          <w:rFonts w:ascii="Courier New" w:hAnsi="Courier New"/>
-          <w:sz w:val="18"/>
-        </w:rPr>
-        <w:t>sysconfdir</w:t>
-      </w:r>
-      <w:proofErr w:type="spellEnd"/>
-      <w:r>
-        <w:rPr>
-          <w:rFonts w:ascii="Courier New" w:hAnsi="Courier New"/>
-          <w:sz w:val="18"/>
-        </w:rPr>
-        <w:t>}/machine-id</w:t>
-      </w:r>
-    </w:p>
-    <w:p>
-      <w:pPr>
-        <w:rPr>
-          <w:rFonts w:ascii="Courier New" w:hAnsi="Courier New"/>
-          <w:sz w:val="18"/>
-        </w:rPr>
-      </w:pPr>
+          <w:rFonts w:ascii="Courier New" w:hAnsi="Courier New"/>
+          <w:sz w:val="18"/>
+        </w:rPr>
+        <w:t>gpio</w:t>
+      </w:r>
+      <w:proofErr w:type="spellEnd"/>
+      <w:r>
+        <w:rPr>
+          <w:rFonts w:ascii="Courier New" w:hAnsi="Courier New"/>
+          <w:sz w:val="18"/>
+        </w:rPr>
+        <w:t xml:space="preserve"> 2&gt;/dev/null || true)</w:t>
+      </w:r>
+      <w:r>
+        <w:rPr>
+          <w:rFonts w:ascii="Courier New" w:hAnsi="Courier New"/>
+          <w:sz w:val="18"/>
+        </w:rPr>
+        <w:br/>
+      </w:r>
+      <w:r>
+        <w:rPr>
+          <w:rFonts w:ascii="Courier New" w:hAnsi="Courier New"/>
+          <w:sz w:val="18"/>
+        </w:rPr>
+        <w:t xml:space="preserve">        (</w:t>
+      </w:r>
+      <w:proofErr w:type="spellStart"/>
+      <w:r>
+        <w:rPr>
+          <w:rFonts w:ascii="Courier New" w:hAnsi="Courier New"/>
+          <w:sz w:val="18"/>
+        </w:rPr>
+        <w:t>getent</w:t>
+      </w:r>
+      <w:proofErr w:type="spellEnd"/>
+      <w:r>
+        <w:rPr>
+          <w:rFonts w:ascii="Courier New" w:hAnsi="Courier New"/>
+          <w:sz w:val="18"/>
+        </w:rPr>
+        <w:t xml:space="preserve"> passwd daemon &gt;/dev/null 2&gt;&amp;1) &amp;&amp; \</w:t>
+      </w:r>
+      <w:r>
+        <w:rPr>
+          <w:rFonts w:ascii="Courier New" w:hAnsi="Courier New"/>
+          <w:sz w:val="18"/>
+        </w:rPr>
+        <w:br/>
+      </w:r>
+      <w:r>
+        <w:rPr>
+          <w:rFonts w:ascii="Courier New" w:hAnsi="Courier New"/>
+          <w:sz w:val="18"/>
+        </w:rPr>
+        <w:t xml:space="preserve">            </w:t>
+      </w:r>
+      <w:proofErr w:type="spellStart"/>
+      <w:r>
+        <w:rPr>
+          <w:rFonts w:ascii="Courier New" w:hAnsi="Courier New"/>
+          <w:sz w:val="18"/>
+        </w:rPr>
+        <w:t>usermod</w:t>
+      </w:r>
+      <w:proofErr w:type="spellEnd"/>
+      <w:r>
+        <w:rPr>
+          <w:rFonts w:ascii="Courier New" w:hAnsi="Courier New"/>
+          <w:sz w:val="18"/>
+        </w:rPr>
+        <w:t xml:space="preserve"> -a -G </w:t>
+      </w:r>
+      <w:proofErr w:type="spellStart"/>
+      <w:r>
+        <w:rPr>
+          <w:rFonts w:ascii="Courier New" w:hAnsi="Courier New"/>
+          <w:sz w:val="18"/>
+        </w:rPr>
+        <w:t>gpio</w:t>
+      </w:r>
+      <w:proofErr w:type="spellEnd"/>
+      <w:r>
+        <w:rPr>
+          <w:rFonts w:ascii="Courier New" w:hAnsi="Courier New"/>
+          <w:sz w:val="18"/>
+        </w:rPr>
+        <w:t xml:space="preserve"> daemon 2&gt;/dev/null || true</w:t>
+      </w:r>
+      <w:r>
+        <w:rPr>
+          <w:rFonts w:ascii="Courier New" w:hAnsi="Courier New"/>
+          <w:sz w:val="18"/>
+        </w:rPr>
+        <w:br/>
+      </w:r>
+      <w:r>
+        <w:rPr>
+          <w:rFonts w:ascii="Courier New" w:hAnsi="Courier New"/>
+          <w:sz w:val="18"/>
+        </w:rPr>
+        <w:t xml:space="preserve">        command -v </w:t>
+      </w:r>
+      <w:proofErr w:type="spellStart"/>
+      <w:r>
+        <w:rPr>
+          <w:rFonts w:ascii="Courier New" w:hAnsi="Courier New"/>
+          <w:sz w:val="18"/>
+        </w:rPr>
+        <w:t>udevadm</w:t>
+      </w:r>
+      <w:proofErr w:type="spellEnd"/>
+      <w:r>
+        <w:rPr>
+          <w:rFonts w:ascii="Courier New" w:hAnsi="Courier New"/>
+          <w:sz w:val="18"/>
+        </w:rPr>
+        <w:t xml:space="preserve"> &gt;/dev/null 2&gt;&amp;1 &amp;&amp; {</w:t>
+      </w:r>
+      <w:r>
+        <w:rPr>
+          <w:rFonts w:ascii="Courier New" w:hAnsi="Courier New"/>
+          <w:sz w:val="18"/>
+        </w:rPr>
+        <w:br/>
+      </w:r>
+      <w:r>
+        <w:rPr>
+          <w:rFonts w:ascii="Courier New" w:hAnsi="Courier New"/>
+          <w:sz w:val="18"/>
+        </w:rPr>
+        <w:t xml:space="preserve">            </w:t>
+      </w:r>
+      <w:proofErr w:type="spellStart"/>
+      <w:r>
+        <w:rPr>
+          <w:rFonts w:ascii="Courier New" w:hAnsi="Courier New"/>
+          <w:sz w:val="18"/>
+        </w:rPr>
+        <w:t>udevadm</w:t>
+      </w:r>
+      <w:proofErr w:type="spellEnd"/>
+      <w:r>
+        <w:rPr>
+          <w:rFonts w:ascii="Courier New" w:hAnsi="Courier New"/>
+          <w:sz w:val="18"/>
+        </w:rPr>
+        <w:t xml:space="preserve"> control --reload 2&gt;/dev/null || true</w:t>
+      </w:r>
+      <w:r>
+        <w:rPr>
+          <w:rFonts w:ascii="Courier New" w:hAnsi="Courier New"/>
+          <w:sz w:val="18"/>
+        </w:rPr>
+        <w:br/>
+      </w:r>
+      <w:r>
+        <w:rPr>
+          <w:rFonts w:ascii="Courier New" w:hAnsi="Courier New"/>
+          <w:sz w:val="18"/>
+        </w:rPr>
+        <w:t xml:space="preserve">            </w:t>
+      </w:r>
+      <w:proofErr w:type="spellStart"/>
+      <w:r>
+        <w:rPr>
+          <w:rFonts w:ascii="Courier New" w:hAnsi="Courier New"/>
+          <w:sz w:val="18"/>
+        </w:rPr>
+        <w:t>udevadm</w:t>
+      </w:r>
+      <w:proofErr w:type="spellEnd"/>
+      <w:r>
+        <w:rPr>
+          <w:rFonts w:ascii="Courier New" w:hAnsi="Courier New"/>
+          <w:sz w:val="18"/>
+        </w:rPr>
+        <w:t xml:space="preserve"> trigger --subsystem-match=</w:t>
+      </w:r>
+      <w:proofErr w:type="spellStart"/>
+      <w:r>
+        <w:rPr>
+          <w:rFonts w:ascii="Courier New" w:hAnsi="Courier New"/>
+          <w:sz w:val="18"/>
+        </w:rPr>
+        <w:t>gpio</w:t>
+      </w:r>
+      <w:proofErr w:type="spellEnd"/>
+      <w:r>
+        <w:rPr>
+          <w:rFonts w:ascii="Courier New" w:hAnsi="Courier New"/>
+          <w:sz w:val="18"/>
+        </w:rPr>
+        <w:t xml:space="preserve"> 2&gt;/dev/null || true</w:t>
+      </w:r>
+      <w:r>
+        <w:rPr>
+          <w:rFonts w:ascii="Courier New" w:hAnsi="Courier New"/>
+          <w:sz w:val="18"/>
+        </w:rPr>
+        <w:br/>
+      </w:r>
+      <w:r>
+        <w:rPr>
+          <w:rFonts w:ascii="Courier New" w:hAnsi="Courier New"/>
+          <w:sz w:val="18"/>
+        </w:rPr>
+        <w:t xml:space="preserve">        }</w:t>
+      </w:r>
+      <w:r>
+        <w:rPr>
+          <w:rFonts w:ascii="Courier New" w:hAnsi="Courier New"/>
+          <w:sz w:val="18"/>
+        </w:rPr>
+        <w:br/>
+      </w:r>
       <w:r>
         <w:rPr>
           <w:rFonts w:ascii="Courier New" w:hAnsi="Courier New"/>
@@ -3303,1137 +4334,13 @@
         </w:rPr>
         <w:t xml:space="preserve">    fi</w:t>
       </w:r>
-    </w:p>
-    <w:p>
-      <w:pPr>
-        <w:rPr>
-          <w:rFonts w:ascii="Courier New" w:hAnsi="Courier New"/>
-          <w:sz w:val="18"/>
-        </w:rPr>
-      </w:pPr>
-      <w:r>
-        <w:rPr>
-          <w:rFonts w:ascii="Courier New" w:hAnsi="Courier New"/>
-          <w:sz w:val="18"/>
-        </w:rPr>
-        <w:t xml:space="preserve">    rm -f ${D}/var/lib/</w:t>
-      </w:r>
-      <w:proofErr w:type="spellStart"/>
-      <w:r>
-        <w:rPr>
-          <w:rFonts w:ascii="Courier New" w:hAnsi="Courier New"/>
-          <w:sz w:val="18"/>
-        </w:rPr>
-        <w:t>dbus</w:t>
-      </w:r>
-      <w:proofErr w:type="spellEnd"/>
-      <w:r>
-        <w:rPr>
-          <w:rFonts w:ascii="Courier New" w:hAnsi="Courier New"/>
-          <w:sz w:val="18"/>
-        </w:rPr>
-        <w:t>/machine-id || true</w:t>
-      </w:r>
-    </w:p>
-    <w:p>
-      <w:pPr>
-        <w:rPr>
-          <w:rFonts w:ascii="Courier New" w:hAnsi="Courier New"/>
-          <w:sz w:val="18"/>
-        </w:rPr>
-      </w:pPr>
-    </w:p>
-    <w:p>
-      <w:pPr>
-        <w:rPr>
-          <w:rFonts w:ascii="Courier New" w:hAnsi="Courier New"/>
-          <w:sz w:val="18"/>
-        </w:rPr>
-      </w:pPr>
-      <w:r>
-        <w:rPr>
-          <w:rFonts w:ascii="Courier New" w:hAnsi="Courier New" w:hint="eastAsia"/>
-          <w:sz w:val="18"/>
-        </w:rPr>
-        <w:t xml:space="preserve">    # 2) </w:t>
-      </w:r>
-      <w:proofErr w:type="gramStart"/>
-      <w:r>
-        <w:rPr>
-          <w:rFonts w:ascii="Courier New" w:hAnsi="Courier New" w:hint="eastAsia"/>
-          <w:sz w:val="18"/>
-        </w:rPr>
-        <w:t>讓</w:t>
-      </w:r>
-      <w:r>
-        <w:rPr>
-          <w:rFonts w:ascii="Courier New" w:hAnsi="Courier New" w:hint="eastAsia"/>
-          <w:sz w:val="18"/>
-        </w:rPr>
-        <w:t xml:space="preserve"> .local</w:t>
-      </w:r>
-      <w:proofErr w:type="gramEnd"/>
-      <w:r>
-        <w:rPr>
-          <w:rFonts w:ascii="Courier New" w:hAnsi="Courier New" w:hint="eastAsia"/>
-          <w:sz w:val="18"/>
-        </w:rPr>
-        <w:t xml:space="preserve"> </w:t>
-      </w:r>
-      <w:proofErr w:type="spellStart"/>
-      <w:r>
-        <w:rPr>
-          <w:rFonts w:ascii="Courier New" w:hAnsi="Courier New" w:hint="eastAsia"/>
-          <w:sz w:val="18"/>
-        </w:rPr>
-        <w:t>解析（已有則不動</w:t>
-      </w:r>
-      <w:proofErr w:type="spellEnd"/>
-      <w:r>
-        <w:rPr>
-          <w:rFonts w:ascii="Courier New" w:hAnsi="Courier New" w:hint="eastAsia"/>
-          <w:sz w:val="18"/>
-        </w:rPr>
-        <w:t>）</w:t>
-      </w:r>
-    </w:p>
-    <w:p>
-      <w:pPr>
-        <w:rPr>
-          <w:rFonts w:ascii="Courier New" w:hAnsi="Courier New"/>
-          <w:sz w:val="18"/>
-        </w:rPr>
-      </w:pPr>
-      <w:r>
-        <w:rPr>
-          <w:rFonts w:ascii="Courier New" w:hAnsi="Courier New"/>
-          <w:sz w:val="18"/>
-        </w:rPr>
-        <w:t xml:space="preserve">    if [ -f ${D}${</w:t>
-      </w:r>
-      <w:proofErr w:type="spellStart"/>
-      <w:r>
-        <w:rPr>
-          <w:rFonts w:ascii="Courier New" w:hAnsi="Courier New"/>
-          <w:sz w:val="18"/>
-        </w:rPr>
-        <w:t>sysconfdir</w:t>
-      </w:r>
-      <w:proofErr w:type="spellEnd"/>
-      <w:r>
-        <w:rPr>
-          <w:rFonts w:ascii="Courier New" w:hAnsi="Courier New"/>
-          <w:sz w:val="18"/>
-        </w:rPr>
-        <w:t>}/</w:t>
-      </w:r>
-      <w:proofErr w:type="spellStart"/>
-      <w:r>
-        <w:rPr>
-          <w:rFonts w:ascii="Courier New" w:hAnsi="Courier New"/>
-          <w:sz w:val="18"/>
-        </w:rPr>
-        <w:t>nsswitch.</w:t>
-      </w:r>
-      <w:proofErr w:type="gramStart"/>
-      <w:r>
-        <w:rPr>
-          <w:rFonts w:ascii="Courier New" w:hAnsi="Courier New"/>
-          <w:sz w:val="18"/>
-        </w:rPr>
-        <w:t>conf</w:t>
-      </w:r>
-      <w:proofErr w:type="spellEnd"/>
-      <w:r>
-        <w:rPr>
-          <w:rFonts w:ascii="Courier New" w:hAnsi="Courier New"/>
-          <w:sz w:val="18"/>
-        </w:rPr>
-        <w:t xml:space="preserve"> ]</w:t>
-      </w:r>
-      <w:proofErr w:type="gramEnd"/>
-      <w:r>
-        <w:rPr>
-          <w:rFonts w:ascii="Courier New" w:hAnsi="Courier New"/>
-          <w:sz w:val="18"/>
-        </w:rPr>
-        <w:t>; then</w:t>
-      </w:r>
-    </w:p>
-    <w:p>
-      <w:pPr>
-        <w:rPr>
-          <w:rFonts w:ascii="Courier New" w:hAnsi="Courier New"/>
-          <w:sz w:val="18"/>
-        </w:rPr>
-      </w:pPr>
-      <w:r>
-        <w:rPr>
-          <w:rFonts w:ascii="Courier New" w:hAnsi="Courier New"/>
-          <w:sz w:val="18"/>
-        </w:rPr>
-        <w:t xml:space="preserve">        sed -</w:t>
-      </w:r>
-      <w:proofErr w:type="spellStart"/>
-      <w:r>
-        <w:rPr>
-          <w:rFonts w:ascii="Courier New" w:hAnsi="Courier New"/>
-          <w:sz w:val="18"/>
-        </w:rPr>
-        <w:t>i</w:t>
-      </w:r>
-      <w:proofErr w:type="spellEnd"/>
-      <w:r>
-        <w:rPr>
-          <w:rFonts w:ascii="Courier New" w:hAnsi="Courier New"/>
-          <w:sz w:val="18"/>
-        </w:rPr>
-        <w:t xml:space="preserve"> 's/^\(hosts</w:t>
-      </w:r>
-      <w:proofErr w:type="gramStart"/>
-      <w:r>
-        <w:rPr>
-          <w:rFonts w:ascii="Courier New" w:hAnsi="Courier New"/>
-          <w:sz w:val="18"/>
-        </w:rPr>
-        <w:t>:.*</w:t>
-      </w:r>
-      <w:proofErr w:type="gramEnd"/>
-      <w:r>
-        <w:rPr>
-          <w:rFonts w:ascii="Courier New" w:hAnsi="Courier New"/>
-          <w:sz w:val="18"/>
-        </w:rPr>
-        <w:t xml:space="preserve">\) </w:t>
-      </w:r>
-      <w:proofErr w:type="spellStart"/>
-      <w:r>
-        <w:rPr>
-          <w:rFonts w:ascii="Courier New" w:hAnsi="Courier New"/>
-          <w:sz w:val="18"/>
-        </w:rPr>
-        <w:t>dns</w:t>
-      </w:r>
-      <w:proofErr w:type="spellEnd"/>
-      <w:proofErr w:type="gramStart"/>
-      <w:r>
-        <w:rPr>
-          <w:rFonts w:ascii="Courier New" w:hAnsi="Courier New"/>
-          <w:sz w:val="18"/>
-        </w:rPr>
-        <w:t>\(</w:t>
-      </w:r>
-      <w:proofErr w:type="gramEnd"/>
-      <w:r>
-        <w:rPr>
-          <w:rFonts w:ascii="Courier New" w:hAnsi="Courier New"/>
-          <w:sz w:val="18"/>
-        </w:rPr>
-        <w:t>.*</w:t>
-      </w:r>
-      <w:proofErr w:type="gramStart"/>
-      <w:r>
-        <w:rPr>
-          <w:rFonts w:ascii="Courier New" w:hAnsi="Courier New"/>
-          <w:sz w:val="18"/>
-        </w:rPr>
-        <w:t>\)$</w:t>
-      </w:r>
-      <w:proofErr w:type="gramEnd"/>
-      <w:r>
-        <w:rPr>
-          <w:rFonts w:ascii="Courier New" w:hAnsi="Courier New"/>
-          <w:sz w:val="18"/>
-        </w:rPr>
-        <w:t xml:space="preserve">/\1 mdns4_minimal [NOTFOUND=return] </w:t>
-      </w:r>
-      <w:proofErr w:type="spellStart"/>
-      <w:r>
-        <w:rPr>
-          <w:rFonts w:ascii="Courier New" w:hAnsi="Courier New"/>
-          <w:sz w:val="18"/>
-        </w:rPr>
-        <w:t>dns</w:t>
-      </w:r>
-      <w:proofErr w:type="spellEnd"/>
-      <w:r>
-        <w:rPr>
-          <w:rFonts w:ascii="Courier New" w:hAnsi="Courier New"/>
-          <w:sz w:val="18"/>
-        </w:rPr>
-        <w:t>\2/' \</w:t>
-      </w:r>
-    </w:p>
-    <w:p>
-      <w:pPr>
-        <w:rPr>
-          <w:rFonts w:ascii="Courier New" w:hAnsi="Courier New"/>
-          <w:sz w:val="18"/>
-        </w:rPr>
-      </w:pPr>
-      <w:r>
-        <w:rPr>
-          <w:rFonts w:ascii="Courier New" w:hAnsi="Courier New"/>
-          <w:sz w:val="18"/>
-        </w:rPr>
-        <w:lastRenderedPageBreak/>
-        <w:t xml:space="preserve">            ${D}${</w:t>
-      </w:r>
-      <w:proofErr w:type="spellStart"/>
-      <w:r>
-        <w:rPr>
-          <w:rFonts w:ascii="Courier New" w:hAnsi="Courier New"/>
-          <w:sz w:val="18"/>
-        </w:rPr>
-        <w:t>sysconfdir</w:t>
-      </w:r>
-      <w:proofErr w:type="spellEnd"/>
-      <w:r>
-        <w:rPr>
-          <w:rFonts w:ascii="Courier New" w:hAnsi="Courier New"/>
-          <w:sz w:val="18"/>
-        </w:rPr>
-        <w:t>}/</w:t>
-      </w:r>
-      <w:proofErr w:type="spellStart"/>
-      <w:r>
-        <w:rPr>
-          <w:rFonts w:ascii="Courier New" w:hAnsi="Courier New"/>
-          <w:sz w:val="18"/>
-        </w:rPr>
-        <w:t>nsswitch.conf</w:t>
-      </w:r>
-      <w:proofErr w:type="spellEnd"/>
-      <w:r>
-        <w:rPr>
-          <w:rFonts w:ascii="Courier New" w:hAnsi="Courier New"/>
-          <w:sz w:val="18"/>
-        </w:rPr>
-        <w:t xml:space="preserve"> || true</w:t>
-      </w:r>
-    </w:p>
-    <w:p>
-      <w:pPr>
-        <w:rPr>
-          <w:rFonts w:ascii="Courier New" w:hAnsi="Courier New"/>
-          <w:sz w:val="18"/>
-        </w:rPr>
-      </w:pPr>
-      <w:r>
-        <w:rPr>
-          <w:rFonts w:ascii="Courier New" w:hAnsi="Courier New"/>
-          <w:sz w:val="18"/>
-        </w:rPr>
-        <w:t xml:space="preserve">    fi</w:t>
-      </w:r>
-    </w:p>
-    <w:p>
-      <w:pPr>
-        <w:rPr>
-          <w:rFonts w:ascii="Courier New" w:hAnsi="Courier New"/>
-          <w:sz w:val="18"/>
-        </w:rPr>
-      </w:pPr>
-    </w:p>
-    <w:p>
-      <w:pPr>
-        <w:rPr>
-          <w:rFonts w:ascii="Courier New" w:hAnsi="Courier New"/>
-          <w:sz w:val="18"/>
-        </w:rPr>
-      </w:pPr>
-      <w:r>
-        <w:rPr>
-          <w:rFonts w:ascii="Courier New" w:hAnsi="Courier New" w:hint="eastAsia"/>
-          <w:sz w:val="18"/>
-        </w:rPr>
-        <w:t xml:space="preserve">    # 3) </w:t>
-      </w:r>
-      <w:proofErr w:type="spellStart"/>
-      <w:r>
-        <w:rPr>
-          <w:rFonts w:ascii="Courier New" w:hAnsi="Courier New" w:hint="eastAsia"/>
-          <w:sz w:val="18"/>
-        </w:rPr>
-        <w:t>安裝</w:t>
-      </w:r>
-      <w:proofErr w:type="spellEnd"/>
-      <w:r>
-        <w:rPr>
-          <w:rFonts w:ascii="Courier New" w:hAnsi="Courier New" w:hint="eastAsia"/>
-          <w:sz w:val="18"/>
-        </w:rPr>
-        <w:t xml:space="preserve"> </w:t>
-      </w:r>
-      <w:proofErr w:type="spellStart"/>
-      <w:r>
-        <w:rPr>
-          <w:rFonts w:ascii="Courier New" w:hAnsi="Courier New" w:hint="eastAsia"/>
-          <w:sz w:val="18"/>
-        </w:rPr>
-        <w:t>udev</w:t>
-      </w:r>
-      <w:proofErr w:type="spellEnd"/>
-      <w:r>
-        <w:rPr>
-          <w:rFonts w:ascii="Courier New" w:hAnsi="Courier New" w:hint="eastAsia"/>
-          <w:sz w:val="18"/>
-        </w:rPr>
-        <w:t xml:space="preserve"> </w:t>
-      </w:r>
-      <w:proofErr w:type="spellStart"/>
-      <w:r>
-        <w:rPr>
-          <w:rFonts w:ascii="Courier New" w:hAnsi="Courier New" w:hint="eastAsia"/>
-          <w:sz w:val="18"/>
-        </w:rPr>
-        <w:t>規則（讓</w:t>
-      </w:r>
-      <w:proofErr w:type="spellEnd"/>
-      <w:r>
-        <w:rPr>
-          <w:rFonts w:ascii="Courier New" w:hAnsi="Courier New" w:hint="eastAsia"/>
-          <w:sz w:val="18"/>
-        </w:rPr>
-        <w:t xml:space="preserve"> /dev/</w:t>
-      </w:r>
-      <w:proofErr w:type="spellStart"/>
-      <w:r>
-        <w:rPr>
-          <w:rFonts w:ascii="Courier New" w:hAnsi="Courier New" w:hint="eastAsia"/>
-          <w:sz w:val="18"/>
-        </w:rPr>
-        <w:t>gpio</w:t>
-      </w:r>
-      <w:proofErr w:type="spellEnd"/>
-      <w:r>
-        <w:rPr>
-          <w:rFonts w:ascii="Courier New" w:hAnsi="Courier New" w:hint="eastAsia"/>
-          <w:sz w:val="18"/>
-        </w:rPr>
-        <w:t xml:space="preserve">* </w:t>
-      </w:r>
-      <w:proofErr w:type="spellStart"/>
-      <w:r>
-        <w:rPr>
-          <w:rFonts w:ascii="Courier New" w:hAnsi="Courier New" w:hint="eastAsia"/>
-          <w:sz w:val="18"/>
-        </w:rPr>
-        <w:t>屬於</w:t>
-      </w:r>
-      <w:proofErr w:type="spellEnd"/>
-      <w:r>
-        <w:rPr>
-          <w:rFonts w:ascii="Courier New" w:hAnsi="Courier New" w:hint="eastAsia"/>
-          <w:sz w:val="18"/>
-        </w:rPr>
-        <w:t xml:space="preserve"> </w:t>
-      </w:r>
-      <w:proofErr w:type="spellStart"/>
-      <w:r>
-        <w:rPr>
-          <w:rFonts w:ascii="Courier New" w:hAnsi="Courier New" w:hint="eastAsia"/>
-          <w:sz w:val="18"/>
-        </w:rPr>
-        <w:t>gpio</w:t>
-      </w:r>
-      <w:proofErr w:type="spellEnd"/>
-      <w:r>
-        <w:rPr>
-          <w:rFonts w:ascii="Courier New" w:hAnsi="Courier New" w:hint="eastAsia"/>
-          <w:sz w:val="18"/>
-        </w:rPr>
-        <w:t xml:space="preserve"> </w:t>
-      </w:r>
-      <w:proofErr w:type="spellStart"/>
-      <w:r>
-        <w:rPr>
-          <w:rFonts w:ascii="Courier New" w:hAnsi="Courier New" w:hint="eastAsia"/>
-          <w:sz w:val="18"/>
-        </w:rPr>
-        <w:t>群組</w:t>
-      </w:r>
-      <w:proofErr w:type="spellEnd"/>
-      <w:r>
-        <w:rPr>
-          <w:rFonts w:ascii="Courier New" w:hAnsi="Courier New" w:hint="eastAsia"/>
-          <w:sz w:val="18"/>
-        </w:rPr>
-        <w:t>）</w:t>
-      </w:r>
-    </w:p>
-    <w:p>
-      <w:pPr>
-        <w:rPr>
-          <w:rFonts w:ascii="Courier New" w:hAnsi="Courier New"/>
-          <w:sz w:val="18"/>
-        </w:rPr>
-      </w:pPr>
-      <w:r>
-        <w:rPr>
-          <w:rFonts w:ascii="Courier New" w:hAnsi="Courier New"/>
-          <w:sz w:val="18"/>
-        </w:rPr>
-        <w:t xml:space="preserve">    install -d ${D}${</w:t>
-      </w:r>
-      <w:proofErr w:type="spellStart"/>
-      <w:r>
-        <w:rPr>
-          <w:rFonts w:ascii="Courier New" w:hAnsi="Courier New"/>
-          <w:sz w:val="18"/>
-        </w:rPr>
-        <w:t>sysconfdir</w:t>
-      </w:r>
-      <w:proofErr w:type="spellEnd"/>
-      <w:r>
-        <w:rPr>
-          <w:rFonts w:ascii="Courier New" w:hAnsi="Courier New"/>
-          <w:sz w:val="18"/>
-        </w:rPr>
-        <w:t>}/</w:t>
-      </w:r>
-      <w:proofErr w:type="spellStart"/>
-      <w:r>
-        <w:rPr>
-          <w:rFonts w:ascii="Courier New" w:hAnsi="Courier New"/>
-          <w:sz w:val="18"/>
-        </w:rPr>
-        <w:t>udev</w:t>
-      </w:r>
-      <w:proofErr w:type="spellEnd"/>
-      <w:r>
-        <w:rPr>
-          <w:rFonts w:ascii="Courier New" w:hAnsi="Courier New"/>
-          <w:sz w:val="18"/>
-        </w:rPr>
-        <w:t>/</w:t>
-      </w:r>
-      <w:proofErr w:type="spellStart"/>
-      <w:proofErr w:type="gramStart"/>
-      <w:r>
-        <w:rPr>
-          <w:rFonts w:ascii="Courier New" w:hAnsi="Courier New"/>
-          <w:sz w:val="18"/>
-        </w:rPr>
-        <w:t>rules.d</w:t>
-      </w:r>
-      <w:proofErr w:type="spellEnd"/>
-      <w:proofErr w:type="gramEnd"/>
-    </w:p>
-    <w:p>
-      <w:pPr>
-        <w:rPr>
-          <w:rFonts w:ascii="Courier New" w:hAnsi="Courier New"/>
-          <w:sz w:val="18"/>
-        </w:rPr>
-      </w:pPr>
-      <w:r>
-        <w:rPr>
-          <w:rFonts w:ascii="Courier New" w:hAnsi="Courier New"/>
-          <w:sz w:val="18"/>
-        </w:rPr>
-        <w:t xml:space="preserve">    install -m 0644 ${WORKDIR}/</w:t>
-      </w:r>
-      <w:r>
-        <w:rPr>
-          <w:rFonts w:ascii="Courier New" w:hAnsi="Courier New"/>
-          <w:sz w:val="18"/>
-        </w:rPr>
-        <w:t>99</w:t>
-      </w:r>
-      <w:r>
-        <w:rPr>
-          <w:rFonts w:ascii="Courier New" w:hAnsi="Courier New"/>
-          <w:sz w:val="18"/>
-        </w:rPr>
-        <w:t>-gpio.rules ${D}${</w:t>
-      </w:r>
-      <w:proofErr w:type="spellStart"/>
-      <w:r>
-        <w:rPr>
-          <w:rFonts w:ascii="Courier New" w:hAnsi="Courier New"/>
-          <w:sz w:val="18"/>
-        </w:rPr>
-        <w:t>sysconfdir</w:t>
-      </w:r>
-      <w:proofErr w:type="spellEnd"/>
-      <w:r>
-        <w:rPr>
-          <w:rFonts w:ascii="Courier New" w:hAnsi="Courier New"/>
-          <w:sz w:val="18"/>
-        </w:rPr>
-        <w:t>}/</w:t>
-      </w:r>
-      <w:proofErr w:type="spellStart"/>
-      <w:r>
-        <w:rPr>
-          <w:rFonts w:ascii="Courier New" w:hAnsi="Courier New"/>
-          <w:sz w:val="18"/>
-        </w:rPr>
-        <w:t>udev</w:t>
-      </w:r>
-      <w:proofErr w:type="spellEnd"/>
-      <w:r>
-        <w:rPr>
-          <w:rFonts w:ascii="Courier New" w:hAnsi="Courier New"/>
-          <w:sz w:val="18"/>
-        </w:rPr>
-        <w:t>/</w:t>
-      </w:r>
-      <w:proofErr w:type="spellStart"/>
-      <w:r>
-        <w:rPr>
-          <w:rFonts w:ascii="Courier New" w:hAnsi="Courier New"/>
-          <w:sz w:val="18"/>
-        </w:rPr>
-        <w:t>rules.d</w:t>
-      </w:r>
-      <w:proofErr w:type="spellEnd"/>
-      <w:r>
-        <w:rPr>
-          <w:rFonts w:ascii="Courier New" w:hAnsi="Courier New"/>
-          <w:sz w:val="18"/>
-        </w:rPr>
-        <w:t>/</w:t>
-      </w:r>
-      <w:r>
-        <w:rPr>
-          <w:rFonts w:ascii="Courier New" w:hAnsi="Courier New"/>
-          <w:sz w:val="18"/>
-        </w:rPr>
-        <w:t>99</w:t>
-      </w:r>
-      <w:r>
-        <w:rPr>
-          <w:rFonts w:ascii="Courier New" w:hAnsi="Courier New"/>
-          <w:sz w:val="18"/>
-        </w:rPr>
-        <w:t>-gpio.rules</w:t>
-      </w:r>
-    </w:p>
-    <w:p>
-      <w:pPr>
-        <w:rPr>
-          <w:rFonts w:ascii="Courier New" w:hAnsi="Courier New"/>
-          <w:sz w:val="18"/>
-          <w:lang w:eastAsia="zh-TW"/>
-        </w:rPr>
-      </w:pPr>
-      <w:r>
-        <w:rPr>
-          <w:rFonts w:ascii="Courier New" w:hAnsi="Courier New"/>
-          <w:sz w:val="18"/>
-          <w:lang w:eastAsia="zh-TW"/>
-        </w:rPr>
-        <w:t>}</w:t>
-      </w:r>
-    </w:p>
-    <w:p>
-      <w:pPr>
-        <w:rPr>
-          <w:rFonts w:ascii="Courier New" w:hAnsi="Courier New"/>
-          <w:sz w:val="18"/>
-          <w:lang w:eastAsia="zh-TW"/>
-        </w:rPr>
-      </w:pPr>
-    </w:p>
-    <w:p>
-      <w:pPr>
-        <w:rPr>
-          <w:rFonts w:ascii="Courier New" w:hAnsi="Courier New"/>
-          <w:sz w:val="18"/>
-          <w:lang w:eastAsia="zh-TW"/>
-        </w:rPr>
-      </w:pPr>
-      <w:r>
-        <w:rPr>
-          <w:rFonts w:ascii="Courier New" w:hAnsi="Courier New" w:hint="eastAsia"/>
-          <w:sz w:val="18"/>
-          <w:lang w:eastAsia="zh-TW"/>
-        </w:rPr>
-        <w:t xml:space="preserve"># </w:t>
-      </w:r>
-      <w:r>
-        <w:rPr>
-          <w:rFonts w:ascii="Courier New" w:hAnsi="Courier New" w:hint="eastAsia"/>
-          <w:sz w:val="18"/>
-          <w:lang w:eastAsia="zh-TW"/>
-        </w:rPr>
-        <w:t>目標機開機後再保險：若因任何因素少了群組</w:t>
-      </w:r>
-      <w:r>
-        <w:rPr>
-          <w:rFonts w:ascii="Courier New" w:hAnsi="Courier New" w:hint="eastAsia"/>
-          <w:sz w:val="18"/>
-          <w:lang w:eastAsia="zh-TW"/>
-        </w:rPr>
-        <w:t>/</w:t>
-      </w:r>
-      <w:r>
-        <w:rPr>
-          <w:rFonts w:ascii="Courier New" w:hAnsi="Courier New" w:hint="eastAsia"/>
-          <w:sz w:val="18"/>
-          <w:lang w:eastAsia="zh-TW"/>
-        </w:rPr>
-        <w:t>成員，補上並</w:t>
-      </w:r>
-      <w:r>
-        <w:rPr>
-          <w:rFonts w:ascii="Courier New" w:hAnsi="Courier New" w:hint="eastAsia"/>
-          <w:sz w:val="18"/>
-          <w:lang w:eastAsia="zh-TW"/>
-        </w:rPr>
-        <w:t xml:space="preserve"> reload </w:t>
-      </w:r>
-      <w:proofErr w:type="spellStart"/>
-      <w:r>
-        <w:rPr>
-          <w:rFonts w:ascii="Courier New" w:hAnsi="Courier New" w:hint="eastAsia"/>
-          <w:sz w:val="18"/>
-          <w:lang w:eastAsia="zh-TW"/>
-        </w:rPr>
-        <w:t>udev</w:t>
-      </w:r>
-      <w:proofErr w:type="spellEnd"/>
-    </w:p>
-    <w:p>
-      <w:pPr>
-        <w:rPr>
-          <w:rFonts w:ascii="Courier New" w:hAnsi="Courier New"/>
-          <w:sz w:val="18"/>
-        </w:rPr>
-      </w:pPr>
-      <w:proofErr w:type="spellStart"/>
-      <w:r>
-        <w:rPr>
-          <w:rFonts w:ascii="Courier New" w:hAnsi="Courier New"/>
-          <w:sz w:val="18"/>
-        </w:rPr>
-        <w:t>pkg_</w:t>
-      </w:r>
-      <w:proofErr w:type="gramStart"/>
-      <w:r>
-        <w:rPr>
-          <w:rFonts w:ascii="Courier New" w:hAnsi="Courier New"/>
-          <w:sz w:val="18"/>
-        </w:rPr>
-        <w:t>postinst</w:t>
-      </w:r>
-      <w:proofErr w:type="spellEnd"/>
-      <w:r>
-        <w:rPr>
-          <w:rFonts w:ascii="Courier New" w:hAnsi="Courier New"/>
-          <w:sz w:val="18"/>
-        </w:rPr>
-        <w:t>:$</w:t>
-      </w:r>
-      <w:proofErr w:type="gramEnd"/>
-      <w:r>
-        <w:rPr>
-          <w:rFonts w:ascii="Courier New" w:hAnsi="Courier New"/>
-          <w:sz w:val="18"/>
-        </w:rPr>
-        <w:t>{PN</w:t>
-      </w:r>
-      <w:proofErr w:type="gramStart"/>
-      <w:r>
-        <w:rPr>
-          <w:rFonts w:ascii="Courier New" w:hAnsi="Courier New"/>
-          <w:sz w:val="18"/>
-        </w:rPr>
-        <w:t>}(</w:t>
-      </w:r>
-      <w:proofErr w:type="gramEnd"/>
-      <w:r>
-        <w:rPr>
-          <w:rFonts w:ascii="Courier New" w:hAnsi="Courier New"/>
-          <w:sz w:val="18"/>
-        </w:rPr>
-        <w:t>) {</w:t>
-      </w:r>
-    </w:p>
-    <w:p>
-      <w:pPr>
-        <w:rPr>
-          <w:rFonts w:ascii="Courier New" w:hAnsi="Courier New"/>
-          <w:sz w:val="18"/>
-        </w:rPr>
-      </w:pPr>
-      <w:r>
-        <w:rPr>
-          <w:rFonts w:ascii="Courier New" w:hAnsi="Courier New"/>
-          <w:sz w:val="18"/>
-        </w:rPr>
-        <w:t xml:space="preserve">    if [ -z "$D</w:t>
-      </w:r>
-      <w:proofErr w:type="gramStart"/>
-      <w:r>
-        <w:rPr>
-          <w:rFonts w:ascii="Courier New" w:hAnsi="Courier New"/>
-          <w:sz w:val="18"/>
-        </w:rPr>
-        <w:t>" ]</w:t>
-      </w:r>
-      <w:proofErr w:type="gramEnd"/>
-      <w:r>
-        <w:rPr>
-          <w:rFonts w:ascii="Courier New" w:hAnsi="Courier New"/>
-          <w:sz w:val="18"/>
-        </w:rPr>
-        <w:t>; then</w:t>
-      </w:r>
-    </w:p>
-    <w:p>
-      <w:pPr>
-        <w:rPr>
-          <w:rFonts w:ascii="Courier New" w:hAnsi="Courier New"/>
-          <w:sz w:val="18"/>
-        </w:rPr>
-      </w:pPr>
-      <w:r>
-        <w:rPr>
-          <w:rFonts w:ascii="Courier New" w:hAnsi="Courier New"/>
-          <w:sz w:val="18"/>
-        </w:rPr>
-        <w:t xml:space="preserve">        (</w:t>
-      </w:r>
-      <w:proofErr w:type="spellStart"/>
-      <w:r>
-        <w:rPr>
-          <w:rFonts w:ascii="Courier New" w:hAnsi="Courier New"/>
-          <w:sz w:val="18"/>
-        </w:rPr>
-        <w:t>getent</w:t>
-      </w:r>
-      <w:proofErr w:type="spellEnd"/>
-      <w:r>
-        <w:rPr>
-          <w:rFonts w:ascii="Courier New" w:hAnsi="Courier New"/>
-          <w:sz w:val="18"/>
-        </w:rPr>
-        <w:t xml:space="preserve"> group </w:t>
-      </w:r>
-      <w:proofErr w:type="spellStart"/>
-      <w:r>
-        <w:rPr>
-          <w:rFonts w:ascii="Courier New" w:hAnsi="Courier New"/>
-          <w:sz w:val="18"/>
-        </w:rPr>
-        <w:t>gpio</w:t>
-      </w:r>
-      <w:proofErr w:type="spellEnd"/>
-      <w:r>
-        <w:rPr>
-          <w:rFonts w:ascii="Courier New" w:hAnsi="Courier New"/>
-          <w:sz w:val="18"/>
-        </w:rPr>
-        <w:t xml:space="preserve"> &gt;/dev/null 2&gt;&amp;1) || \</w:t>
-      </w:r>
-    </w:p>
-    <w:p>
-      <w:pPr>
-        <w:rPr>
-          <w:rFonts w:ascii="Courier New" w:hAnsi="Courier New"/>
-          <w:sz w:val="18"/>
-        </w:rPr>
-      </w:pPr>
-      <w:r>
-        <w:rPr>
-          <w:rFonts w:ascii="Courier New" w:hAnsi="Courier New"/>
-          <w:sz w:val="18"/>
-        </w:rPr>
-        <w:t xml:space="preserve">            (</w:t>
-      </w:r>
-      <w:proofErr w:type="spellStart"/>
-      <w:r>
-        <w:rPr>
-          <w:rFonts w:ascii="Courier New" w:hAnsi="Courier New"/>
-          <w:sz w:val="18"/>
-        </w:rPr>
-        <w:t>addgroup</w:t>
-      </w:r>
-      <w:proofErr w:type="spellEnd"/>
-      <w:r>
-        <w:rPr>
-          <w:rFonts w:ascii="Courier New" w:hAnsi="Courier New"/>
-          <w:sz w:val="18"/>
-        </w:rPr>
-        <w:t xml:space="preserve"> </w:t>
-      </w:r>
-      <w:proofErr w:type="spellStart"/>
-      <w:r>
-        <w:rPr>
-          <w:rFonts w:ascii="Courier New" w:hAnsi="Courier New"/>
-          <w:sz w:val="18"/>
-        </w:rPr>
-        <w:t>gpio</w:t>
-      </w:r>
-      <w:proofErr w:type="spellEnd"/>
-      <w:r>
-        <w:rPr>
-          <w:rFonts w:ascii="Courier New" w:hAnsi="Courier New"/>
-          <w:sz w:val="18"/>
-        </w:rPr>
-        <w:t xml:space="preserve"> 2&gt;/dev/null || </w:t>
-      </w:r>
-      <w:proofErr w:type="spellStart"/>
-      <w:r>
-        <w:rPr>
-          <w:rFonts w:ascii="Courier New" w:hAnsi="Courier New"/>
-          <w:sz w:val="18"/>
-        </w:rPr>
-        <w:t>groupadd</w:t>
-      </w:r>
-      <w:proofErr w:type="spellEnd"/>
-      <w:r>
-        <w:rPr>
-          <w:rFonts w:ascii="Courier New" w:hAnsi="Courier New"/>
-          <w:sz w:val="18"/>
-        </w:rPr>
-        <w:t xml:space="preserve"> </w:t>
-      </w:r>
-      <w:proofErr w:type="spellStart"/>
-      <w:r>
-        <w:rPr>
-          <w:rFonts w:ascii="Courier New" w:hAnsi="Courier New"/>
-          <w:sz w:val="18"/>
-        </w:rPr>
-        <w:t>gpio</w:t>
-      </w:r>
-      <w:proofErr w:type="spellEnd"/>
-      <w:r>
-        <w:rPr>
-          <w:rFonts w:ascii="Courier New" w:hAnsi="Courier New"/>
-          <w:sz w:val="18"/>
-        </w:rPr>
-        <w:t xml:space="preserve"> 2&gt;/dev/null || true)</w:t>
-      </w:r>
-    </w:p>
-    <w:p>
-      <w:pPr>
-        <w:rPr>
-          <w:rFonts w:ascii="Courier New" w:hAnsi="Courier New"/>
-          <w:sz w:val="18"/>
-        </w:rPr>
-      </w:pPr>
-      <w:r>
-        <w:rPr>
-          <w:rFonts w:ascii="Courier New" w:hAnsi="Courier New"/>
-          <w:sz w:val="18"/>
-        </w:rPr>
-        <w:t xml:space="preserve">        (</w:t>
-      </w:r>
-      <w:proofErr w:type="spellStart"/>
-      <w:r>
-        <w:rPr>
-          <w:rFonts w:ascii="Courier New" w:hAnsi="Courier New"/>
-          <w:sz w:val="18"/>
-        </w:rPr>
-        <w:t>getent</w:t>
-      </w:r>
-      <w:proofErr w:type="spellEnd"/>
-      <w:r>
-        <w:rPr>
-          <w:rFonts w:ascii="Courier New" w:hAnsi="Courier New"/>
-          <w:sz w:val="18"/>
-        </w:rPr>
-        <w:t xml:space="preserve"> passwd daemon &gt;/dev/null 2&gt;&amp;1) &amp;&amp; \</w:t>
-      </w:r>
-    </w:p>
-    <w:p>
-      <w:pPr>
-        <w:rPr>
-          <w:rFonts w:ascii="Courier New" w:hAnsi="Courier New"/>
-          <w:sz w:val="18"/>
-        </w:rPr>
-      </w:pPr>
-      <w:r>
-        <w:rPr>
-          <w:rFonts w:ascii="Courier New" w:hAnsi="Courier New"/>
-          <w:sz w:val="18"/>
-        </w:rPr>
-        <w:t xml:space="preserve">            </w:t>
-      </w:r>
-      <w:proofErr w:type="spellStart"/>
-      <w:r>
-        <w:rPr>
-          <w:rFonts w:ascii="Courier New" w:hAnsi="Courier New"/>
-          <w:sz w:val="18"/>
-        </w:rPr>
-        <w:t>usermod</w:t>
-      </w:r>
-      <w:proofErr w:type="spellEnd"/>
-      <w:r>
-        <w:rPr>
-          <w:rFonts w:ascii="Courier New" w:hAnsi="Courier New"/>
-          <w:sz w:val="18"/>
-        </w:rPr>
-        <w:t xml:space="preserve"> -a -G </w:t>
-      </w:r>
-      <w:proofErr w:type="spellStart"/>
-      <w:r>
-        <w:rPr>
-          <w:rFonts w:ascii="Courier New" w:hAnsi="Courier New"/>
-          <w:sz w:val="18"/>
-        </w:rPr>
-        <w:t>gpio</w:t>
-      </w:r>
-      <w:proofErr w:type="spellEnd"/>
-      <w:r>
-        <w:rPr>
-          <w:rFonts w:ascii="Courier New" w:hAnsi="Courier New"/>
-          <w:sz w:val="18"/>
-        </w:rPr>
-        <w:t xml:space="preserve"> daemon 2&gt;/dev/null || true</w:t>
-      </w:r>
-    </w:p>
-    <w:p>
-      <w:pPr>
-        <w:rPr>
-          <w:rFonts w:ascii="Courier New" w:hAnsi="Courier New"/>
-          <w:sz w:val="18"/>
-        </w:rPr>
-      </w:pPr>
-      <w:r>
-        <w:rPr>
-          <w:rFonts w:ascii="Courier New" w:hAnsi="Courier New"/>
-          <w:sz w:val="18"/>
-        </w:rPr>
-        <w:t xml:space="preserve">        command -v </w:t>
-      </w:r>
-      <w:proofErr w:type="spellStart"/>
-      <w:r>
-        <w:rPr>
-          <w:rFonts w:ascii="Courier New" w:hAnsi="Courier New"/>
-          <w:sz w:val="18"/>
-        </w:rPr>
-        <w:t>udevadm</w:t>
-      </w:r>
-      <w:proofErr w:type="spellEnd"/>
-      <w:r>
-        <w:rPr>
-          <w:rFonts w:ascii="Courier New" w:hAnsi="Courier New"/>
-          <w:sz w:val="18"/>
-        </w:rPr>
-        <w:t xml:space="preserve"> &gt;/dev/null 2&gt;&amp;1 &amp;&amp; {</w:t>
-      </w:r>
-    </w:p>
-    <w:p>
-      <w:pPr>
-        <w:rPr>
-          <w:rFonts w:ascii="Courier New" w:hAnsi="Courier New"/>
-          <w:sz w:val="18"/>
-        </w:rPr>
-      </w:pPr>
-      <w:r>
-        <w:rPr>
-          <w:rFonts w:ascii="Courier New" w:hAnsi="Courier New"/>
-          <w:sz w:val="18"/>
-        </w:rPr>
-        <w:t xml:space="preserve">            </w:t>
-      </w:r>
-      <w:proofErr w:type="spellStart"/>
-      <w:r>
-        <w:rPr>
-          <w:rFonts w:ascii="Courier New" w:hAnsi="Courier New"/>
-          <w:sz w:val="18"/>
-        </w:rPr>
-        <w:t>udevadm</w:t>
-      </w:r>
-      <w:proofErr w:type="spellEnd"/>
-      <w:r>
-        <w:rPr>
-          <w:rFonts w:ascii="Courier New" w:hAnsi="Courier New"/>
-          <w:sz w:val="18"/>
-        </w:rPr>
-        <w:t xml:space="preserve"> control --reload 2&gt;/dev/null || true</w:t>
-      </w:r>
-    </w:p>
-    <w:p>
-      <w:pPr>
-        <w:rPr>
-          <w:rFonts w:ascii="Courier New" w:hAnsi="Courier New"/>
-          <w:sz w:val="18"/>
-        </w:rPr>
-      </w:pPr>
-      <w:r>
-        <w:rPr>
-          <w:rFonts w:ascii="Courier New" w:hAnsi="Courier New"/>
-          <w:sz w:val="18"/>
-        </w:rPr>
-        <w:t xml:space="preserve">            </w:t>
-      </w:r>
-      <w:proofErr w:type="spellStart"/>
-      <w:r>
-        <w:rPr>
-          <w:rFonts w:ascii="Courier New" w:hAnsi="Courier New"/>
-          <w:sz w:val="18"/>
-        </w:rPr>
-        <w:t>udevadm</w:t>
-      </w:r>
-      <w:proofErr w:type="spellEnd"/>
-      <w:r>
-        <w:rPr>
-          <w:rFonts w:ascii="Courier New" w:hAnsi="Courier New"/>
-          <w:sz w:val="18"/>
-        </w:rPr>
-        <w:t xml:space="preserve"> trigger --subsystem-match=</w:t>
-      </w:r>
-      <w:proofErr w:type="spellStart"/>
-      <w:r>
-        <w:rPr>
-          <w:rFonts w:ascii="Courier New" w:hAnsi="Courier New"/>
-          <w:sz w:val="18"/>
-        </w:rPr>
-        <w:t>gpio</w:t>
-      </w:r>
-      <w:proofErr w:type="spellEnd"/>
-      <w:r>
-        <w:rPr>
-          <w:rFonts w:ascii="Courier New" w:hAnsi="Courier New"/>
-          <w:sz w:val="18"/>
-        </w:rPr>
-        <w:t xml:space="preserve"> 2&gt;/dev/null || true</w:t>
-      </w:r>
-    </w:p>
-    <w:p>
-      <w:pPr>
-        <w:rPr>
-          <w:rFonts w:ascii="Courier New" w:hAnsi="Courier New"/>
-          <w:sz w:val="18"/>
-        </w:rPr>
-      </w:pPr>
-      <w:r>
-        <w:rPr>
-          <w:rFonts w:ascii="Courier New" w:hAnsi="Courier New"/>
-          <w:sz w:val="18"/>
-        </w:rPr>
-        <w:t xml:space="preserve">        }</w:t>
-      </w:r>
-    </w:p>
-    <w:p>
-      <w:pPr>
-        <w:rPr>
-          <w:rFonts w:ascii="Courier New" w:hAnsi="Courier New"/>
-          <w:sz w:val="18"/>
-        </w:rPr>
-      </w:pPr>
-      <w:r>
-        <w:rPr>
-          <w:rFonts w:ascii="Courier New" w:hAnsi="Courier New"/>
-          <w:sz w:val="18"/>
-        </w:rPr>
-        <w:t xml:space="preserve">    fi</w:t>
-      </w:r>
-    </w:p>
-    <w:p>
-      <w:pPr>
-        <w:rPr>
-          <w:rFonts w:ascii="Courier New" w:hAnsi="Courier New"/>
-          <w:sz w:val="18"/>
-          <w:lang w:eastAsia="zh-TW"/>
-        </w:rPr>
-      </w:pPr>
+      <w:r>
+        <w:rPr>
+          <w:rFonts w:ascii="Courier New" w:hAnsi="Courier New"/>
+          <w:sz w:val="18"/>
+        </w:rPr>
+        <w:br/>
+      </w:r>
       <w:r>
         <w:rPr>
           <w:rFonts w:ascii="Courier New" w:hAnsi="Courier New"/>
@@ -4693,7 +4600,6 @@
         <w:rPr>
           <w:lang w:eastAsia="zh-TW"/>
         </w:rPr>
-        <w:lastRenderedPageBreak/>
         <w:t>OriginalName</w:t>
       </w:r>
       <w:proofErr w:type="spellEnd"/>
@@ -4816,6 +4722,12 @@
       </w:r>
     </w:p>
     <w:p>
+      <w:pPr>
+        <w:rPr>
+          <w:rFonts w:ascii="Courier New" w:hAnsi="Courier New"/>
+          <w:sz w:val="18"/>
+        </w:rPr>
+      </w:pPr>
       <w:proofErr w:type="spellStart"/>
       <w:proofErr w:type="gramStart"/>
       <w:r>
@@ -4983,11 +4895,75 @@
           <w:sz w:val="18"/>
         </w:rPr>
         <w:br/>
+        <w:t xml:space="preserve">    </w:t>
+      </w:r>
+      <w:r>
+        <w:rPr>
+          <w:rFonts w:ascii="Courier New" w:hAnsi="Courier New"/>
+          <w:sz w:val="18"/>
+        </w:rPr>
+        <w:t>install -m 0644 ${WORKDIR}/</w:t>
+      </w:r>
+      <w:proofErr w:type="spellStart"/>
+      <w:proofErr w:type="gramStart"/>
+      <w:r>
+        <w:rPr>
+          <w:rFonts w:ascii="Courier New" w:hAnsi="Courier New"/>
+          <w:sz w:val="18"/>
+        </w:rPr>
+        <w:t>ssh.service</w:t>
+      </w:r>
+      <w:proofErr w:type="spellEnd"/>
+      <w:proofErr w:type="gramEnd"/>
+      <w:r>
+        <w:rPr>
+          <w:rFonts w:ascii="Courier New" w:hAnsi="Courier New"/>
+          <w:sz w:val="18"/>
+        </w:rPr>
+        <w:t xml:space="preserve"> ${D}${</w:t>
+      </w:r>
+      <w:proofErr w:type="spellStart"/>
+      <w:r>
+        <w:rPr>
+          <w:rFonts w:ascii="Courier New" w:hAnsi="Courier New"/>
+          <w:sz w:val="18"/>
+        </w:rPr>
+        <w:t>sysconfdir</w:t>
+      </w:r>
+      <w:proofErr w:type="spellEnd"/>
+      <w:r>
+        <w:rPr>
+          <w:rFonts w:ascii="Courier New" w:hAnsi="Courier New"/>
+          <w:sz w:val="18"/>
+        </w:rPr>
+        <w:t>}/avahi/services/</w:t>
+      </w:r>
+      <w:proofErr w:type="spellStart"/>
+      <w:r>
+        <w:rPr>
+          <w:rFonts w:ascii="Courier New" w:hAnsi="Courier New"/>
+          <w:sz w:val="18"/>
+        </w:rPr>
+        <w:t>ssh.service</w:t>
+      </w:r>
+      <w:proofErr w:type="spellEnd"/>
+    </w:p>
+    <w:p>
+      <w:pPr>
+        <w:ind w:firstLineChars="250" w:firstLine="450"/>
+      </w:pPr>
+      <w:r>
+        <w:rPr>
+          <w:rFonts w:ascii="Courier New" w:hAnsi="Courier New"/>
+          <w:sz w:val="18"/>
+        </w:rPr>
+        <w:br/>
         <w:t>}</w:t>
       </w:r>
     </w:p>
     <w:p>
       <w:r>
+        <w:lastRenderedPageBreak/>
         <w:t>檔案：</w:t>
       </w:r>
       <w:r>
@@ -5185,11 +5161,255 @@
       </w:pPr>
     </w:p>
     <w:p>
-      <w:pPr>
-        <w:rPr>
-          <w:rFonts w:ascii="Courier New" w:hAnsi="Courier New"/>
-          <w:sz w:val="18"/>
-          <w:lang w:eastAsia="zh-TW"/>
+      <w:proofErr w:type="spellStart"/>
+      <w:r>
+        <w:rPr>
+          <w:rFonts w:hint="eastAsia"/>
+        </w:rPr>
+        <w:t>檔案</w:t>
+      </w:r>
+      <w:proofErr w:type="spellEnd"/>
+      <w:r>
+        <w:t xml:space="preserve">: </w:t>
+      </w:r>
+      <w:r>
+        <w:t>project-spec/meta-user/recipes-daemons/avahi/avahi/files/ssh.service</w:t>
+      </w:r>
+    </w:p>
+    <w:p>
+      <w:pPr>
+        <w:pStyle w:val="p1"/>
+        <w:rPr>
+          <w:rFonts w:ascii="Courier New" w:hAnsi="Courier New"/>
+          <w:sz w:val="18"/>
+        </w:rPr>
+      </w:pPr>
+      <w:r>
+        <w:rPr>
+          <w:rFonts w:ascii="Courier New" w:eastAsiaTheme="minorEastAsia" w:hAnsi="Courier New" w:cstheme="minorBidi"/>
+          <w:sz w:val="18"/>
+          <w:szCs w:val="22"/>
+          <w:lang w:eastAsia="en-US"/>
+        </w:rPr>
+        <w:t>&lt;?xml version="1.0" standalone='no'?&gt;</w:t>
+      </w:r>
+      <w:r>
+        <w:rPr>
+          <w:rFonts w:ascii="Courier New" w:eastAsiaTheme="minorEastAsia" w:hAnsi="Courier New" w:cstheme="minorBidi"/>
+          <w:sz w:val="18"/>
+          <w:szCs w:val="22"/>
+          <w:lang w:eastAsia="en-US"/>
+        </w:rPr>
+        <w:br/>
+      </w:r>
+      <w:r>
+        <w:rPr>
+          <w:rFonts w:ascii="Courier New" w:eastAsiaTheme="minorEastAsia" w:hAnsi="Courier New" w:cstheme="minorBidi"/>
+          <w:sz w:val="18"/>
+          <w:szCs w:val="22"/>
+          <w:lang w:eastAsia="en-US"/>
+        </w:rPr>
+        <w:t>&lt;!DOCTYPE service-group SYSTEM "avahi-service.dtd"&gt;</w:t>
+      </w:r>
+      <w:r>
+        <w:rPr>
+          <w:rFonts w:ascii="Courier New" w:eastAsiaTheme="minorEastAsia" w:hAnsi="Courier New" w:cstheme="minorBidi"/>
+          <w:sz w:val="18"/>
+          <w:szCs w:val="22"/>
+          <w:lang w:eastAsia="en-US"/>
+        </w:rPr>
+        <w:br/>
+      </w:r>
+      <w:r>
+        <w:rPr>
+          <w:rFonts w:ascii="Courier New" w:eastAsiaTheme="minorEastAsia" w:hAnsi="Courier New" w:cstheme="minorBidi"/>
+          <w:sz w:val="18"/>
+          <w:szCs w:val="22"/>
+          <w:lang w:eastAsia="en-US"/>
+        </w:rPr>
+        <w:t>&lt;service-group&gt;</w:t>
+      </w:r>
+      <w:r>
+        <w:rPr>
+          <w:rFonts w:ascii="Courier New" w:eastAsiaTheme="minorEastAsia" w:hAnsi="Courier New" w:cstheme="minorBidi"/>
+          <w:sz w:val="18"/>
+          <w:szCs w:val="22"/>
+          <w:lang w:eastAsia="en-US"/>
+        </w:rPr>
+        <w:br/>
+      </w:r>
+      <w:r>
+        <w:rPr>
+          <w:rFonts w:ascii="Courier New" w:eastAsiaTheme="minorEastAsia" w:hAnsi="Courier New" w:cstheme="minorBidi"/>
+          <w:sz w:val="18"/>
+          <w:szCs w:val="22"/>
+          <w:lang w:eastAsia="en-US"/>
+        </w:rPr>
+        <w:t>  &lt;name replace-wildcards="yes"&gt;%h SSH&lt;/name&gt;</w:t>
+      </w:r>
+      <w:r>
+        <w:rPr>
+          <w:rFonts w:ascii="Courier New" w:eastAsiaTheme="minorEastAsia" w:hAnsi="Courier New" w:cstheme="minorBidi"/>
+          <w:sz w:val="18"/>
+          <w:szCs w:val="22"/>
+          <w:lang w:eastAsia="en-US"/>
+        </w:rPr>
+        <w:br/>
+      </w:r>
+      <w:r>
+        <w:rPr>
+          <w:rFonts w:ascii="Courier New" w:eastAsiaTheme="minorEastAsia" w:hAnsi="Courier New" w:cstheme="minorBidi"/>
+          <w:sz w:val="18"/>
+          <w:szCs w:val="22"/>
+          <w:lang w:eastAsia="en-US"/>
+        </w:rPr>
+        <w:t>  &lt;service&gt;</w:t>
+      </w:r>
+      <w:r>
+        <w:rPr>
+          <w:rFonts w:ascii="Courier New" w:eastAsiaTheme="minorEastAsia" w:hAnsi="Courier New" w:cstheme="minorBidi"/>
+          <w:sz w:val="18"/>
+          <w:szCs w:val="22"/>
+          <w:lang w:eastAsia="en-US"/>
+        </w:rPr>
+        <w:br/>
+      </w:r>
+      <w:r>
+        <w:rPr>
+          <w:rFonts w:ascii="Courier New" w:eastAsiaTheme="minorEastAsia" w:hAnsi="Courier New" w:cstheme="minorBidi"/>
+          <w:sz w:val="18"/>
+          <w:szCs w:val="22"/>
+          <w:lang w:eastAsia="en-US"/>
+        </w:rPr>
+        <w:t>    &lt;type&gt;_</w:t>
+      </w:r>
+      <w:proofErr w:type="gramStart"/>
+      <w:r>
+        <w:rPr>
+          <w:rFonts w:ascii="Courier New" w:eastAsiaTheme="minorEastAsia" w:hAnsi="Courier New" w:cstheme="minorBidi"/>
+          <w:sz w:val="18"/>
+          <w:szCs w:val="22"/>
+          <w:lang w:eastAsia="en-US"/>
+        </w:rPr>
+        <w:t>ssh._</w:t>
+      </w:r>
+      <w:proofErr w:type="spellStart"/>
+      <w:proofErr w:type="gramEnd"/>
+      <w:r>
+        <w:rPr>
+          <w:rFonts w:ascii="Courier New" w:eastAsiaTheme="minorEastAsia" w:hAnsi="Courier New" w:cstheme="minorBidi"/>
+          <w:sz w:val="18"/>
+          <w:szCs w:val="22"/>
+          <w:lang w:eastAsia="en-US"/>
+        </w:rPr>
+        <w:t>tcp</w:t>
+      </w:r>
+      <w:proofErr w:type="spellEnd"/>
+      <w:r>
+        <w:rPr>
+          <w:rFonts w:ascii="Courier New" w:eastAsiaTheme="minorEastAsia" w:hAnsi="Courier New" w:cstheme="minorBidi"/>
+          <w:sz w:val="18"/>
+          <w:szCs w:val="22"/>
+          <w:lang w:eastAsia="en-US"/>
+        </w:rPr>
+        <w:t>&lt;/type&gt;</w:t>
+      </w:r>
+      <w:r>
+        <w:rPr>
+          <w:rFonts w:ascii="Courier New" w:eastAsiaTheme="minorEastAsia" w:hAnsi="Courier New" w:cstheme="minorBidi"/>
+          <w:sz w:val="18"/>
+          <w:szCs w:val="22"/>
+          <w:lang w:eastAsia="en-US"/>
+        </w:rPr>
+        <w:br/>
+      </w:r>
+      <w:r>
+        <w:rPr>
+          <w:rFonts w:ascii="Courier New" w:eastAsiaTheme="minorEastAsia" w:hAnsi="Courier New" w:cstheme="minorBidi"/>
+          <w:sz w:val="18"/>
+          <w:szCs w:val="22"/>
+          <w:lang w:eastAsia="en-US"/>
+        </w:rPr>
+        <w:t>    &lt;port&gt;22&lt;/port&gt;</w:t>
+      </w:r>
+      <w:r>
+        <w:rPr>
+          <w:rFonts w:ascii="Courier New" w:eastAsiaTheme="minorEastAsia" w:hAnsi="Courier New" w:cstheme="minorBidi"/>
+          <w:sz w:val="18"/>
+          <w:szCs w:val="22"/>
+          <w:lang w:eastAsia="en-US"/>
+        </w:rPr>
+        <w:br/>
+      </w:r>
+      <w:r>
+        <w:rPr>
+          <w:rFonts w:ascii="Courier New" w:eastAsiaTheme="minorEastAsia" w:hAnsi="Courier New" w:cstheme="minorBidi"/>
+          <w:sz w:val="18"/>
+          <w:szCs w:val="22"/>
+          <w:lang w:eastAsia="en-US"/>
+        </w:rPr>
+        <w:t>  &lt;/service&gt;</w:t>
+      </w:r>
+      <w:r>
+        <w:rPr>
+          <w:rFonts w:ascii="Courier New" w:eastAsiaTheme="minorEastAsia" w:hAnsi="Courier New" w:cstheme="minorBidi"/>
+          <w:sz w:val="18"/>
+          <w:szCs w:val="22"/>
+          <w:lang w:eastAsia="en-US"/>
+        </w:rPr>
+        <w:br/>
+      </w:r>
+      <w:r>
+        <w:rPr>
+          <w:rFonts w:ascii="Courier New" w:eastAsiaTheme="minorEastAsia" w:hAnsi="Courier New" w:cstheme="minorBidi"/>
+          <w:sz w:val="18"/>
+          <w:szCs w:val="22"/>
+          <w:lang w:eastAsia="en-US"/>
+        </w:rPr>
+        <w:t>&lt;/service-group&gt;</w:t>
+      </w:r>
+      <w:r>
+        <w:rPr>
+          <w:rFonts w:ascii="Courier New" w:eastAsiaTheme="minorEastAsia" w:hAnsi="Courier New" w:cstheme="minorBidi"/>
+          <w:sz w:val="18"/>
+          <w:szCs w:val="22"/>
+          <w:lang w:eastAsia="en-US"/>
+        </w:rPr>
+        <w:br/>
+      </w:r>
+    </w:p>
+    <w:p>
+      <w:pPr>
+        <w:pStyle w:val="21"/>
+      </w:pPr>
+      <w:r>
+        <w:t xml:space="preserve">3.5 </w:t>
+      </w:r>
+      <w:proofErr w:type="spellStart"/>
+      <w:r>
+        <w:rPr>
+          <w:rFonts w:hint="eastAsia"/>
+        </w:rPr>
+        <w:t>將帳號建立放在</w:t>
+      </w:r>
+      <w:r>
+        <w:t>image</w:t>
+      </w:r>
+      <w:proofErr w:type="spellEnd"/>
+    </w:p>
+    <w:p>
+      <w:pPr>
+        <w:pStyle w:val="p1"/>
+      </w:pPr>
+      <w:r>
+        <w:t>project-spec/meta-user/recipes-core/images/petalinux-image-minimal.bbappend</w:t>
+      </w:r>
+    </w:p>
+    <w:p>
+      <w:pPr>
+        <w:rPr>
+          <w:rFonts w:ascii="Courier New" w:hAnsi="Courier New"/>
+          <w:sz w:val="18"/>
         </w:rPr>
       </w:pPr>
       <w:r>
@@ -5198,482 +5418,423 @@
           <w:sz w:val="18"/>
           <w:lang w:eastAsia="zh-TW"/>
         </w:rPr>
-        <w:t>將帳號建立放在</w:t>
-      </w:r>
-      <w:r>
-        <w:rPr>
-          <w:rFonts w:ascii="Courier New" w:hAnsi="Courier New"/>
-          <w:sz w:val="18"/>
-          <w:lang w:eastAsia="zh-TW"/>
-        </w:rPr>
+        <w:t xml:space="preserve"># 1) </w:t>
+      </w:r>
+      <w:r>
+        <w:rPr>
+          <w:rFonts w:ascii="Courier New" w:hAnsi="Courier New" w:hint="eastAsia"/>
+          <w:sz w:val="18"/>
+          <w:lang w:eastAsia="zh-TW"/>
+        </w:rPr>
+        <w:t>確保基礎帳號</w:t>
+      </w:r>
+      <w:r>
+        <w:rPr>
+          <w:rFonts w:ascii="Courier New" w:hAnsi="Courier New" w:hint="eastAsia"/>
+          <w:sz w:val="18"/>
+          <w:lang w:eastAsia="zh-TW"/>
+        </w:rPr>
+        <w:t>/</w:t>
+      </w:r>
+      <w:r>
+        <w:rPr>
+          <w:rFonts w:ascii="Courier New" w:hAnsi="Courier New" w:hint="eastAsia"/>
+          <w:sz w:val="18"/>
+          <w:lang w:eastAsia="zh-TW"/>
+        </w:rPr>
+        <w:t>群組與工具都在</w:t>
+      </w:r>
+      <w:r>
+        <w:rPr>
+          <w:rFonts w:ascii="Courier New" w:hAnsi="Courier New"/>
+          <w:sz w:val="18"/>
+          <w:lang w:eastAsia="zh-TW"/>
+        </w:rPr>
+        <w:br/>
+      </w:r>
+      <w:proofErr w:type="spellStart"/>
+      <w:r>
+        <w:rPr>
+          <w:rFonts w:ascii="Courier New" w:hAnsi="Courier New"/>
+          <w:sz w:val="18"/>
+        </w:rPr>
+        <w:t>IMAGE_INSTALL:append</w:t>
+      </w:r>
+      <w:proofErr w:type="spellEnd"/>
+      <w:r>
+        <w:rPr>
+          <w:rFonts w:ascii="Courier New" w:hAnsi="Courier New"/>
+          <w:sz w:val="18"/>
+        </w:rPr>
+        <w:t xml:space="preserve"> = " base-passwd shadow "</w:t>
+      </w:r>
+    </w:p>
+    <w:p>
+      <w:pPr>
+        <w:rPr>
+          <w:rFonts w:ascii="Courier New" w:hAnsi="Courier New"/>
+          <w:sz w:val="18"/>
+        </w:rPr>
+      </w:pPr>
+    </w:p>
+    <w:p>
+      <w:pPr>
+        <w:rPr>
+          <w:rFonts w:ascii="Courier New" w:hAnsi="Courier New"/>
+          <w:sz w:val="18"/>
+        </w:rPr>
+      </w:pPr>
+      <w:r>
+        <w:rPr>
+          <w:rFonts w:ascii="Courier New" w:hAnsi="Courier New" w:hint="eastAsia"/>
+          <w:sz w:val="18"/>
+        </w:rPr>
+        <w:t xml:space="preserve"># 2) </w:t>
+      </w:r>
+      <w:r>
+        <w:rPr>
+          <w:rFonts w:ascii="Courier New" w:hAnsi="Courier New" w:hint="eastAsia"/>
+          <w:sz w:val="18"/>
+        </w:rPr>
+        <w:t>用</w:t>
+      </w:r>
+      <w:r>
+        <w:rPr>
+          <w:rFonts w:ascii="Courier New" w:hAnsi="Courier New" w:hint="eastAsia"/>
+          <w:sz w:val="18"/>
+        </w:rPr>
+        <w:t xml:space="preserve"> </w:t>
+      </w:r>
+      <w:proofErr w:type="spellStart"/>
+      <w:r>
+        <w:rPr>
+          <w:rFonts w:ascii="Courier New" w:hAnsi="Courier New" w:hint="eastAsia"/>
+          <w:sz w:val="18"/>
+        </w:rPr>
+        <w:t>extrausers</w:t>
+      </w:r>
+      <w:proofErr w:type="spellEnd"/>
+      <w:r>
+        <w:rPr>
+          <w:rFonts w:ascii="Courier New" w:hAnsi="Courier New" w:hint="eastAsia"/>
+          <w:sz w:val="18"/>
+        </w:rPr>
+        <w:t xml:space="preserve"> </w:t>
+      </w:r>
+      <w:r>
+        <w:rPr>
+          <w:rFonts w:ascii="Courier New" w:hAnsi="Courier New" w:hint="eastAsia"/>
+          <w:sz w:val="18"/>
+        </w:rPr>
+        <w:t>在</w:t>
+      </w:r>
+      <w:r>
+        <w:rPr>
+          <w:rFonts w:ascii="Courier New" w:hAnsi="Courier New" w:hint="eastAsia"/>
+          <w:sz w:val="18"/>
+        </w:rPr>
+        <w:t xml:space="preserve"> </w:t>
+      </w:r>
+      <w:proofErr w:type="spellStart"/>
+      <w:r>
+        <w:rPr>
+          <w:rFonts w:ascii="Courier New" w:hAnsi="Courier New" w:hint="eastAsia"/>
+          <w:sz w:val="18"/>
+        </w:rPr>
+        <w:t>rootfs</w:t>
+      </w:r>
+      <w:proofErr w:type="spellEnd"/>
+      <w:r>
+        <w:rPr>
+          <w:rFonts w:ascii="Courier New" w:hAnsi="Courier New" w:hint="eastAsia"/>
+          <w:sz w:val="18"/>
+        </w:rPr>
+        <w:t xml:space="preserve"> </w:t>
+      </w:r>
+      <w:proofErr w:type="spellStart"/>
+      <w:r>
+        <w:rPr>
+          <w:rFonts w:ascii="Courier New" w:hAnsi="Courier New" w:hint="eastAsia"/>
+          <w:sz w:val="18"/>
+        </w:rPr>
+        <w:t>階段直接寫入</w:t>
+      </w:r>
+      <w:proofErr w:type="spellEnd"/>
+      <w:r>
+        <w:rPr>
+          <w:rFonts w:ascii="Courier New" w:hAnsi="Courier New" w:hint="eastAsia"/>
+          <w:sz w:val="18"/>
+        </w:rPr>
+        <w:t xml:space="preserve"> /</w:t>
+      </w:r>
+      <w:proofErr w:type="spellStart"/>
+      <w:r>
+        <w:rPr>
+          <w:rFonts w:ascii="Courier New" w:hAnsi="Courier New" w:hint="eastAsia"/>
+          <w:sz w:val="18"/>
+        </w:rPr>
+        <w:t>etc</w:t>
+      </w:r>
+      <w:proofErr w:type="spellEnd"/>
+      <w:r>
+        <w:rPr>
+          <w:rFonts w:ascii="Courier New" w:hAnsi="Courier New" w:hint="eastAsia"/>
+          <w:sz w:val="18"/>
+        </w:rPr>
+        <w:t>/group</w:t>
+      </w:r>
+      <w:r>
+        <w:rPr>
+          <w:rFonts w:ascii="Courier New" w:hAnsi="Courier New" w:hint="eastAsia"/>
+          <w:sz w:val="18"/>
+        </w:rPr>
+        <w:t>、</w:t>
+      </w:r>
+      <w:r>
+        <w:rPr>
+          <w:rFonts w:ascii="Courier New" w:hAnsi="Courier New" w:hint="eastAsia"/>
+          <w:sz w:val="18"/>
+        </w:rPr>
+        <w:t>/</w:t>
+      </w:r>
+      <w:proofErr w:type="spellStart"/>
+      <w:r>
+        <w:rPr>
+          <w:rFonts w:ascii="Courier New" w:hAnsi="Courier New" w:hint="eastAsia"/>
+          <w:sz w:val="18"/>
+        </w:rPr>
+        <w:t>etc</w:t>
+      </w:r>
+      <w:proofErr w:type="spellEnd"/>
+      <w:r>
+        <w:rPr>
+          <w:rFonts w:ascii="Courier New" w:hAnsi="Courier New" w:hint="eastAsia"/>
+          <w:sz w:val="18"/>
+        </w:rPr>
+        <w:t>/passwd</w:t>
+      </w:r>
+      <w:r>
+        <w:rPr>
+          <w:rFonts w:ascii="Courier New" w:hAnsi="Courier New"/>
+          <w:sz w:val="18"/>
+        </w:rPr>
+        <w:br/>
+      </w:r>
+      <w:r>
+        <w:rPr>
+          <w:rFonts w:ascii="Courier New" w:hAnsi="Courier New"/>
+          <w:sz w:val="18"/>
+        </w:rPr>
+        <w:t xml:space="preserve">inherit </w:t>
+      </w:r>
+      <w:proofErr w:type="spellStart"/>
+      <w:r>
+        <w:rPr>
+          <w:rFonts w:ascii="Courier New" w:hAnsi="Courier New"/>
+          <w:sz w:val="18"/>
+        </w:rPr>
+        <w:t>extrausers</w:t>
+      </w:r>
+      <w:proofErr w:type="spellEnd"/>
+      <w:r>
+        <w:rPr>
+          <w:rFonts w:ascii="Courier New" w:hAnsi="Courier New"/>
+          <w:sz w:val="18"/>
+        </w:rPr>
+        <w:br/>
+      </w:r>
+      <w:r>
+        <w:rPr>
+          <w:rFonts w:ascii="Courier New" w:hAnsi="Courier New"/>
+          <w:sz w:val="18"/>
+        </w:rPr>
+        <w:t>EXTRA_USERS_PARAMS += "\</w:t>
+      </w:r>
+      <w:r>
+        <w:rPr>
+          <w:rFonts w:ascii="Courier New" w:hAnsi="Courier New"/>
+          <w:sz w:val="18"/>
+        </w:rPr>
+        <w:br/>
+      </w:r>
+      <w:r>
+        <w:rPr>
+          <w:rFonts w:ascii="Courier New" w:hAnsi="Courier New"/>
+          <w:sz w:val="18"/>
+        </w:rPr>
+        <w:t xml:space="preserve">    </w:t>
+      </w:r>
+      <w:proofErr w:type="spellStart"/>
+      <w:r>
+        <w:rPr>
+          <w:rFonts w:ascii="Courier New" w:hAnsi="Courier New"/>
+          <w:sz w:val="18"/>
+        </w:rPr>
+        <w:t>groupadd</w:t>
+      </w:r>
+      <w:proofErr w:type="spellEnd"/>
+      <w:r>
+        <w:rPr>
+          <w:rFonts w:ascii="Courier New" w:hAnsi="Courier New"/>
+          <w:sz w:val="18"/>
+        </w:rPr>
+        <w:t xml:space="preserve"> -g 1001 </w:t>
+      </w:r>
+      <w:proofErr w:type="spellStart"/>
+      <w:r>
+        <w:rPr>
+          <w:rFonts w:ascii="Courier New" w:hAnsi="Courier New"/>
+          <w:sz w:val="18"/>
+        </w:rPr>
+        <w:t>gpio</w:t>
+      </w:r>
+      <w:proofErr w:type="spellEnd"/>
+      <w:r>
+        <w:rPr>
+          <w:rFonts w:ascii="Courier New" w:hAnsi="Courier New"/>
+          <w:sz w:val="18"/>
+        </w:rPr>
+        <w:t>; \</w:t>
+      </w:r>
+      <w:r>
+        <w:rPr>
+          <w:rFonts w:ascii="Courier New" w:hAnsi="Courier New"/>
+          <w:sz w:val="18"/>
+        </w:rPr>
+        <w:br/>
+      </w:r>
+      <w:r>
+        <w:rPr>
+          <w:rFonts w:ascii="Courier New" w:hAnsi="Courier New"/>
+          <w:sz w:val="18"/>
+        </w:rPr>
+        <w:t xml:space="preserve">    </w:t>
+      </w:r>
+      <w:proofErr w:type="spellStart"/>
+      <w:r>
+        <w:rPr>
+          <w:rFonts w:ascii="Courier New" w:hAnsi="Courier New"/>
+          <w:sz w:val="18"/>
+        </w:rPr>
+        <w:t>usermod</w:t>
+      </w:r>
+      <w:proofErr w:type="spellEnd"/>
+      <w:r>
+        <w:rPr>
+          <w:rFonts w:ascii="Courier New" w:hAnsi="Courier New"/>
+          <w:sz w:val="18"/>
+        </w:rPr>
+        <w:t xml:space="preserve"> -a -G </w:t>
+      </w:r>
+      <w:proofErr w:type="spellStart"/>
+      <w:r>
+        <w:rPr>
+          <w:rFonts w:ascii="Courier New" w:hAnsi="Courier New"/>
+          <w:sz w:val="18"/>
+        </w:rPr>
+        <w:t>gpio</w:t>
+      </w:r>
+      <w:proofErr w:type="spellEnd"/>
+      <w:r>
+        <w:rPr>
+          <w:rFonts w:ascii="Courier New" w:hAnsi="Courier New"/>
+          <w:sz w:val="18"/>
+        </w:rPr>
+        <w:t xml:space="preserve"> daemon; \</w:t>
+      </w:r>
+      <w:r>
+        <w:rPr>
+          <w:rFonts w:ascii="Courier New" w:hAnsi="Courier New"/>
+          <w:sz w:val="18"/>
+        </w:rPr>
+        <w:br/>
+      </w:r>
+      <w:proofErr w:type="spellStart"/>
+      <w:r>
+        <w:rPr>
+          <w:rFonts w:ascii="Courier New" w:hAnsi="Courier New"/>
+          <w:sz w:val="18"/>
+        </w:rPr>
+        <w:t>usermod</w:t>
+      </w:r>
+      <w:proofErr w:type="spellEnd"/>
+      <w:r>
+        <w:rPr>
+          <w:rFonts w:ascii="Courier New" w:hAnsi="Courier New"/>
+          <w:sz w:val="18"/>
+        </w:rPr>
+        <w:t xml:space="preserve"> -a -G </w:t>
+      </w:r>
+      <w:proofErr w:type="spellStart"/>
+      <w:r>
+        <w:rPr>
+          <w:rFonts w:ascii="Courier New" w:hAnsi="Courier New"/>
+          <w:sz w:val="18"/>
+        </w:rPr>
+        <w:t>gpio</w:t>
+      </w:r>
+      <w:proofErr w:type="spellEnd"/>
+      <w:r>
+        <w:rPr>
+          <w:rFonts w:ascii="Courier New" w:hAnsi="Courier New"/>
+          <w:sz w:val="18"/>
+        </w:rPr>
+        <w:t xml:space="preserve"> </w:t>
+      </w:r>
+      <w:proofErr w:type="spellStart"/>
+      <w:r>
+        <w:rPr>
+          <w:rFonts w:ascii="Courier New" w:hAnsi="Courier New"/>
+          <w:sz w:val="18"/>
+        </w:rPr>
+        <w:t>petalinux</w:t>
+      </w:r>
+      <w:proofErr w:type="spellEnd"/>
+      <w:r>
+        <w:rPr>
+          <w:rFonts w:ascii="Courier New" w:hAnsi="Courier New"/>
+          <w:sz w:val="18"/>
+        </w:rPr>
+        <w:t>; \</w:t>
+      </w:r>
+      <w:r>
+        <w:rPr>
+          <w:rFonts w:ascii="Courier New" w:hAnsi="Courier New"/>
+          <w:sz w:val="18"/>
+        </w:rPr>
+        <w:br/>
+      </w:r>
+      <w:r>
+        <w:rPr>
+          <w:rFonts w:ascii="Courier New" w:hAnsi="Courier New"/>
+          <w:sz w:val="18"/>
+        </w:rPr>
+        <w:t>"</w:t>
+      </w:r>
+    </w:p>
+    <w:p/>
+    <w:p>
+      <w:r>
+        <w:lastRenderedPageBreak/>
+        <w:t xml:space="preserve">3.6 </w:t>
+      </w:r>
+      <w:r>
+        <w:t>（</w:t>
+      </w:r>
+      <w:proofErr w:type="spellStart"/>
+      <w:r>
+        <w:t>可選）</w:t>
+      </w:r>
+      <w:r>
         <w:t>image</w:t>
       </w:r>
-    </w:p>
-    <w:p>
-      <w:pPr>
-        <w:pStyle w:val="p1"/>
-      </w:pPr>
-      <w:r>
-        <w:t>project-spec/meta-user/recipes-core/images/petalinux-image-minimal.bbappend</w:t>
-      </w:r>
-    </w:p>
-    <w:p>
-      <w:pPr>
-        <w:rPr>
-          <w:rFonts w:ascii="Courier New" w:hAnsi="Courier New"/>
-          <w:sz w:val="18"/>
-          <w:lang w:eastAsia="zh-TW"/>
-        </w:rPr>
-      </w:pPr>
-      <w:r>
-        <w:rPr>
-          <w:rFonts w:ascii="Courier New" w:hAnsi="Courier New" w:hint="eastAsia"/>
-          <w:sz w:val="18"/>
-          <w:lang w:eastAsia="zh-TW"/>
-        </w:rPr>
-        <w:t xml:space="preserve"># 1) </w:t>
-      </w:r>
-      <w:r>
-        <w:rPr>
-          <w:rFonts w:ascii="Courier New" w:hAnsi="Courier New" w:hint="eastAsia"/>
-          <w:sz w:val="18"/>
-          <w:lang w:eastAsia="zh-TW"/>
-        </w:rPr>
-        <w:t>確保基礎帳號</w:t>
-      </w:r>
-      <w:r>
-        <w:rPr>
-          <w:rFonts w:ascii="Courier New" w:hAnsi="Courier New" w:hint="eastAsia"/>
-          <w:sz w:val="18"/>
-          <w:lang w:eastAsia="zh-TW"/>
-        </w:rPr>
-        <w:t>/</w:t>
-      </w:r>
-      <w:r>
-        <w:rPr>
-          <w:rFonts w:ascii="Courier New" w:hAnsi="Courier New" w:hint="eastAsia"/>
-          <w:sz w:val="18"/>
-          <w:lang w:eastAsia="zh-TW"/>
-        </w:rPr>
-        <w:t>群組與工具都在</w:t>
-      </w:r>
-    </w:p>
-    <w:p>
-      <w:pPr>
-        <w:rPr>
-          <w:rFonts w:ascii="Courier New" w:hAnsi="Courier New"/>
-          <w:sz w:val="18"/>
-        </w:rPr>
-      </w:pPr>
-      <w:proofErr w:type="spellStart"/>
-      <w:r>
-        <w:rPr>
-          <w:rFonts w:ascii="Courier New" w:hAnsi="Courier New"/>
-          <w:sz w:val="18"/>
-        </w:rPr>
-        <w:t>IMAGE_</w:t>
-      </w:r>
-      <w:proofErr w:type="gramStart"/>
-      <w:r>
-        <w:rPr>
-          <w:rFonts w:ascii="Courier New" w:hAnsi="Courier New"/>
-          <w:sz w:val="18"/>
-        </w:rPr>
-        <w:t>INSTALL:append</w:t>
-      </w:r>
-      <w:proofErr w:type="spellEnd"/>
-      <w:proofErr w:type="gramEnd"/>
-      <w:r>
-        <w:rPr>
-          <w:rFonts w:ascii="Courier New" w:hAnsi="Courier New"/>
-          <w:sz w:val="18"/>
-        </w:rPr>
-        <w:t xml:space="preserve"> = " base-passwd shadow "</w:t>
-      </w:r>
-    </w:p>
-    <w:p>
-      <w:pPr>
-        <w:rPr>
-          <w:rFonts w:ascii="Courier New" w:hAnsi="Courier New"/>
-          <w:sz w:val="18"/>
-        </w:rPr>
-      </w:pPr>
-    </w:p>
-    <w:p>
-      <w:pPr>
-        <w:rPr>
-          <w:rFonts w:ascii="Courier New" w:hAnsi="Courier New"/>
-          <w:sz w:val="18"/>
-        </w:rPr>
-      </w:pPr>
-      <w:r>
-        <w:rPr>
-          <w:rFonts w:ascii="Courier New" w:hAnsi="Courier New" w:hint="eastAsia"/>
-          <w:sz w:val="18"/>
-        </w:rPr>
-        <w:t xml:space="preserve"># 2) </w:t>
-      </w:r>
-      <w:r>
-        <w:rPr>
-          <w:rFonts w:ascii="Courier New" w:hAnsi="Courier New" w:hint="eastAsia"/>
-          <w:sz w:val="18"/>
-        </w:rPr>
-        <w:t>用</w:t>
-      </w:r>
-      <w:r>
-        <w:rPr>
-          <w:rFonts w:ascii="Courier New" w:hAnsi="Courier New" w:hint="eastAsia"/>
-          <w:sz w:val="18"/>
-        </w:rPr>
-        <w:t xml:space="preserve"> </w:t>
-      </w:r>
-      <w:proofErr w:type="spellStart"/>
-      <w:r>
-        <w:rPr>
-          <w:rFonts w:ascii="Courier New" w:hAnsi="Courier New" w:hint="eastAsia"/>
-          <w:sz w:val="18"/>
-        </w:rPr>
-        <w:t>extrausers</w:t>
-      </w:r>
-      <w:proofErr w:type="spellEnd"/>
-      <w:r>
-        <w:rPr>
-          <w:rFonts w:ascii="Courier New" w:hAnsi="Courier New" w:hint="eastAsia"/>
-          <w:sz w:val="18"/>
-        </w:rPr>
-        <w:t xml:space="preserve"> </w:t>
-      </w:r>
-      <w:r>
-        <w:rPr>
-          <w:rFonts w:ascii="Courier New" w:hAnsi="Courier New" w:hint="eastAsia"/>
-          <w:sz w:val="18"/>
-        </w:rPr>
-        <w:t>在</w:t>
-      </w:r>
-      <w:r>
-        <w:rPr>
-          <w:rFonts w:ascii="Courier New" w:hAnsi="Courier New" w:hint="eastAsia"/>
-          <w:sz w:val="18"/>
-        </w:rPr>
-        <w:t xml:space="preserve"> </w:t>
-      </w:r>
-      <w:proofErr w:type="spellStart"/>
-      <w:r>
-        <w:rPr>
-          <w:rFonts w:ascii="Courier New" w:hAnsi="Courier New" w:hint="eastAsia"/>
-          <w:sz w:val="18"/>
-        </w:rPr>
-        <w:t>rootfs</w:t>
-      </w:r>
-      <w:proofErr w:type="spellEnd"/>
-      <w:r>
-        <w:rPr>
-          <w:rFonts w:ascii="Courier New" w:hAnsi="Courier New" w:hint="eastAsia"/>
-          <w:sz w:val="18"/>
-        </w:rPr>
-        <w:t xml:space="preserve"> </w:t>
-      </w:r>
-      <w:proofErr w:type="spellStart"/>
-      <w:r>
-        <w:rPr>
-          <w:rFonts w:ascii="Courier New" w:hAnsi="Courier New" w:hint="eastAsia"/>
-          <w:sz w:val="18"/>
-        </w:rPr>
-        <w:t>階段直接寫入</w:t>
-      </w:r>
-      <w:proofErr w:type="spellEnd"/>
-      <w:r>
-        <w:rPr>
-          <w:rFonts w:ascii="Courier New" w:hAnsi="Courier New" w:hint="eastAsia"/>
-          <w:sz w:val="18"/>
-        </w:rPr>
-        <w:t xml:space="preserve"> /</w:t>
-      </w:r>
-      <w:proofErr w:type="spellStart"/>
-      <w:r>
-        <w:rPr>
-          <w:rFonts w:ascii="Courier New" w:hAnsi="Courier New" w:hint="eastAsia"/>
-          <w:sz w:val="18"/>
-        </w:rPr>
-        <w:t>etc</w:t>
-      </w:r>
-      <w:proofErr w:type="spellEnd"/>
-      <w:r>
-        <w:rPr>
-          <w:rFonts w:ascii="Courier New" w:hAnsi="Courier New" w:hint="eastAsia"/>
-          <w:sz w:val="18"/>
-        </w:rPr>
-        <w:t>/group</w:t>
-      </w:r>
-      <w:r>
-        <w:rPr>
-          <w:rFonts w:ascii="Courier New" w:hAnsi="Courier New" w:hint="eastAsia"/>
-          <w:sz w:val="18"/>
-        </w:rPr>
-        <w:t>、</w:t>
-      </w:r>
-      <w:r>
-        <w:rPr>
-          <w:rFonts w:ascii="Courier New" w:hAnsi="Courier New" w:hint="eastAsia"/>
-          <w:sz w:val="18"/>
-        </w:rPr>
-        <w:t>/</w:t>
-      </w:r>
-      <w:proofErr w:type="spellStart"/>
-      <w:r>
-        <w:rPr>
-          <w:rFonts w:ascii="Courier New" w:hAnsi="Courier New" w:hint="eastAsia"/>
-          <w:sz w:val="18"/>
-        </w:rPr>
-        <w:t>etc</w:t>
-      </w:r>
-      <w:proofErr w:type="spellEnd"/>
-      <w:r>
-        <w:rPr>
-          <w:rFonts w:ascii="Courier New" w:hAnsi="Courier New" w:hint="eastAsia"/>
-          <w:sz w:val="18"/>
-        </w:rPr>
-        <w:t>/passwd</w:t>
-      </w:r>
-    </w:p>
-    <w:p>
-      <w:pPr>
-        <w:rPr>
-          <w:rFonts w:ascii="Courier New" w:hAnsi="Courier New"/>
-          <w:sz w:val="18"/>
-        </w:rPr>
-      </w:pPr>
-      <w:r>
-        <w:rPr>
-          <w:rFonts w:ascii="Courier New" w:hAnsi="Courier New"/>
-          <w:sz w:val="18"/>
-        </w:rPr>
-        <w:t xml:space="preserve">inherit </w:t>
-      </w:r>
-      <w:proofErr w:type="spellStart"/>
-      <w:r>
-        <w:rPr>
-          <w:rFonts w:ascii="Courier New" w:hAnsi="Courier New"/>
-          <w:sz w:val="18"/>
-        </w:rPr>
-        <w:t>extrausers</w:t>
-      </w:r>
-      <w:proofErr w:type="spellEnd"/>
-    </w:p>
-    <w:p>
-      <w:pPr>
-        <w:rPr>
-          <w:rFonts w:ascii="Courier New" w:hAnsi="Courier New"/>
-          <w:sz w:val="18"/>
-        </w:rPr>
-      </w:pPr>
-      <w:r>
-        <w:rPr>
-          <w:rFonts w:ascii="Courier New" w:hAnsi="Courier New"/>
-          <w:sz w:val="18"/>
-        </w:rPr>
-        <w:lastRenderedPageBreak/>
-        <w:t>EXTRA_USERS_PARAMS += "\</w:t>
-      </w:r>
-    </w:p>
-    <w:p>
-      <w:pPr>
-        <w:rPr>
-          <w:rFonts w:ascii="Courier New" w:hAnsi="Courier New"/>
-          <w:sz w:val="18"/>
-        </w:rPr>
-      </w:pPr>
-      <w:r>
-        <w:rPr>
-          <w:rFonts w:ascii="Courier New" w:hAnsi="Courier New"/>
-          <w:sz w:val="18"/>
-        </w:rPr>
-        <w:t xml:space="preserve">    </w:t>
-      </w:r>
-      <w:proofErr w:type="spellStart"/>
-      <w:r>
-        <w:rPr>
-          <w:rFonts w:ascii="Courier New" w:hAnsi="Courier New"/>
-          <w:sz w:val="18"/>
-        </w:rPr>
-        <w:t>groupadd</w:t>
-      </w:r>
-      <w:proofErr w:type="spellEnd"/>
-      <w:r>
-        <w:rPr>
-          <w:rFonts w:ascii="Courier New" w:hAnsi="Courier New"/>
-          <w:sz w:val="18"/>
-        </w:rPr>
-        <w:t xml:space="preserve"> -g 1001 </w:t>
-      </w:r>
-      <w:proofErr w:type="spellStart"/>
-      <w:r>
-        <w:rPr>
-          <w:rFonts w:ascii="Courier New" w:hAnsi="Courier New"/>
-          <w:sz w:val="18"/>
-        </w:rPr>
-        <w:t>gpio</w:t>
-      </w:r>
-      <w:proofErr w:type="spellEnd"/>
-      <w:r>
-        <w:rPr>
-          <w:rFonts w:ascii="Courier New" w:hAnsi="Courier New"/>
-          <w:sz w:val="18"/>
-        </w:rPr>
-        <w:t>; \</w:t>
-      </w:r>
-    </w:p>
-    <w:p>
-      <w:pPr>
-        <w:rPr>
-          <w:rFonts w:ascii="Courier New" w:hAnsi="Courier New"/>
-          <w:sz w:val="18"/>
-        </w:rPr>
-      </w:pPr>
-      <w:r>
-        <w:rPr>
-          <w:rFonts w:ascii="Courier New" w:hAnsi="Courier New"/>
-          <w:sz w:val="18"/>
-        </w:rPr>
-        <w:t xml:space="preserve">    </w:t>
-      </w:r>
-      <w:proofErr w:type="spellStart"/>
-      <w:r>
-        <w:rPr>
-          <w:rFonts w:ascii="Courier New" w:hAnsi="Courier New"/>
-          <w:sz w:val="18"/>
-        </w:rPr>
-        <w:t>usermod</w:t>
-      </w:r>
-      <w:proofErr w:type="spellEnd"/>
-      <w:r>
-        <w:rPr>
-          <w:rFonts w:ascii="Courier New" w:hAnsi="Courier New"/>
-          <w:sz w:val="18"/>
-        </w:rPr>
-        <w:t xml:space="preserve"> -a -G </w:t>
-      </w:r>
-      <w:proofErr w:type="spellStart"/>
-      <w:r>
-        <w:rPr>
-          <w:rFonts w:ascii="Courier New" w:hAnsi="Courier New"/>
-          <w:sz w:val="18"/>
-        </w:rPr>
-        <w:t>gpio</w:t>
-      </w:r>
-      <w:proofErr w:type="spellEnd"/>
-      <w:r>
-        <w:rPr>
-          <w:rFonts w:ascii="Courier New" w:hAnsi="Courier New"/>
-          <w:sz w:val="18"/>
-        </w:rPr>
-        <w:t xml:space="preserve"> daemon; \</w:t>
-      </w:r>
-    </w:p>
-    <w:p>
-      <w:pPr>
-        <w:ind w:firstLineChars="250" w:firstLine="450"/>
-        <w:rPr>
-          <w:rFonts w:ascii="Courier New" w:hAnsi="Courier New"/>
-          <w:sz w:val="18"/>
-        </w:rPr>
-      </w:pPr>
-      <w:proofErr w:type="spellStart"/>
-      <w:r>
-        <w:rPr>
-          <w:rFonts w:ascii="Courier New" w:hAnsi="Courier New"/>
-          <w:sz w:val="18"/>
-        </w:rPr>
-        <w:t>usermod</w:t>
-      </w:r>
-      <w:proofErr w:type="spellEnd"/>
-      <w:r>
-        <w:rPr>
-          <w:rFonts w:ascii="Courier New" w:hAnsi="Courier New"/>
-          <w:sz w:val="18"/>
-        </w:rPr>
-        <w:t xml:space="preserve"> -a -G </w:t>
-      </w:r>
-      <w:proofErr w:type="spellStart"/>
-      <w:r>
-        <w:rPr>
-          <w:rFonts w:ascii="Courier New" w:hAnsi="Courier New"/>
-          <w:sz w:val="18"/>
-        </w:rPr>
-        <w:t>gpio</w:t>
-      </w:r>
-      <w:proofErr w:type="spellEnd"/>
-      <w:r>
-        <w:rPr>
-          <w:rFonts w:ascii="Courier New" w:hAnsi="Courier New"/>
-          <w:sz w:val="18"/>
-        </w:rPr>
-        <w:t xml:space="preserve"> </w:t>
-      </w:r>
-      <w:proofErr w:type="spellStart"/>
-      <w:r>
-        <w:rPr>
-          <w:rFonts w:ascii="Courier New" w:hAnsi="Courier New"/>
-          <w:sz w:val="18"/>
-        </w:rPr>
-        <w:t>petalinux</w:t>
-      </w:r>
-      <w:proofErr w:type="spellEnd"/>
-      <w:r>
-        <w:rPr>
-          <w:rFonts w:ascii="Courier New" w:hAnsi="Courier New"/>
-          <w:sz w:val="18"/>
-        </w:rPr>
-        <w:t>; \</w:t>
-      </w:r>
-    </w:p>
-    <w:p>
-      <w:pPr>
-        <w:rPr>
-          <w:rFonts w:ascii="Courier New" w:hAnsi="Courier New"/>
-          <w:sz w:val="18"/>
-        </w:rPr>
-      </w:pPr>
-      <w:r>
-        <w:rPr>
-          <w:rFonts w:ascii="Courier New" w:hAnsi="Courier New"/>
-          <w:sz w:val="18"/>
-        </w:rPr>
-        <w:t>"</w:t>
-      </w:r>
-    </w:p>
-    <w:p/>
-    <w:p>
-      <w:pPr>
-        <w:pStyle w:val="21"/>
-      </w:pPr>
-      <w:r>
-        <w:t xml:space="preserve">3.5 </w:t>
-      </w:r>
-      <w:r>
-        <w:t>（</w:t>
-      </w:r>
-      <w:proofErr w:type="spellStart"/>
-      <w:r>
-        <w:t>可選）</w:t>
-      </w:r>
-      <w:r>
-        <w:t>image</w:t>
-      </w:r>
-      <w:proofErr w:type="spellEnd"/>
-      <w:r>
-        <w:t xml:space="preserve"> </w:t>
-      </w:r>
-      <w:proofErr w:type="spellStart"/>
-      <w:r>
-        <w:t>bbappend</w:t>
+      <w:proofErr w:type="spellEnd"/>
+      <w:r>
+        <w:t xml:space="preserve"> bbappend</w:t>
       </w:r>
       <w:r>
         <w:t>：把套件安裝進映像</w:t>
       </w:r>
-      <w:proofErr w:type="spellEnd"/>
-    </w:p>
-    <w:p>
       <w:r>
         <w:t>檔案：</w:t>
       </w:r>
@@ -5681,13 +5842,8 @@
         <w:t>project-spec/meta-user/recipes-core/images/petalinux-user-image.bbappend</w:t>
       </w:r>
       <w:r>
-        <w:t>（</w:t>
-      </w:r>
-      <w:proofErr w:type="spellStart"/>
-      <w:r>
-        <w:t>或你的實際</w:t>
-      </w:r>
-      <w:proofErr w:type="spellEnd"/>
+        <w:t>（或你的實際</w:t>
+      </w:r>
       <w:r>
         <w:t xml:space="preserve"> image </w:t>
       </w:r>
@@ -6321,7 +6477,6 @@
           <w:szCs w:val="20"/>
           <w:lang w:eastAsia="zh-TW"/>
         </w:rPr>
-        <w:lastRenderedPageBreak/>
         <w:t>petalinux</w:t>
       </w:r>
       <w:proofErr w:type="spellEnd"/>
@@ -7268,7 +7423,6 @@
           <w:szCs w:val="24"/>
           <w:lang w:eastAsia="zh-TW"/>
         </w:rPr>
-        <w:lastRenderedPageBreak/>
         <w:t xml:space="preserve">修改 </w:t>
       </w:r>
       <w:r>
@@ -7458,6 +7612,7 @@
         <w:rPr>
           <w:lang w:eastAsia="zh-TW"/>
         </w:rPr>
+        <w:lastRenderedPageBreak/>
         <w:t>project-spec/meta-user/recipes-core/images/</w:t>
       </w:r>
     </w:p>
@@ -7895,7 +8050,6 @@
       </w:pPr>
       <w:proofErr w:type="spellStart"/>
       <w:r>
-        <w:lastRenderedPageBreak/>
         <w:t>IMAGE_</w:t>
       </w:r>
       <w:proofErr w:type="gramStart"/>
@@ -8024,6 +8178,7 @@
       </w:pPr>
       <w:proofErr w:type="spellStart"/>
       <w:r>
+        <w:lastRenderedPageBreak/>
         <w:t>ROOTFS_POSTINSTALL_</w:t>
       </w:r>
       <w:proofErr w:type="gramStart"/>
@@ -8371,7 +8526,6 @@
     </w:p>
     <w:p>
       <w:r>
-        <w:lastRenderedPageBreak/>
         <w:t xml:space="preserve">2. Flask Web </w:t>
       </w:r>
       <w:r>
@@ -8444,6 +8598,9 @@
       </w:r>
       <w:r>
         <w:br/>
+      </w:r>
+      <w:r>
+        <w:lastRenderedPageBreak/>
         <w:t>ip link show</w:t>
       </w:r>
       <w:r>
@@ -8747,52 +8904,52 @@
     </w:p>
     <w:p>
       <w:r>
+        <w:t>[Unit]</w:t>
+      </w:r>
+    </w:p>
+    <w:p>
+      <w:r>
+        <w:t>Description=AWG Flask Server</w:t>
+      </w:r>
+    </w:p>
+    <w:p>
+      <w:r>
+        <w:t>After=</w:t>
+      </w:r>
+      <w:proofErr w:type="spellStart"/>
+      <w:r>
+        <w:t>network.target</w:t>
+      </w:r>
+      <w:proofErr w:type="spellEnd"/>
+    </w:p>
+    <w:p/>
+    <w:p>
+      <w:r>
+        <w:t>[Service]</w:t>
+      </w:r>
+    </w:p>
+    <w:p>
+      <w:proofErr w:type="spellStart"/>
+      <w:r>
+        <w:t>ExecStart</w:t>
+      </w:r>
+      <w:proofErr w:type="spellEnd"/>
+      <w:r>
+        <w:t>=/</w:t>
+      </w:r>
+      <w:proofErr w:type="spellStart"/>
+      <w:r>
+        <w:t>usr</w:t>
+      </w:r>
+      <w:proofErr w:type="spellEnd"/>
+      <w:r>
+        <w:t>/bin/python3 /home/petalinux/awg/awg_server.py</w:t>
+      </w:r>
+    </w:p>
+    <w:p>
+      <w:proofErr w:type="spellStart"/>
+      <w:r>
         <w:lastRenderedPageBreak/>
-        <w:t>[Unit]</w:t>
-      </w:r>
-    </w:p>
-    <w:p>
-      <w:r>
-        <w:t>Description=AWG Flask Server</w:t>
-      </w:r>
-    </w:p>
-    <w:p>
-      <w:r>
-        <w:t>After=</w:t>
-      </w:r>
-      <w:proofErr w:type="spellStart"/>
-      <w:r>
-        <w:t>network.target</w:t>
-      </w:r>
-      <w:proofErr w:type="spellEnd"/>
-    </w:p>
-    <w:p/>
-    <w:p>
-      <w:r>
-        <w:t>[Service]</w:t>
-      </w:r>
-    </w:p>
-    <w:p>
-      <w:proofErr w:type="spellStart"/>
-      <w:r>
-        <w:t>ExecStart</w:t>
-      </w:r>
-      <w:proofErr w:type="spellEnd"/>
-      <w:r>
-        <w:t>=/</w:t>
-      </w:r>
-      <w:proofErr w:type="spellStart"/>
-      <w:r>
-        <w:t>usr</w:t>
-      </w:r>
-      <w:proofErr w:type="spellEnd"/>
-      <w:r>
-        <w:t>/bin/python3 /home/petalinux/awg/awg_server.py</w:t>
-      </w:r>
-    </w:p>
-    <w:p>
-      <w:proofErr w:type="spellStart"/>
-      <w:r>
         <w:t>WorkingDirectory</w:t>
       </w:r>
       <w:proofErr w:type="spellEnd"/>
@@ -10022,22 +10179,89 @@
     <w:p>
       <w:pPr>
         <w:rPr>
+          <w:lang w:eastAsia="zh-TW"/>
+        </w:rPr>
+      </w:pPr>
+      <w:r>
+        <w:rPr>
           <w:rFonts w:hint="eastAsia"/>
           <w:lang w:eastAsia="zh-TW"/>
         </w:rPr>
-      </w:pPr>
+        <w:t>執行</w:t>
+      </w:r>
       <w:r>
         <w:rPr>
           <w:rFonts w:hint="eastAsia"/>
           <w:lang w:eastAsia="zh-TW"/>
         </w:rPr>
-        <w:t>執行</w:t>
+        <w:t xml:space="preserve"> </w:t>
+      </w:r>
+      <w:proofErr w:type="spellStart"/>
+      <w:r>
+        <w:rPr>
+          <w:lang w:eastAsia="zh-TW"/>
+        </w:rPr>
+        <w:t>systemctl</w:t>
+      </w:r>
+      <w:proofErr w:type="spellEnd"/>
+      <w:r>
+        <w:rPr>
+          <w:lang w:eastAsia="zh-TW"/>
+        </w:rPr>
+        <w:t xml:space="preserve"> enable </w:t>
+      </w:r>
+      <w:proofErr w:type="spellStart"/>
+      <w:r>
+        <w:rPr>
+          <w:lang w:eastAsia="zh-TW"/>
+        </w:rPr>
+        <w:t>awg_server</w:t>
+      </w:r>
+      <w:proofErr w:type="spellEnd"/>
+      <w:r>
+        <w:rPr>
+          <w:lang w:eastAsia="zh-TW"/>
+        </w:rPr>
+        <w:tab/>
+      </w:r>
+      <w:r>
+        <w:rPr>
+          <w:lang w:eastAsia="zh-TW"/>
+        </w:rPr>
+        <w:tab/>
       </w:r>
       <w:r>
         <w:rPr>
           <w:rFonts w:hint="eastAsia"/>
           <w:lang w:eastAsia="zh-TW"/>
         </w:rPr>
+        <w:t>開機時</w:t>
+      </w:r>
+      <w:r>
+        <w:rPr>
+          <w:rFonts w:ascii="微軟正黑體" w:eastAsia="微軟正黑體" w:hAnsi="微軟正黑體" w:cs="微軟正黑體" w:hint="eastAsia"/>
+          <w:lang w:eastAsia="zh-TW"/>
+        </w:rPr>
+        <w:t>啟用</w:t>
+      </w:r>
+    </w:p>
+    <w:p>
+      <w:pPr>
+        <w:rPr>
+          <w:lang w:eastAsia="zh-TW"/>
+        </w:rPr>
+      </w:pPr>
+      <w:r>
+        <w:rPr>
+          <w:rFonts w:hint="eastAsia"/>
+          <w:lang w:eastAsia="zh-TW"/>
+        </w:rPr>
+        <w:t>或是</w:t>
+      </w:r>
+      <w:r>
+        <w:rPr>
+          <w:lang w:eastAsia="zh-TW"/>
+        </w:rPr>
         <w:t xml:space="preserve"> </w:t>
       </w:r>
       <w:proofErr w:type="spellStart"/>
@@ -10052,7 +10276,7 @@
         <w:rPr>
           <w:lang w:eastAsia="zh-TW"/>
         </w:rPr>
-        <w:t xml:space="preserve"> enable </w:t>
+        <w:t xml:space="preserve"> start </w:t>
       </w:r>
       <w:proofErr w:type="spellStart"/>
       <w:r>
@@ -10064,6 +10288,13 @@
       <w:proofErr w:type="spellEnd"/>
       <w:r>
         <w:rPr>
+          <w:rFonts w:hint="eastAsia"/>
+          <w:lang w:eastAsia="zh-TW"/>
+        </w:rPr>
+        <w:t xml:space="preserve">  </w:t>
+      </w:r>
+      <w:r>
+        <w:rPr>
           <w:lang w:eastAsia="zh-TW"/>
         </w:rPr>
         <w:tab/>
@@ -10079,14 +10310,7 @@
           <w:rFonts w:hint="eastAsia"/>
           <w:lang w:eastAsia="zh-TW"/>
         </w:rPr>
-        <w:t>開機時</w:t>
-      </w:r>
-      <w:r>
-        <w:rPr>
-          <w:rFonts w:ascii="微軟正黑體" w:eastAsia="微軟正黑體" w:hAnsi="微軟正黑體" w:cs="微軟正黑體" w:hint="eastAsia"/>
-          <w:lang w:eastAsia="zh-TW"/>
-        </w:rPr>
-        <w:t>啟用</w:t>
+        <w:t>直接執行</w:t>
       </w:r>
     </w:p>
     <w:p>
@@ -10100,10 +10324,11 @@
           <w:rFonts w:hint="eastAsia"/>
           <w:lang w:eastAsia="zh-TW"/>
         </w:rPr>
-        <w:t>或是</w:t>
-      </w:r>
-      <w:r>
-        <w:rPr>
+        <w:t>如要停止可以使用</w:t>
+      </w:r>
+      <w:r>
+        <w:rPr>
+          <w:rFonts w:hint="eastAsia"/>
           <w:lang w:eastAsia="zh-TW"/>
         </w:rPr>
         <w:t xml:space="preserve"> </w:t>
@@ -10120,7 +10345,7 @@
         <w:rPr>
           <w:lang w:eastAsia="zh-TW"/>
         </w:rPr>
-        <w:t xml:space="preserve"> start </w:t>
+        <w:t xml:space="preserve"> stop </w:t>
       </w:r>
       <w:proofErr w:type="spellStart"/>
       <w:r>
@@ -10130,68 +10355,6 @@
         <w:t>awg_server</w:t>
       </w:r>
       <w:proofErr w:type="spellEnd"/>
-      <w:r>
-        <w:rPr>
-          <w:rFonts w:hint="eastAsia"/>
-          <w:lang w:eastAsia="zh-TW"/>
-        </w:rPr>
-        <w:t xml:space="preserve">  </w:t>
-      </w:r>
-      <w:r>
-        <w:rPr>
-          <w:lang w:eastAsia="zh-TW"/>
-        </w:rPr>
-        <w:tab/>
-      </w:r>
-      <w:r>
-        <w:rPr>
-          <w:lang w:eastAsia="zh-TW"/>
-        </w:rPr>
-        <w:tab/>
-      </w:r>
-      <w:r>
-        <w:rPr>
-          <w:rFonts w:hint="eastAsia"/>
-          <w:lang w:eastAsia="zh-TW"/>
-        </w:rPr>
-        <w:t>直接執行</w:t>
-      </w:r>
-    </w:p>
-    <w:p>
-      <w:pPr>
-        <w:rPr>
-          <w:rFonts w:hint="eastAsia"/>
-          <w:lang w:eastAsia="zh-TW"/>
-        </w:rPr>
-      </w:pPr>
-      <w:r>
-        <w:rPr>
-          <w:rFonts w:hint="eastAsia"/>
-          <w:lang w:eastAsia="zh-TW"/>
-        </w:rPr>
-        <w:t>如要停止可以使用</w:t>
-      </w:r>
-      <w:r>
-        <w:rPr>
-          <w:rFonts w:hint="eastAsia"/>
-          <w:lang w:eastAsia="zh-TW"/>
-        </w:rPr>
-        <w:t xml:space="preserve"> </w:t>
-      </w:r>
-      <w:proofErr w:type="spellStart"/>
-      <w:r>
-        <w:rPr>
-          <w:lang w:eastAsia="zh-TW"/>
-        </w:rPr>
-        <w:t>systemctl</w:t>
-      </w:r>
-      <w:proofErr w:type="spellEnd"/>
-      <w:r>
-        <w:rPr>
-          <w:lang w:eastAsia="zh-TW"/>
-        </w:rPr>
-        <w:t xml:space="preserve"> stop awg_server</w:t>
-      </w:r>
     </w:p>
     <w:p>
       <w:pPr>
@@ -23962,6 +24125,29 @@
       <w:spacing w:after="0" w:line="240" w:lineRule="auto"/>
     </w:pPr>
   </w:style>
+  <w:style w:type="character" w:styleId="affb">
+    <w:name w:val="Hyperlink"/>
+    <w:basedOn w:val="a2"/>
+    <w:uiPriority w:val="99"/>
+    <w:unhideWhenUsed/>
+    <w:rsid w:val="00AF0631"/>
+    <w:rPr>
+      <w:color w:val="0000FF" w:themeColor="hyperlink"/>
+      <w:u w:val="single"/>
+    </w:rPr>
+  </w:style>
+  <w:style w:type="character" w:styleId="affc">
+    <w:name w:val="Unresolved Mention"/>
+    <w:basedOn w:val="a2"/>
+    <w:uiPriority w:val="99"/>
+    <w:semiHidden/>
+    <w:unhideWhenUsed/>
+    <w:rsid w:val="00AF0631"/>
+    <w:rPr>
+      <w:color w:val="605E5C"/>
+      <w:shd w:val="clear" w:color="auto" w:fill="E1DFDD"/>
+    </w:rPr>
+  </w:style>
 </w:styles>
 </file>
 

</xml_diff>

<commit_message>
add some content for word
</commit_message>
<xml_diff>
--- a/petalinux_rootfs_network_flow_with_gpio.docx
+++ b/petalinux_rootfs_network_flow_with_gpio.docx
@@ -158,11 +158,163 @@
     </w:p>
     <w:p>
       <w:pPr>
+        <w:rPr>
+          <w:lang w:eastAsia="zh-TW"/>
+        </w:rPr>
+      </w:pPr>
+      <w:r>
+        <w:rPr>
+          <w:rFonts w:hint="eastAsia"/>
+          <w:lang w:eastAsia="zh-TW"/>
+        </w:rPr>
+        <w:lastRenderedPageBreak/>
+        <w:t>請記得</w:t>
+      </w:r>
+      <w:proofErr w:type="spellStart"/>
+      <w:r>
+        <w:rPr>
+          <w:lang w:eastAsia="zh-TW"/>
+        </w:rPr>
+        <w:t>petalinux</w:t>
+      </w:r>
+      <w:proofErr w:type="spellEnd"/>
+      <w:r>
+        <w:rPr>
+          <w:lang w:eastAsia="zh-TW"/>
+        </w:rPr>
+        <w:t>-config</w:t>
+      </w:r>
+      <w:r>
+        <w:rPr>
+          <w:rFonts w:hint="eastAsia"/>
+          <w:lang w:eastAsia="zh-TW"/>
+        </w:rPr>
+        <w:t>若沒有特別設定如</w:t>
+      </w:r>
+      <w:r>
+        <w:rPr>
+          <w:lang w:eastAsia="zh-TW"/>
+        </w:rPr>
+        <w:t>device-tree</w:t>
+      </w:r>
+      <w:r>
+        <w:rPr>
+          <w:rFonts w:hint="eastAsia"/>
+          <w:lang w:eastAsia="zh-TW"/>
+        </w:rPr>
+        <w:t>等，就不會在</w:t>
+      </w:r>
+      <w:proofErr w:type="spellStart"/>
+      <w:r>
+        <w:rPr>
+          <w:rFonts w:hint="eastAsia"/>
+          <w:lang w:eastAsia="zh-TW"/>
+        </w:rPr>
+        <w:t>p</w:t>
+      </w:r>
+      <w:r>
+        <w:rPr>
+          <w:lang w:eastAsia="zh-TW"/>
+        </w:rPr>
+        <w:t>etalinux</w:t>
+      </w:r>
+      <w:proofErr w:type="spellEnd"/>
+      <w:r>
+        <w:rPr>
+          <w:lang w:eastAsia="zh-TW"/>
+        </w:rPr>
+        <w:t>-build</w:t>
+      </w:r>
+      <w:r>
+        <w:rPr>
+          <w:rFonts w:hint="eastAsia"/>
+          <w:lang w:eastAsia="zh-TW"/>
+        </w:rPr>
+        <w:t>中編譯進去</w:t>
+      </w:r>
+      <w:r>
+        <w:rPr>
+          <w:rFonts w:hint="eastAsia"/>
+          <w:lang w:eastAsia="zh-TW"/>
+        </w:rPr>
+        <w:t>，下圖為官方</w:t>
+      </w:r>
+      <w:r>
+        <w:rPr>
+          <w:lang w:eastAsia="zh-TW"/>
+        </w:rPr>
+        <w:t>(UG</w:t>
+      </w:r>
+      <w:r>
+        <w:rPr>
+          <w:rFonts w:hint="eastAsia"/>
+          <w:lang w:eastAsia="zh-TW"/>
+        </w:rPr>
+        <w:t>1144 2025.1</w:t>
+      </w:r>
+      <w:r>
+        <w:rPr>
+          <w:lang w:eastAsia="zh-TW"/>
+        </w:rPr>
+        <w:t>)</w:t>
+      </w:r>
+      <w:r>
+        <w:rPr>
+          <w:rFonts w:hint="eastAsia"/>
+          <w:lang w:eastAsia="zh-TW"/>
+        </w:rPr>
+        <w:t>的流程圖</w:t>
+      </w:r>
+      <w:r>
+        <w:rPr>
+          <w:lang w:eastAsia="zh-TW"/>
+        </w:rPr>
+        <w:drawing>
+          <wp:inline distT="0" distB="0" distL="0" distR="0" wp14:anchorId="1E4CFB68" wp14:editId="6A46242E">
+            <wp:extent cx="5486400" cy="5281295"/>
+            <wp:effectExtent l="0" t="0" r="0" b="1905"/>
+            <wp:docPr id="2000510241" name="圖片 1" descr="一張含有 文字, 螢幕擷取畫面, 數字, 字型 的圖片&#10;&#10;AI 產生的內容可能不正確。"/>
+            <wp:cNvGraphicFramePr>
+              <a:graphicFrameLocks xmlns:a="http://schemas.openxmlformats.org/drawingml/2006/main" noChangeAspect="1"/>
+            </wp:cNvGraphicFramePr>
+            <a:graphic xmlns:a="http://schemas.openxmlformats.org/drawingml/2006/main">
+              <a:graphicData uri="http://schemas.openxmlformats.org/drawingml/2006/picture">
+                <pic:pic xmlns:pic="http://schemas.openxmlformats.org/drawingml/2006/picture">
+                  <pic:nvPicPr>
+                    <pic:cNvPr id="2000510241" name="圖片 1" descr="一張含有 文字, 螢幕擷取畫面, 數字, 字型 的圖片&#10;&#10;AI 產生的內容可能不正確。"/>
+                    <pic:cNvPicPr/>
+                  </pic:nvPicPr>
+                  <pic:blipFill>
+                    <a:blip r:embed="rId6"/>
+                    <a:stretch>
+                      <a:fillRect/>
+                    </a:stretch>
+                  </pic:blipFill>
+                  <pic:spPr>
+                    <a:xfrm>
+                      <a:off x="0" y="0"/>
+                      <a:ext cx="5486400" cy="5281295"/>
+                    </a:xfrm>
+                    <a:prstGeom prst="rect">
+                      <a:avLst/>
+                    </a:prstGeom>
+                  </pic:spPr>
+                </pic:pic>
+              </a:graphicData>
+            </a:graphic>
+          </wp:inline>
+        </w:drawing>
+      </w:r>
+    </w:p>
+    <w:p>
+      <w:pPr>
         <w:pStyle w:val="21"/>
       </w:pPr>
+      <w:proofErr w:type="spellStart"/>
       <w:r>
         <w:t>設定</w:t>
       </w:r>
+      <w:proofErr w:type="spellEnd"/>
       <w:r>
         <w:t xml:space="preserve"> Device Tree</w:t>
       </w:r>
@@ -220,6 +372,7 @@
         </w:rPr>
       </w:pPr>
       <w:r>
+        <w:lastRenderedPageBreak/>
         <w:t xml:space="preserve">1. Image Packaging Configuration → Root filesystem type → </w:t>
       </w:r>
       <w:r>
@@ -361,9 +514,6 @@
       </w:r>
       <w:r>
         <w:br/>
-      </w:r>
-      <w:r>
-        <w:lastRenderedPageBreak/>
         <w:t xml:space="preserve">   - ⚠ </w:t>
       </w:r>
       <w:proofErr w:type="spellStart"/>
@@ -594,39 +744,6 @@
           <w:sz w:val="20"/>
           <w:szCs w:val="20"/>
         </w:rPr>
-        <w:t>echo "</w:t>
-      </w:r>
-      <w:proofErr w:type="spellStart"/>
-      <w:r>
-        <w:rPr>
-          <w:sz w:val="20"/>
-          <w:szCs w:val="20"/>
-        </w:rPr>
-        <w:t>CONFIG_avahi</w:t>
-      </w:r>
-      <w:proofErr w:type="spellEnd"/>
-      <w:r>
-        <w:rPr>
-          <w:sz w:val="20"/>
-          <w:szCs w:val="20"/>
-        </w:rPr>
-        <w:t>-daemon"      &gt;&gt; project-spec/meta-user/conf/user-</w:t>
-      </w:r>
-      <w:proofErr w:type="spellStart"/>
-      <w:r>
-        <w:rPr>
-          <w:sz w:val="20"/>
-          <w:szCs w:val="20"/>
-        </w:rPr>
-        <w:t>rootfsconfig</w:t>
-      </w:r>
-      <w:proofErr w:type="spellEnd"/>
-      <w:r>
-        <w:rPr>
-          <w:sz w:val="20"/>
-          <w:szCs w:val="20"/>
-        </w:rPr>
-        <w:br/>
         <w:t>echo "CONFIG_python3-pip"       &gt;&gt; project-spec/meta-user/conf/user-</w:t>
       </w:r>
       <w:proofErr w:type="spellStart"/>
@@ -1233,6 +1350,7 @@
         <w:rPr>
           <w:rStyle w:val="s1"/>
         </w:rPr>
+        <w:lastRenderedPageBreak/>
         <w:t xml:space="preserve">Filesystem packages-&gt; </w:t>
       </w:r>
       <w:proofErr w:type="spellStart"/>
@@ -1514,7 +1632,6 @@
           <w:b/>
           <w:bCs/>
         </w:rPr>
-        <w:lastRenderedPageBreak/>
         <w:t>file</w:t>
       </w:r>
     </w:p>
@@ -2264,7 +2381,6 @@
     </w:p>
     <w:p>
       <w:r>
-        <w:lastRenderedPageBreak/>
         <w:t xml:space="preserve">2. systemd .link </w:t>
       </w:r>
       <w:r>
@@ -3609,6 +3725,7 @@
           <w:rFonts w:ascii="Courier New" w:hAnsi="Courier New"/>
           <w:sz w:val="18"/>
         </w:rPr>
+        <w:lastRenderedPageBreak/>
         <w:t xml:space="preserve">    fi</w:t>
       </w:r>
       <w:r>
@@ -3932,7 +4049,6 @@
           <w:sz w:val="18"/>
           <w:lang w:eastAsia="zh-TW"/>
         </w:rPr>
-        <w:lastRenderedPageBreak/>
         <w:t xml:space="preserve"># </w:t>
       </w:r>
       <w:r>
@@ -4730,12 +4846,60 @@
       </w:r>
     </w:p>
     <w:p>
+      <w:proofErr w:type="spellStart"/>
       <w:r>
         <w:t>檔案：</w:t>
       </w:r>
       <w:r>
-        <w:t>project-spec/meta-user/recipes-daemons/avahi/avahi/avahi.bbappend</w:t>
-      </w:r>
+        <w:t>project-spec</w:t>
+      </w:r>
+      <w:proofErr w:type="spellEnd"/>
+      <w:r>
+        <w:t>/meta-user/recipes-daemons/avahi/avahi</w:t>
+      </w:r>
+      <w:r>
+        <w:t>_%</w:t>
+      </w:r>
+      <w:r>
+        <w:t>.</w:t>
+      </w:r>
+      <w:proofErr w:type="spellStart"/>
+      <w:r>
+        <w:t>bbappend</w:t>
+      </w:r>
+      <w:proofErr w:type="spellEnd"/>
+    </w:p>
+    <w:p>
+      <w:pPr>
+        <w:rPr>
+          <w:rFonts w:ascii="Courier New" w:hAnsi="Courier New"/>
+          <w:sz w:val="18"/>
+        </w:rPr>
+      </w:pPr>
+      <w:r>
+        <w:rPr>
+          <w:rFonts w:ascii="Courier New" w:hAnsi="Courier New"/>
+          <w:sz w:val="18"/>
+        </w:rPr>
+        <w:t># project-spec/meta-user/recipes-daemons/avahi/avahi_%.</w:t>
+      </w:r>
+      <w:proofErr w:type="spellStart"/>
+      <w:r>
+        <w:rPr>
+          <w:rFonts w:ascii="Courier New" w:hAnsi="Courier New"/>
+          <w:sz w:val="18"/>
+        </w:rPr>
+        <w:t>bbappend</w:t>
+      </w:r>
+      <w:proofErr w:type="spellEnd"/>
+    </w:p>
+    <w:p>
+      <w:pPr>
+        <w:rPr>
+          <w:rFonts w:ascii="Courier New" w:hAnsi="Courier New"/>
+          <w:sz w:val="18"/>
+        </w:rPr>
+      </w:pPr>
     </w:p>
     <w:p>
       <w:pPr>
@@ -4751,6 +4915,7 @@
           <w:rFonts w:ascii="Courier New" w:hAnsi="Courier New"/>
           <w:sz w:val="18"/>
         </w:rPr>
+        <w:lastRenderedPageBreak/>
         <w:t>FILESEXTRAPATHS:prepend</w:t>
       </w:r>
       <w:proofErr w:type="spellEnd"/>
@@ -4769,21 +4934,94 @@
         </w:rPr>
         <w:t xml:space="preserve"> "${THISDIR}/files:"</w:t>
       </w:r>
-      <w:r>
-        <w:rPr>
-          <w:rFonts w:ascii="Courier New" w:hAnsi="Courier New"/>
-          <w:sz w:val="18"/>
-        </w:rPr>
-        <w:br/>
-        <w:t>SRC_URI += "file://avahi-</w:t>
-      </w:r>
-      <w:proofErr w:type="spellStart"/>
-      <w:r>
-        <w:rPr>
-          <w:rFonts w:ascii="Courier New" w:hAnsi="Courier New"/>
-          <w:sz w:val="18"/>
-        </w:rPr>
-        <w:t>daemon.conf</w:t>
+    </w:p>
+    <w:p>
+      <w:pPr>
+        <w:rPr>
+          <w:rFonts w:ascii="Courier New" w:hAnsi="Courier New"/>
+          <w:sz w:val="18"/>
+        </w:rPr>
+      </w:pPr>
+    </w:p>
+    <w:p>
+      <w:pPr>
+        <w:rPr>
+          <w:rFonts w:ascii="Courier New" w:hAnsi="Courier New"/>
+          <w:sz w:val="18"/>
+        </w:rPr>
+      </w:pPr>
+      <w:r>
+        <w:rPr>
+          <w:rFonts w:ascii="Courier New" w:hAnsi="Courier New"/>
+          <w:sz w:val="18"/>
+        </w:rPr>
+        <w:t xml:space="preserve"># </w:t>
+      </w:r>
+      <w:proofErr w:type="spellStart"/>
+      <w:r>
+        <w:rPr>
+          <w:rFonts w:ascii="Courier New" w:hAnsi="Courier New" w:hint="eastAsia"/>
+          <w:sz w:val="18"/>
+        </w:rPr>
+        <w:t>只帶</w:t>
+      </w:r>
+      <w:proofErr w:type="spellEnd"/>
+      <w:r>
+        <w:rPr>
+          <w:rFonts w:ascii="Courier New" w:hAnsi="Courier New"/>
+          <w:sz w:val="18"/>
+        </w:rPr>
+        <w:t xml:space="preserve"> </w:t>
+      </w:r>
+      <w:proofErr w:type="spellStart"/>
+      <w:proofErr w:type="gramStart"/>
+      <w:r>
+        <w:rPr>
+          <w:rFonts w:ascii="Courier New" w:hAnsi="Courier New"/>
+          <w:sz w:val="18"/>
+        </w:rPr>
+        <w:t>ssh.service</w:t>
+      </w:r>
+      <w:proofErr w:type="spellEnd"/>
+      <w:proofErr w:type="gramEnd"/>
+      <w:r>
+        <w:rPr>
+          <w:rFonts w:ascii="Courier New" w:hAnsi="Courier New"/>
+          <w:sz w:val="18"/>
+        </w:rPr>
+        <w:t xml:space="preserve"> </w:t>
+      </w:r>
+      <w:proofErr w:type="spellStart"/>
+      <w:r>
+        <w:rPr>
+          <w:rFonts w:ascii="Courier New" w:hAnsi="Courier New" w:hint="eastAsia"/>
+          <w:sz w:val="18"/>
+        </w:rPr>
+        <w:t>這個檔案</w:t>
+      </w:r>
+      <w:proofErr w:type="spellEnd"/>
+    </w:p>
+    <w:p>
+      <w:pPr>
+        <w:rPr>
+          <w:rFonts w:ascii="Courier New" w:hAnsi="Courier New"/>
+          <w:sz w:val="18"/>
+        </w:rPr>
+      </w:pPr>
+      <w:r>
+        <w:rPr>
+          <w:rFonts w:ascii="Courier New" w:hAnsi="Courier New"/>
+          <w:sz w:val="18"/>
+        </w:rPr>
+        <w:t>SRC_URI += "file://</w:t>
+      </w:r>
+      <w:proofErr w:type="spellStart"/>
+      <w:r>
+        <w:rPr>
+          <w:rFonts w:ascii="Courier New" w:hAnsi="Courier New"/>
+          <w:sz w:val="18"/>
+        </w:rPr>
+        <w:t>ssh.service</w:t>
       </w:r>
       <w:proofErr w:type="spellEnd"/>
       <w:r>
@@ -4793,20 +5031,22 @@
         </w:rPr>
         <w:t>"</w:t>
       </w:r>
-      <w:r>
-        <w:rPr>
-          <w:rFonts w:ascii="Courier New" w:hAnsi="Courier New"/>
-          <w:sz w:val="18"/>
-        </w:rPr>
-        <w:br/>
-      </w:r>
-      <w:r>
-        <w:rPr>
-          <w:rFonts w:ascii="Courier New" w:hAnsi="Courier New"/>
-          <w:sz w:val="18"/>
-        </w:rPr>
-        <w:br/>
-      </w:r>
+    </w:p>
+    <w:p>
+      <w:pPr>
+        <w:rPr>
+          <w:rFonts w:ascii="Courier New" w:hAnsi="Courier New"/>
+          <w:sz w:val="18"/>
+        </w:rPr>
+      </w:pPr>
+    </w:p>
+    <w:p>
+      <w:pPr>
+        <w:rPr>
+          <w:rFonts w:ascii="Courier New" w:hAnsi="Courier New"/>
+          <w:sz w:val="18"/>
+        </w:rPr>
+      </w:pPr>
       <w:proofErr w:type="spellStart"/>
       <w:r>
         <w:rPr>
@@ -4832,12 +5072,19 @@
         </w:rPr>
         <w:t>() {</w:t>
       </w:r>
-      <w:r>
-        <w:rPr>
-          <w:rFonts w:ascii="Courier New" w:hAnsi="Courier New"/>
-          <w:sz w:val="18"/>
-        </w:rPr>
-        <w:br/>
+    </w:p>
+    <w:p>
+      <w:pPr>
+        <w:rPr>
+          <w:rFonts w:ascii="Courier New" w:hAnsi="Courier New"/>
+          <w:sz w:val="18"/>
+        </w:rPr>
+      </w:pPr>
+      <w:r>
+        <w:rPr>
+          <w:rFonts w:ascii="Courier New" w:hAnsi="Courier New"/>
+          <w:sz w:val="18"/>
+        </w:rPr>
         <w:t xml:space="preserve">    install -d ${D}${</w:t>
       </w:r>
       <w:proofErr w:type="spellStart"/>
@@ -4854,31 +5101,55 @@
           <w:rFonts w:ascii="Courier New" w:hAnsi="Courier New"/>
           <w:sz w:val="18"/>
         </w:rPr>
-        <w:t>}/avahi</w:t>
-      </w:r>
-      <w:r>
-        <w:rPr>
-          <w:rFonts w:ascii="Courier New" w:hAnsi="Courier New"/>
-          <w:sz w:val="18"/>
-        </w:rPr>
-        <w:br/>
-        <w:t xml:space="preserve">    install -m 0644 ${WORKDIR}/avahi-</w:t>
-      </w:r>
-      <w:proofErr w:type="spellStart"/>
-      <w:r>
-        <w:rPr>
-          <w:rFonts w:ascii="Courier New" w:hAnsi="Courier New"/>
-          <w:sz w:val="18"/>
-        </w:rPr>
-        <w:t>daemon.conf</w:t>
-      </w:r>
-      <w:proofErr w:type="spellEnd"/>
-      <w:r>
-        <w:rPr>
-          <w:rFonts w:ascii="Courier New" w:hAnsi="Courier New"/>
-          <w:sz w:val="18"/>
-        </w:rPr>
-        <w:t xml:space="preserve"> ${D}${</w:t>
+        <w:t>}/avahi/services</w:t>
+      </w:r>
+    </w:p>
+    <w:p>
+      <w:pPr>
+        <w:rPr>
+          <w:rFonts w:ascii="Courier New" w:hAnsi="Courier New"/>
+          <w:sz w:val="18"/>
+        </w:rPr>
+      </w:pPr>
+      <w:r>
+        <w:rPr>
+          <w:rFonts w:ascii="Courier New" w:hAnsi="Courier New"/>
+          <w:sz w:val="18"/>
+        </w:rPr>
+        <w:t xml:space="preserve">    install -m 0644 ${WORKDIR}/</w:t>
+      </w:r>
+      <w:proofErr w:type="spellStart"/>
+      <w:proofErr w:type="gramStart"/>
+      <w:r>
+        <w:rPr>
+          <w:rFonts w:ascii="Courier New" w:hAnsi="Courier New"/>
+          <w:sz w:val="18"/>
+        </w:rPr>
+        <w:t>ssh.service</w:t>
+      </w:r>
+      <w:proofErr w:type="spellEnd"/>
+      <w:proofErr w:type="gramEnd"/>
+      <w:r>
+        <w:rPr>
+          <w:rFonts w:ascii="Courier New" w:hAnsi="Courier New"/>
+          <w:sz w:val="18"/>
+        </w:rPr>
+        <w:t xml:space="preserve"> \</w:t>
+      </w:r>
+    </w:p>
+    <w:p>
+      <w:pPr>
+        <w:rPr>
+          <w:rFonts w:ascii="Courier New" w:hAnsi="Courier New"/>
+          <w:sz w:val="18"/>
+        </w:rPr>
+      </w:pPr>
+      <w:r>
+        <w:rPr>
+          <w:rFonts w:ascii="Courier New" w:hAnsi="Courier New"/>
+          <w:sz w:val="18"/>
+        </w:rPr>
+        <w:t xml:space="preserve">        ${D}${</w:t>
       </w:r>
       <w:proofErr w:type="spellStart"/>
       <w:r>
@@ -4894,32 +5165,132 @@
           <w:rFonts w:ascii="Courier New" w:hAnsi="Courier New"/>
           <w:sz w:val="18"/>
         </w:rPr>
-        <w:t>}/avahi/avahi-</w:t>
-      </w:r>
-      <w:proofErr w:type="spellStart"/>
-      <w:r>
-        <w:rPr>
-          <w:rFonts w:ascii="Courier New" w:hAnsi="Courier New"/>
-          <w:sz w:val="18"/>
-        </w:rPr>
-        <w:t>daemon.conf</w:t>
-      </w:r>
-      <w:proofErr w:type="spellEnd"/>
-      <w:r>
-        <w:rPr>
-          <w:rFonts w:ascii="Courier New" w:hAnsi="Courier New"/>
-          <w:sz w:val="18"/>
-        </w:rPr>
-        <w:br/>
-        <w:t xml:space="preserve">    </w:t>
-      </w:r>
-      <w:r>
-        <w:rPr>
-          <w:rFonts w:ascii="Courier New" w:hAnsi="Courier New"/>
-          <w:sz w:val="18"/>
-        </w:rPr>
-        <w:t>install -m 0644 ${WORKDIR}/</w:t>
-      </w:r>
+        <w:t>}/avahi/services/</w:t>
+      </w:r>
+      <w:proofErr w:type="spellStart"/>
+      <w:r>
+        <w:rPr>
+          <w:rFonts w:ascii="Courier New" w:hAnsi="Courier New"/>
+          <w:sz w:val="18"/>
+        </w:rPr>
+        <w:t>ssh.service</w:t>
+      </w:r>
+      <w:proofErr w:type="spellEnd"/>
+    </w:p>
+    <w:p>
+      <w:pPr>
+        <w:rPr>
+          <w:rFonts w:ascii="Courier New" w:hAnsi="Courier New"/>
+          <w:sz w:val="18"/>
+        </w:rPr>
+      </w:pPr>
+      <w:r>
+        <w:rPr>
+          <w:rFonts w:ascii="Courier New" w:hAnsi="Courier New"/>
+          <w:sz w:val="18"/>
+        </w:rPr>
+        <w:t>}</w:t>
+      </w:r>
+    </w:p>
+    <w:p>
+      <w:pPr>
+        <w:rPr>
+          <w:rFonts w:ascii="Courier New" w:hAnsi="Courier New"/>
+          <w:sz w:val="18"/>
+        </w:rPr>
+      </w:pPr>
+    </w:p>
+    <w:p>
+      <w:pPr>
+        <w:rPr>
+          <w:rFonts w:ascii="Courier New" w:hAnsi="Courier New"/>
+          <w:sz w:val="18"/>
+        </w:rPr>
+      </w:pPr>
+      <w:r>
+        <w:rPr>
+          <w:rFonts w:ascii="Courier New" w:hAnsi="Courier New" w:hint="eastAsia"/>
+          <w:sz w:val="18"/>
+        </w:rPr>
+        <w:t xml:space="preserve"># </w:t>
+      </w:r>
+      <w:proofErr w:type="spellStart"/>
+      <w:r>
+        <w:rPr>
+          <w:rFonts w:ascii="Courier New" w:hAnsi="Courier New" w:hint="eastAsia"/>
+          <w:sz w:val="18"/>
+        </w:rPr>
+        <w:t>關鍵：</w:t>
+      </w:r>
+      <w:r>
+        <w:rPr>
+          <w:rFonts w:ascii="Courier New" w:hAnsi="Courier New" w:hint="eastAsia"/>
+          <w:sz w:val="18"/>
+        </w:rPr>
+        <w:t>append</w:t>
+      </w:r>
+      <w:proofErr w:type="spellEnd"/>
+      <w:r>
+        <w:rPr>
+          <w:rFonts w:ascii="Courier New" w:hAnsi="Courier New" w:hint="eastAsia"/>
+          <w:sz w:val="18"/>
+        </w:rPr>
+        <w:t xml:space="preserve"> </w:t>
+      </w:r>
+      <w:proofErr w:type="spellStart"/>
+      <w:r>
+        <w:rPr>
+          <w:rFonts w:ascii="Courier New" w:hAnsi="Courier New" w:hint="eastAsia"/>
+          <w:sz w:val="18"/>
+        </w:rPr>
+        <w:t>到現有</w:t>
+      </w:r>
+      <w:proofErr w:type="spellEnd"/>
+      <w:r>
+        <w:rPr>
+          <w:rFonts w:ascii="Courier New" w:hAnsi="Courier New" w:hint="eastAsia"/>
+          <w:sz w:val="18"/>
+        </w:rPr>
+        <w:t xml:space="preserve"> avahi-daemon </w:t>
+      </w:r>
+      <w:r>
+        <w:rPr>
+          <w:rFonts w:ascii="Courier New" w:hAnsi="Courier New" w:hint="eastAsia"/>
+          <w:sz w:val="18"/>
+        </w:rPr>
+        <w:t>的</w:t>
+      </w:r>
+      <w:r>
+        <w:rPr>
+          <w:rFonts w:ascii="Courier New" w:hAnsi="Courier New" w:hint="eastAsia"/>
+          <w:sz w:val="18"/>
+        </w:rPr>
+        <w:t xml:space="preserve"> </w:t>
+      </w:r>
+      <w:proofErr w:type="spellStart"/>
+      <w:r>
+        <w:rPr>
+          <w:rFonts w:ascii="Courier New" w:hAnsi="Courier New" w:hint="eastAsia"/>
+          <w:sz w:val="18"/>
+        </w:rPr>
+        <w:t>FILES</w:t>
+      </w:r>
+      <w:r>
+        <w:rPr>
+          <w:rFonts w:ascii="Courier New" w:hAnsi="Courier New" w:hint="eastAsia"/>
+          <w:sz w:val="18"/>
+        </w:rPr>
+        <w:t>，而不是覆蓋</w:t>
+      </w:r>
+      <w:proofErr w:type="spellEnd"/>
+    </w:p>
+    <w:p>
+      <w:pPr>
+        <w:rPr>
+          <w:rFonts w:ascii="Courier New" w:hAnsi="Courier New"/>
+          <w:sz w:val="18"/>
+        </w:rPr>
+      </w:pPr>
       <w:proofErr w:type="spellStart"/>
       <w:proofErr w:type="gramStart"/>
       <w:r>
@@ -4927,270 +5298,93 @@
           <w:rFonts w:ascii="Courier New" w:hAnsi="Courier New"/>
           <w:sz w:val="18"/>
         </w:rPr>
+        <w:t>FILES:avahi</w:t>
+      </w:r>
+      <w:proofErr w:type="gramEnd"/>
+      <w:r>
+        <w:rPr>
+          <w:rFonts w:ascii="Courier New" w:hAnsi="Courier New"/>
+          <w:sz w:val="18"/>
+        </w:rPr>
+        <w:t>-</w:t>
+      </w:r>
+      <w:proofErr w:type="gramStart"/>
+      <w:r>
+        <w:rPr>
+          <w:rFonts w:ascii="Courier New" w:hAnsi="Courier New"/>
+          <w:sz w:val="18"/>
+        </w:rPr>
+        <w:t>daemon:append</w:t>
+      </w:r>
+      <w:proofErr w:type="spellEnd"/>
+      <w:proofErr w:type="gramEnd"/>
+      <w:r>
+        <w:rPr>
+          <w:rFonts w:ascii="Courier New" w:hAnsi="Courier New"/>
+          <w:sz w:val="18"/>
+        </w:rPr>
+        <w:t xml:space="preserve"> = " ${</w:t>
+      </w:r>
+      <w:proofErr w:type="spellStart"/>
+      <w:r>
+        <w:rPr>
+          <w:rFonts w:ascii="Courier New" w:hAnsi="Courier New"/>
+          <w:sz w:val="18"/>
+        </w:rPr>
+        <w:t>sysconfdir</w:t>
+      </w:r>
+      <w:proofErr w:type="spellEnd"/>
+      <w:r>
+        <w:rPr>
+          <w:rFonts w:ascii="Courier New" w:hAnsi="Courier New"/>
+          <w:sz w:val="18"/>
+        </w:rPr>
+        <w:t>}/avahi/services/</w:t>
+      </w:r>
+      <w:proofErr w:type="spellStart"/>
+      <w:r>
+        <w:rPr>
+          <w:rFonts w:ascii="Courier New" w:hAnsi="Courier New"/>
+          <w:sz w:val="18"/>
+        </w:rPr>
         <w:t>ssh.service</w:t>
       </w:r>
       <w:proofErr w:type="spellEnd"/>
-      <w:proofErr w:type="gramEnd"/>
-      <w:r>
-        <w:rPr>
-          <w:rFonts w:ascii="Courier New" w:hAnsi="Courier New"/>
-          <w:sz w:val="18"/>
-        </w:rPr>
-        <w:t xml:space="preserve"> ${D}${</w:t>
-      </w:r>
-      <w:proofErr w:type="spellStart"/>
-      <w:r>
-        <w:rPr>
-          <w:rFonts w:ascii="Courier New" w:hAnsi="Courier New"/>
-          <w:sz w:val="18"/>
-        </w:rPr>
-        <w:t>sysconfdir</w:t>
-      </w:r>
-      <w:proofErr w:type="spellEnd"/>
-      <w:r>
-        <w:rPr>
-          <w:rFonts w:ascii="Courier New" w:hAnsi="Courier New"/>
-          <w:sz w:val="18"/>
-        </w:rPr>
-        <w:t>}/avahi/services/</w:t>
-      </w:r>
-      <w:proofErr w:type="spellStart"/>
-      <w:r>
-        <w:rPr>
-          <w:rFonts w:ascii="Courier New" w:hAnsi="Courier New"/>
-          <w:sz w:val="18"/>
-        </w:rPr>
+      <w:r>
+        <w:rPr>
+          <w:rFonts w:ascii="Courier New" w:hAnsi="Courier New"/>
+          <w:sz w:val="18"/>
+        </w:rPr>
+        <w:t>"</w:t>
+      </w:r>
+    </w:p>
+    <w:p>
+      <w:pPr>
+        <w:rPr>
+          <w:lang w:eastAsia="zh-TW"/>
+        </w:rPr>
+      </w:pPr>
+    </w:p>
+    <w:p>
+      <w:proofErr w:type="spellStart"/>
+      <w:r>
+        <w:rPr>
+          <w:rFonts w:hint="eastAsia"/>
+        </w:rPr>
+        <w:t>檔案</w:t>
+      </w:r>
+      <w:proofErr w:type="spellEnd"/>
+      <w:r>
+        <w:t xml:space="preserve">: </w:t>
+      </w:r>
+      <w:r>
+        <w:t>project-spec/meta-user/recipes-daemons/avahi/files/</w:t>
+      </w:r>
+      <w:proofErr w:type="spellStart"/>
+      <w:r>
         <w:t>ssh.service</w:t>
       </w:r>
       <w:proofErr w:type="spellEnd"/>
-    </w:p>
-    <w:p>
-      <w:pPr>
-        <w:ind w:firstLineChars="250" w:firstLine="450"/>
-      </w:pPr>
-      <w:r>
-        <w:rPr>
-          <w:rFonts w:ascii="Courier New" w:hAnsi="Courier New"/>
-          <w:sz w:val="18"/>
-        </w:rPr>
-        <w:br/>
-        <w:t>}</w:t>
-      </w:r>
-    </w:p>
-    <w:p>
-      <w:r>
-        <w:lastRenderedPageBreak/>
-        <w:t>檔案：</w:t>
-      </w:r>
-      <w:r>
-        <w:t>project-spec/meta-user/recipes-daemons/avahi/avahi/files/avahi-daemon.conf</w:t>
-      </w:r>
-    </w:p>
-    <w:p>
-      <w:pPr>
-        <w:rPr>
-          <w:rFonts w:ascii="Courier New" w:hAnsi="Courier New"/>
-          <w:sz w:val="18"/>
-        </w:rPr>
-      </w:pPr>
-      <w:r>
-        <w:rPr>
-          <w:rFonts w:ascii="Courier New" w:hAnsi="Courier New"/>
-          <w:sz w:val="18"/>
-        </w:rPr>
-        <w:t>[server]</w:t>
-      </w:r>
-      <w:r>
-        <w:rPr>
-          <w:rFonts w:ascii="Courier New" w:hAnsi="Courier New"/>
-          <w:sz w:val="18"/>
-        </w:rPr>
-        <w:br/>
-        <w:t>use-ipv4=yes</w:t>
-      </w:r>
-      <w:r>
-        <w:rPr>
-          <w:rFonts w:ascii="Courier New" w:hAnsi="Courier New"/>
-          <w:sz w:val="18"/>
-        </w:rPr>
-        <w:br/>
-        <w:t>use-ipv6=no</w:t>
-      </w:r>
-      <w:r>
-        <w:rPr>
-          <w:rFonts w:ascii="Courier New" w:hAnsi="Courier New"/>
-          <w:sz w:val="18"/>
-        </w:rPr>
-        <w:br/>
-        <w:t xml:space="preserve"># </w:t>
-      </w:r>
-      <w:proofErr w:type="spellStart"/>
-      <w:r>
-        <w:rPr>
-          <w:rFonts w:ascii="Courier New" w:hAnsi="Courier New"/>
-          <w:sz w:val="18"/>
-        </w:rPr>
-        <w:t>如需限定介面，解除下一行註解</w:t>
-      </w:r>
-      <w:proofErr w:type="spellEnd"/>
-      <w:r>
-        <w:rPr>
-          <w:rFonts w:ascii="Courier New" w:hAnsi="Courier New"/>
-          <w:sz w:val="18"/>
-        </w:rPr>
-        <w:t>：</w:t>
-      </w:r>
-      <w:r>
-        <w:rPr>
-          <w:rFonts w:ascii="Courier New" w:hAnsi="Courier New"/>
-          <w:sz w:val="18"/>
-        </w:rPr>
-        <w:br/>
-        <w:t># allow-interfaces=</w:t>
-      </w:r>
-      <w:proofErr w:type="spellStart"/>
-      <w:r>
-        <w:rPr>
-          <w:rFonts w:ascii="Courier New" w:hAnsi="Courier New"/>
-          <w:sz w:val="18"/>
-        </w:rPr>
-        <w:t>en</w:t>
-      </w:r>
-      <w:proofErr w:type="spellEnd"/>
-      <w:proofErr w:type="gramStart"/>
-      <w:r>
-        <w:rPr>
-          <w:rFonts w:ascii="Courier New" w:hAnsi="Courier New"/>
-          <w:sz w:val="18"/>
-        </w:rPr>
-        <w:t>*,eth*,usb</w:t>
-      </w:r>
-      <w:proofErr w:type="gramEnd"/>
-      <w:r>
-        <w:rPr>
-          <w:rFonts w:ascii="Courier New" w:hAnsi="Courier New"/>
-          <w:sz w:val="18"/>
-        </w:rPr>
-        <w:t>0</w:t>
-      </w:r>
-      <w:r>
-        <w:rPr>
-          <w:rFonts w:ascii="Courier New" w:hAnsi="Courier New"/>
-          <w:sz w:val="18"/>
-        </w:rPr>
-        <w:br/>
-      </w:r>
-      <w:r>
-        <w:rPr>
-          <w:rFonts w:ascii="Courier New" w:hAnsi="Courier New"/>
-          <w:sz w:val="18"/>
-        </w:rPr>
-        <w:br/>
-        <w:t>[wide-area]</w:t>
-      </w:r>
-      <w:r>
-        <w:rPr>
-          <w:rFonts w:ascii="Courier New" w:hAnsi="Courier New"/>
-          <w:sz w:val="18"/>
-        </w:rPr>
-        <w:br/>
-        <w:t>enable-wide-area=no</w:t>
-      </w:r>
-      <w:r>
-        <w:rPr>
-          <w:rFonts w:ascii="Courier New" w:hAnsi="Courier New"/>
-          <w:sz w:val="18"/>
-        </w:rPr>
-        <w:br/>
-      </w:r>
-      <w:r>
-        <w:rPr>
-          <w:rFonts w:ascii="Courier New" w:hAnsi="Courier New"/>
-          <w:sz w:val="18"/>
-        </w:rPr>
-        <w:br/>
-        <w:t>[publish]</w:t>
-      </w:r>
-      <w:r>
-        <w:rPr>
-          <w:rFonts w:ascii="Courier New" w:hAnsi="Courier New"/>
-          <w:sz w:val="18"/>
-        </w:rPr>
-        <w:br/>
-        <w:t>publish-</w:t>
-      </w:r>
-      <w:proofErr w:type="spellStart"/>
-      <w:r>
-        <w:rPr>
-          <w:rFonts w:ascii="Courier New" w:hAnsi="Courier New"/>
-          <w:sz w:val="18"/>
-        </w:rPr>
-        <w:t>hinfo</w:t>
-      </w:r>
-      <w:proofErr w:type="spellEnd"/>
-      <w:r>
-        <w:rPr>
-          <w:rFonts w:ascii="Courier New" w:hAnsi="Courier New"/>
-          <w:sz w:val="18"/>
-        </w:rPr>
-        <w:t>=yes</w:t>
-      </w:r>
-      <w:r>
-        <w:rPr>
-          <w:rFonts w:ascii="Courier New" w:hAnsi="Courier New"/>
-          <w:sz w:val="18"/>
-        </w:rPr>
-        <w:br/>
-        <w:t>publish-workstation=yes</w:t>
-      </w:r>
-      <w:r>
-        <w:rPr>
-          <w:rFonts w:ascii="Courier New" w:hAnsi="Courier New"/>
-          <w:sz w:val="18"/>
-        </w:rPr>
-        <w:br/>
-        <w:t>publish-addresses=yes</w:t>
-      </w:r>
-      <w:r>
-        <w:rPr>
-          <w:rFonts w:ascii="Courier New" w:hAnsi="Courier New"/>
-          <w:sz w:val="18"/>
-        </w:rPr>
-        <w:br/>
-        <w:t>publish-domain=yes</w:t>
-      </w:r>
-      <w:r>
-        <w:rPr>
-          <w:rFonts w:ascii="Courier New" w:hAnsi="Courier New"/>
-          <w:sz w:val="18"/>
-        </w:rPr>
-        <w:br/>
-        <w:t>publish-aaaa-on-ipv4=no</w:t>
-      </w:r>
-    </w:p>
-    <w:p>
-      <w:pPr>
-        <w:rPr>
-          <w:rFonts w:ascii="Courier New" w:hAnsi="Courier New"/>
-          <w:sz w:val="18"/>
-        </w:rPr>
-      </w:pPr>
-    </w:p>
-    <w:p>
-      <w:proofErr w:type="spellStart"/>
-      <w:r>
-        <w:rPr>
-          <w:rFonts w:hint="eastAsia"/>
-        </w:rPr>
-        <w:t>檔案</w:t>
-      </w:r>
-      <w:proofErr w:type="spellEnd"/>
-      <w:r>
-        <w:t xml:space="preserve">: </w:t>
-      </w:r>
-      <w:r>
-        <w:t>project-spec/meta-user/recipes-daemons/avahi/avahi/files/ssh.service</w:t>
-      </w:r>
     </w:p>
     <w:p>
       <w:pPr>
@@ -5771,6 +5965,7 @@
           <w:rFonts w:ascii="Courier New" w:hAnsi="Courier New"/>
           <w:sz w:val="18"/>
         </w:rPr>
+        <w:lastRenderedPageBreak/>
         <w:t>usermod</w:t>
       </w:r>
       <w:proofErr w:type="spellEnd"/>
@@ -5839,7 +6034,6 @@
           <w:sz w:val="26"/>
           <w:szCs w:val="26"/>
         </w:rPr>
-        <w:lastRenderedPageBreak/>
         <w:t xml:space="preserve">3.6 </w:t>
       </w:r>
       <w:r>
@@ -6780,7 +6974,6 @@
           <w:szCs w:val="20"/>
           <w:lang w:eastAsia="zh-TW"/>
         </w:rPr>
-        <w:lastRenderedPageBreak/>
         <w:t xml:space="preserve"># </w:t>
       </w:r>
       <w:proofErr w:type="spellStart"/>
@@ -7772,6 +7965,7 @@
           <w:szCs w:val="24"/>
           <w:lang w:eastAsia="zh-TW"/>
         </w:rPr>
+        <w:lastRenderedPageBreak/>
         <w:t xml:space="preserve">因為 </w:t>
       </w:r>
       <w:proofErr w:type="spellStart"/>
@@ -7807,7 +8001,6 @@
         <w:pStyle w:val="p1"/>
       </w:pPr>
       <w:r>
-        <w:lastRenderedPageBreak/>
         <w:t>正確位置應該在：</w:t>
       </w:r>
     </w:p>
@@ -8359,7 +8552,6 @@
       </w:pPr>
       <w:proofErr w:type="spellStart"/>
       <w:r>
-        <w:lastRenderedPageBreak/>
         <w:t>ROOTFS_POSTPROCESS_</w:t>
       </w:r>
       <w:proofErr w:type="gramStart"/>
@@ -8463,8 +8655,906 @@
     <w:p>
       <w:pPr>
         <w:pStyle w:val="p2"/>
-        <w:ind w:left="720"/>
-      </w:pPr>
+        <w:ind w:left="360"/>
+      </w:pPr>
+    </w:p>
+    <w:p>
+      <w:pPr>
+        <w:pStyle w:val="p2"/>
+        <w:ind w:left="360"/>
+      </w:pPr>
+      <w:r>
+        <w:rPr>
+          <w:rFonts w:hint="eastAsia"/>
+        </w:rPr>
+        <w:t>4.8 如要使用</w:t>
+      </w:r>
+      <w:r>
+        <w:t xml:space="preserve"> </w:t>
+      </w:r>
+      <w:proofErr w:type="spellStart"/>
+      <w:r>
+        <w:t>bitbake</w:t>
+      </w:r>
+      <w:proofErr w:type="spellEnd"/>
+      <w:r>
+        <w:t>-layers</w:t>
+      </w:r>
+      <w:r>
+        <w:rPr>
+          <w:rFonts w:hint="eastAsia"/>
+        </w:rPr>
+        <w:t>指令</w:t>
+      </w:r>
+    </w:p>
+    <w:p>
+      <w:pPr>
+        <w:pStyle w:val="1"/>
+        <w:rPr>
+          <w:rFonts w:ascii="新細明體" w:eastAsia="新細明體" w:hAnsi="新細明體" w:cs="新細明體"/>
+          <w:b w:val="0"/>
+          <w:bCs w:val="0"/>
+          <w:color w:val="auto"/>
+          <w:sz w:val="24"/>
+          <w:szCs w:val="24"/>
+          <w:lang w:eastAsia="zh-TW"/>
+        </w:rPr>
+      </w:pPr>
+      <w:r>
+        <w:rPr>
+          <w:rFonts w:ascii="新細明體" w:eastAsia="新細明體" w:hAnsi="新細明體" w:cs="新細明體"/>
+          <w:b w:val="0"/>
+          <w:bCs w:val="0"/>
+          <w:color w:val="auto"/>
+          <w:sz w:val="24"/>
+          <w:szCs w:val="24"/>
+          <w:lang w:eastAsia="zh-TW"/>
+        </w:rPr>
+        <w:t xml:space="preserve"># 1. </w:t>
+      </w:r>
+      <w:r>
+        <w:rPr>
+          <w:rFonts w:ascii="新細明體" w:eastAsia="新細明體" w:hAnsi="新細明體" w:cs="新細明體" w:hint="eastAsia"/>
+          <w:b w:val="0"/>
+          <w:bCs w:val="0"/>
+          <w:color w:val="auto"/>
+          <w:sz w:val="24"/>
+          <w:szCs w:val="24"/>
+          <w:lang w:eastAsia="zh-TW"/>
+        </w:rPr>
+        <w:t>確保您在</w:t>
+      </w:r>
+      <w:r>
+        <w:rPr>
+          <w:rFonts w:ascii="新細明體" w:eastAsia="新細明體" w:hAnsi="新細明體" w:cs="新細明體"/>
+          <w:b w:val="0"/>
+          <w:bCs w:val="0"/>
+          <w:color w:val="auto"/>
+          <w:sz w:val="24"/>
+          <w:szCs w:val="24"/>
+          <w:lang w:eastAsia="zh-TW"/>
+        </w:rPr>
+        <w:t xml:space="preserve"> </w:t>
+      </w:r>
+      <w:proofErr w:type="spellStart"/>
+      <w:r>
+        <w:rPr>
+          <w:rFonts w:ascii="新細明體" w:eastAsia="新細明體" w:hAnsi="新細明體" w:cs="新細明體"/>
+          <w:b w:val="0"/>
+          <w:bCs w:val="0"/>
+          <w:color w:val="auto"/>
+          <w:sz w:val="24"/>
+          <w:szCs w:val="24"/>
+          <w:lang w:eastAsia="zh-TW"/>
+        </w:rPr>
+        <w:t>Petalinux</w:t>
+      </w:r>
+      <w:proofErr w:type="spellEnd"/>
+      <w:r>
+        <w:rPr>
+          <w:rFonts w:ascii="新細明體" w:eastAsia="新細明體" w:hAnsi="新細明體" w:cs="新細明體"/>
+          <w:b w:val="0"/>
+          <w:bCs w:val="0"/>
+          <w:color w:val="auto"/>
+          <w:sz w:val="24"/>
+          <w:szCs w:val="24"/>
+          <w:lang w:eastAsia="zh-TW"/>
+        </w:rPr>
+        <w:t xml:space="preserve"> </w:t>
+      </w:r>
+      <w:r>
+        <w:rPr>
+          <w:rFonts w:ascii="新細明體" w:eastAsia="新細明體" w:hAnsi="新細明體" w:cs="新細明體" w:hint="eastAsia"/>
+          <w:b w:val="0"/>
+          <w:bCs w:val="0"/>
+          <w:color w:val="auto"/>
+          <w:sz w:val="24"/>
+          <w:szCs w:val="24"/>
+          <w:lang w:eastAsia="zh-TW"/>
+        </w:rPr>
+        <w:t>專案的根目錄</w:t>
+      </w:r>
+    </w:p>
+    <w:p>
+      <w:pPr>
+        <w:pStyle w:val="1"/>
+        <w:rPr>
+          <w:rFonts w:ascii="新細明體" w:eastAsia="新細明體" w:hAnsi="新細明體" w:cs="新細明體"/>
+          <w:b w:val="0"/>
+          <w:bCs w:val="0"/>
+          <w:color w:val="auto"/>
+          <w:sz w:val="24"/>
+          <w:szCs w:val="24"/>
+          <w:lang w:eastAsia="zh-TW"/>
+        </w:rPr>
+      </w:pPr>
+      <w:r>
+        <w:rPr>
+          <w:rFonts w:ascii="新細明體" w:eastAsia="新細明體" w:hAnsi="新細明體" w:cs="新細明體"/>
+          <w:b w:val="0"/>
+          <w:bCs w:val="0"/>
+          <w:color w:val="auto"/>
+          <w:sz w:val="24"/>
+          <w:szCs w:val="24"/>
+          <w:lang w:eastAsia="zh-TW"/>
+        </w:rPr>
+        <w:t>cd /home/</w:t>
+      </w:r>
+      <w:proofErr w:type="spellStart"/>
+      <w:r>
+        <w:rPr>
+          <w:rFonts w:ascii="新細明體" w:eastAsia="新細明體" w:hAnsi="新細明體" w:cs="新細明體"/>
+          <w:b w:val="0"/>
+          <w:bCs w:val="0"/>
+          <w:color w:val="auto"/>
+          <w:sz w:val="24"/>
+          <w:szCs w:val="24"/>
+          <w:lang w:eastAsia="zh-TW"/>
+        </w:rPr>
+        <w:t>yclin</w:t>
+      </w:r>
+      <w:proofErr w:type="spellEnd"/>
+      <w:r>
+        <w:rPr>
+          <w:rFonts w:ascii="新細明體" w:eastAsia="新細明體" w:hAnsi="新細明體" w:cs="新細明體"/>
+          <w:b w:val="0"/>
+          <w:bCs w:val="0"/>
+          <w:color w:val="auto"/>
+          <w:sz w:val="24"/>
+          <w:szCs w:val="24"/>
+          <w:lang w:eastAsia="zh-TW"/>
+        </w:rPr>
+        <w:t>/wavegen_z7</w:t>
+      </w:r>
+    </w:p>
+    <w:p>
+      <w:pPr>
+        <w:pStyle w:val="p1"/>
+      </w:pPr>
+      <w:r>
+        <w:t xml:space="preserve"># </w:t>
+      </w:r>
+      <w:r>
+        <w:rPr>
+          <w:rFonts w:hint="eastAsia"/>
+        </w:rPr>
+        <w:t>2.</w:t>
+      </w:r>
+      <w:r>
+        <w:t xml:space="preserve"> 取消可能干擾的動態庫路徑（UG1144 第 4 步）</w:t>
+      </w:r>
+    </w:p>
+    <w:p>
+      <w:pPr>
+        <w:pStyle w:val="p2"/>
+      </w:pPr>
+      <w:r>
+        <w:t>unset LD_LIBRARY_PATH</w:t>
+      </w:r>
+    </w:p>
+    <w:p>
+      <w:pPr>
+        <w:pStyle w:val="1"/>
+        <w:rPr>
+          <w:rFonts w:ascii="新細明體" w:eastAsia="新細明體" w:hAnsi="新細明體" w:cs="新細明體"/>
+          <w:b w:val="0"/>
+          <w:bCs w:val="0"/>
+          <w:color w:val="auto"/>
+          <w:sz w:val="24"/>
+          <w:szCs w:val="24"/>
+          <w:lang w:eastAsia="zh-TW"/>
+        </w:rPr>
+      </w:pPr>
+    </w:p>
+    <w:p>
+      <w:pPr>
+        <w:pStyle w:val="1"/>
+        <w:rPr>
+          <w:rFonts w:ascii="新細明體" w:eastAsia="新細明體" w:hAnsi="新細明體" w:cs="新細明體"/>
+          <w:b w:val="0"/>
+          <w:bCs w:val="0"/>
+          <w:color w:val="auto"/>
+          <w:sz w:val="24"/>
+          <w:szCs w:val="24"/>
+          <w:lang w:eastAsia="zh-TW"/>
+        </w:rPr>
+      </w:pPr>
+      <w:r>
+        <w:rPr>
+          <w:rFonts w:ascii="新細明體" w:eastAsia="新細明體" w:hAnsi="新細明體" w:cs="新細明體" w:hint="eastAsia"/>
+          <w:b w:val="0"/>
+          <w:bCs w:val="0"/>
+          <w:color w:val="auto"/>
+          <w:sz w:val="24"/>
+          <w:szCs w:val="24"/>
+          <w:lang w:eastAsia="zh-TW"/>
+        </w:rPr>
+        <w:t xml:space="preserve"># </w:t>
+      </w:r>
+      <w:r>
+        <w:rPr>
+          <w:rFonts w:ascii="新細明體" w:eastAsia="新細明體" w:hAnsi="新細明體" w:cs="新細明體" w:hint="eastAsia"/>
+          <w:b w:val="0"/>
+          <w:bCs w:val="0"/>
+          <w:color w:val="auto"/>
+          <w:sz w:val="24"/>
+          <w:szCs w:val="24"/>
+          <w:lang w:eastAsia="zh-TW"/>
+        </w:rPr>
+        <w:t>3</w:t>
+      </w:r>
+      <w:r>
+        <w:rPr>
+          <w:rFonts w:ascii="新細明體" w:eastAsia="新細明體" w:hAnsi="新細明體" w:cs="新細明體" w:hint="eastAsia"/>
+          <w:b w:val="0"/>
+          <w:bCs w:val="0"/>
+          <w:color w:val="auto"/>
+          <w:sz w:val="24"/>
+          <w:szCs w:val="24"/>
+          <w:lang w:eastAsia="zh-TW"/>
+        </w:rPr>
+        <w:t xml:space="preserve">. Source 標準 </w:t>
+      </w:r>
+      <w:proofErr w:type="spellStart"/>
+      <w:r>
+        <w:rPr>
+          <w:rFonts w:ascii="新細明體" w:eastAsia="新細明體" w:hAnsi="新細明體" w:cs="新細明體" w:hint="eastAsia"/>
+          <w:b w:val="0"/>
+          <w:bCs w:val="0"/>
+          <w:color w:val="auto"/>
+          <w:sz w:val="24"/>
+          <w:szCs w:val="24"/>
+          <w:lang w:eastAsia="zh-TW"/>
+        </w:rPr>
+        <w:t>Yocto</w:t>
+      </w:r>
+      <w:proofErr w:type="spellEnd"/>
+      <w:r>
+        <w:rPr>
+          <w:rFonts w:ascii="新細明體" w:eastAsia="新細明體" w:hAnsi="新細明體" w:cs="新細明體" w:hint="eastAsia"/>
+          <w:b w:val="0"/>
+          <w:bCs w:val="0"/>
+          <w:color w:val="auto"/>
+          <w:sz w:val="24"/>
+          <w:szCs w:val="24"/>
+          <w:lang w:eastAsia="zh-TW"/>
+        </w:rPr>
+        <w:t xml:space="preserve"> 環境</w:t>
+      </w:r>
+    </w:p>
+    <w:p>
+      <w:pPr>
+        <w:pStyle w:val="1"/>
+        <w:rPr>
+          <w:rFonts w:ascii="新細明體" w:eastAsia="新細明體" w:hAnsi="新細明體" w:cs="新細明體"/>
+          <w:b w:val="0"/>
+          <w:bCs w:val="0"/>
+          <w:color w:val="auto"/>
+          <w:sz w:val="24"/>
+          <w:szCs w:val="24"/>
+          <w:lang w:eastAsia="zh-TW"/>
+        </w:rPr>
+      </w:pPr>
+      <w:proofErr w:type="gramStart"/>
+      <w:r>
+        <w:rPr>
+          <w:rFonts w:ascii="新細明體" w:eastAsia="新細明體" w:hAnsi="新細明體" w:cs="新細明體"/>
+          <w:b w:val="0"/>
+          <w:bCs w:val="0"/>
+          <w:color w:val="auto"/>
+          <w:sz w:val="24"/>
+          <w:szCs w:val="24"/>
+          <w:lang w:eastAsia="zh-TW"/>
+        </w:rPr>
+        <w:t xml:space="preserve">source </w:t>
+      </w:r>
+      <w:r>
+        <w:rPr>
+          <w:rFonts w:ascii="新細明體" w:eastAsia="新細明體" w:hAnsi="新細明體" w:cs="新細明體"/>
+          <w:b w:val="0"/>
+          <w:bCs w:val="0"/>
+          <w:color w:val="auto"/>
+          <w:sz w:val="24"/>
+          <w:szCs w:val="24"/>
+          <w:lang w:eastAsia="zh-TW"/>
+        </w:rPr>
+        <w:t xml:space="preserve"> </w:t>
+      </w:r>
+      <w:r>
+        <w:rPr>
+          <w:rFonts w:ascii="新細明體" w:eastAsia="新細明體" w:hAnsi="新細明體" w:cs="新細明體"/>
+          <w:b w:val="0"/>
+          <w:bCs w:val="0"/>
+          <w:color w:val="auto"/>
+          <w:sz w:val="24"/>
+          <w:szCs w:val="24"/>
+          <w:lang w:eastAsia="zh-TW"/>
+        </w:rPr>
+        <w:t>components</w:t>
+      </w:r>
+      <w:proofErr w:type="gramEnd"/>
+      <w:r>
+        <w:rPr>
+          <w:rFonts w:ascii="新細明體" w:eastAsia="新細明體" w:hAnsi="新細明體" w:cs="新細明體"/>
+          <w:b w:val="0"/>
+          <w:bCs w:val="0"/>
+          <w:color w:val="auto"/>
+          <w:sz w:val="24"/>
+          <w:szCs w:val="24"/>
+          <w:lang w:eastAsia="zh-TW"/>
+        </w:rPr>
+        <w:t>/</w:t>
+      </w:r>
+      <w:proofErr w:type="spellStart"/>
+      <w:r>
+        <w:rPr>
+          <w:rFonts w:ascii="新細明體" w:eastAsia="新細明體" w:hAnsi="新細明體" w:cs="新細明體"/>
+          <w:b w:val="0"/>
+          <w:bCs w:val="0"/>
+          <w:color w:val="auto"/>
+          <w:sz w:val="24"/>
+          <w:szCs w:val="24"/>
+          <w:lang w:eastAsia="zh-TW"/>
+        </w:rPr>
+        <w:t>yocto</w:t>
+      </w:r>
+      <w:proofErr w:type="spellEnd"/>
+      <w:r>
+        <w:rPr>
+          <w:rFonts w:ascii="新細明體" w:eastAsia="新細明體" w:hAnsi="新細明體" w:cs="新細明體"/>
+          <w:b w:val="0"/>
+          <w:bCs w:val="0"/>
+          <w:color w:val="auto"/>
+          <w:sz w:val="24"/>
+          <w:szCs w:val="24"/>
+          <w:lang w:eastAsia="zh-TW"/>
+        </w:rPr>
+        <w:t>/layers/poky/</w:t>
+      </w:r>
+      <w:proofErr w:type="spellStart"/>
+      <w:r>
+        <w:rPr>
+          <w:rFonts w:ascii="新細明體" w:eastAsia="新細明體" w:hAnsi="新細明體" w:cs="新細明體"/>
+          <w:b w:val="0"/>
+          <w:bCs w:val="0"/>
+          <w:color w:val="auto"/>
+          <w:sz w:val="24"/>
+          <w:szCs w:val="24"/>
+          <w:lang w:eastAsia="zh-TW"/>
+        </w:rPr>
+        <w:t>oe</w:t>
+      </w:r>
+      <w:proofErr w:type="spellEnd"/>
+      <w:r>
+        <w:rPr>
+          <w:rFonts w:ascii="新細明體" w:eastAsia="新細明體" w:hAnsi="新細明體" w:cs="新細明體"/>
+          <w:b w:val="0"/>
+          <w:bCs w:val="0"/>
+          <w:color w:val="auto"/>
+          <w:sz w:val="24"/>
+          <w:szCs w:val="24"/>
+          <w:lang w:eastAsia="zh-TW"/>
+        </w:rPr>
+        <w:t>-</w:t>
+      </w:r>
+      <w:proofErr w:type="spellStart"/>
+      <w:r>
+        <w:rPr>
+          <w:rFonts w:ascii="新細明體" w:eastAsia="新細明體" w:hAnsi="新細明體" w:cs="新細明體"/>
+          <w:b w:val="0"/>
+          <w:bCs w:val="0"/>
+          <w:color w:val="auto"/>
+          <w:sz w:val="24"/>
+          <w:szCs w:val="24"/>
+          <w:lang w:eastAsia="zh-TW"/>
+        </w:rPr>
+        <w:t>init</w:t>
+      </w:r>
+      <w:proofErr w:type="spellEnd"/>
+      <w:r>
+        <w:rPr>
+          <w:rFonts w:ascii="新細明體" w:eastAsia="新細明體" w:hAnsi="新細明體" w:cs="新細明體"/>
+          <w:b w:val="0"/>
+          <w:bCs w:val="0"/>
+          <w:color w:val="auto"/>
+          <w:sz w:val="24"/>
+          <w:szCs w:val="24"/>
+          <w:lang w:eastAsia="zh-TW"/>
+        </w:rPr>
+        <w:t>-build-env</w:t>
+      </w:r>
+    </w:p>
+    <w:p>
+      <w:pPr>
+        <w:pStyle w:val="1"/>
+        <w:rPr>
+          <w:rFonts w:ascii="新細明體" w:eastAsia="新細明體" w:hAnsi="新細明體" w:cs="新細明體"/>
+          <w:b w:val="0"/>
+          <w:bCs w:val="0"/>
+          <w:color w:val="auto"/>
+          <w:sz w:val="24"/>
+          <w:szCs w:val="24"/>
+          <w:lang w:eastAsia="zh-TW"/>
+        </w:rPr>
+      </w:pPr>
+      <w:r>
+        <w:rPr>
+          <w:rFonts w:ascii="新細明體" w:eastAsia="新細明體" w:hAnsi="新細明體" w:cs="新細明體"/>
+          <w:b w:val="0"/>
+          <w:bCs w:val="0"/>
+          <w:color w:val="auto"/>
+          <w:sz w:val="24"/>
+          <w:szCs w:val="24"/>
+          <w:lang w:eastAsia="zh-TW"/>
+        </w:rPr>
+        <w:t xml:space="preserve"># </w:t>
+      </w:r>
+      <w:r>
+        <w:rPr>
+          <w:rFonts w:ascii="新細明體" w:eastAsia="新細明體" w:hAnsi="新細明體" w:cs="新細明體" w:hint="eastAsia"/>
+          <w:b w:val="0"/>
+          <w:bCs w:val="0"/>
+          <w:color w:val="auto"/>
+          <w:sz w:val="24"/>
+          <w:szCs w:val="24"/>
+          <w:lang w:eastAsia="zh-TW"/>
+        </w:rPr>
+        <w:t>4</w:t>
+      </w:r>
+      <w:r>
+        <w:rPr>
+          <w:rFonts w:ascii="新細明體" w:eastAsia="新細明體" w:hAnsi="新細明體" w:cs="新細明體"/>
+          <w:b w:val="0"/>
+          <w:bCs w:val="0"/>
+          <w:color w:val="auto"/>
+          <w:sz w:val="24"/>
+          <w:szCs w:val="24"/>
+          <w:lang w:eastAsia="zh-TW"/>
+        </w:rPr>
+        <w:t xml:space="preserve">. </w:t>
+      </w:r>
+      <w:r>
+        <w:rPr>
+          <w:rFonts w:ascii="新細明體" w:eastAsia="新細明體" w:hAnsi="新細明體" w:cs="新細明體" w:hint="eastAsia"/>
+          <w:b w:val="0"/>
+          <w:bCs w:val="0"/>
+          <w:color w:val="auto"/>
+          <w:sz w:val="24"/>
+          <w:szCs w:val="24"/>
+          <w:lang w:eastAsia="zh-TW"/>
+        </w:rPr>
+        <w:t>【關鍵】手動匯出</w:t>
+      </w:r>
+      <w:r>
+        <w:rPr>
+          <w:rFonts w:ascii="新細明體" w:eastAsia="新細明體" w:hAnsi="新細明體" w:cs="新細明體"/>
+          <w:b w:val="0"/>
+          <w:bCs w:val="0"/>
+          <w:color w:val="auto"/>
+          <w:sz w:val="24"/>
+          <w:szCs w:val="24"/>
+          <w:lang w:eastAsia="zh-TW"/>
+        </w:rPr>
+        <w:t xml:space="preserve"> </w:t>
+      </w:r>
+      <w:proofErr w:type="spellStart"/>
+      <w:r>
+        <w:rPr>
+          <w:rFonts w:ascii="新細明體" w:eastAsia="新細明體" w:hAnsi="新細明體" w:cs="新細明體"/>
+          <w:b w:val="0"/>
+          <w:bCs w:val="0"/>
+          <w:color w:val="auto"/>
+          <w:sz w:val="24"/>
+          <w:szCs w:val="24"/>
+          <w:lang w:eastAsia="zh-TW"/>
+        </w:rPr>
+        <w:t>Petalinux</w:t>
+      </w:r>
+      <w:proofErr w:type="spellEnd"/>
+      <w:r>
+        <w:rPr>
+          <w:rFonts w:ascii="新細明體" w:eastAsia="新細明體" w:hAnsi="新細明體" w:cs="新細明體"/>
+          <w:b w:val="0"/>
+          <w:bCs w:val="0"/>
+          <w:color w:val="auto"/>
+          <w:sz w:val="24"/>
+          <w:szCs w:val="24"/>
+          <w:lang w:eastAsia="zh-TW"/>
+        </w:rPr>
+        <w:t xml:space="preserve"> </w:t>
+      </w:r>
+      <w:r>
+        <w:rPr>
+          <w:rFonts w:ascii="新細明體" w:eastAsia="新細明體" w:hAnsi="新細明體" w:cs="新細明體" w:hint="eastAsia"/>
+          <w:b w:val="0"/>
+          <w:bCs w:val="0"/>
+          <w:color w:val="auto"/>
+          <w:sz w:val="24"/>
+          <w:szCs w:val="24"/>
+          <w:lang w:eastAsia="zh-TW"/>
+        </w:rPr>
+        <w:t>的專案根目錄變數</w:t>
+      </w:r>
+    </w:p>
+    <w:p>
+      <w:pPr>
+        <w:pStyle w:val="1"/>
+        <w:rPr>
+          <w:rFonts w:ascii="新細明體" w:eastAsia="新細明體" w:hAnsi="新細明體" w:cs="新細明體"/>
+          <w:b w:val="0"/>
+          <w:bCs w:val="0"/>
+          <w:color w:val="auto"/>
+          <w:sz w:val="24"/>
+          <w:szCs w:val="24"/>
+          <w:lang w:eastAsia="zh-TW"/>
+        </w:rPr>
+      </w:pPr>
+      <w:r>
+        <w:rPr>
+          <w:rFonts w:ascii="新細明體" w:eastAsia="新細明體" w:hAnsi="新細明體" w:cs="新細明體"/>
+          <w:b w:val="0"/>
+          <w:bCs w:val="0"/>
+          <w:color w:val="auto"/>
+          <w:sz w:val="24"/>
+          <w:szCs w:val="24"/>
+          <w:lang w:eastAsia="zh-TW"/>
+        </w:rPr>
+        <w:t xml:space="preserve">#    </w:t>
+      </w:r>
+      <w:r>
+        <w:rPr>
+          <w:rFonts w:ascii="新細明體" w:eastAsia="新細明體" w:hAnsi="新細明體" w:cs="新細明體" w:hint="eastAsia"/>
+          <w:b w:val="0"/>
+          <w:bCs w:val="0"/>
+          <w:color w:val="auto"/>
+          <w:sz w:val="24"/>
+          <w:szCs w:val="24"/>
+          <w:lang w:eastAsia="zh-TW"/>
+        </w:rPr>
+        <w:t>請將路徑替換成您自己的專案根目錄</w:t>
+      </w:r>
+    </w:p>
+    <w:p>
+      <w:pPr>
+        <w:pStyle w:val="1"/>
+        <w:rPr>
+          <w:rFonts w:ascii="新細明體" w:eastAsia="新細明體" w:hAnsi="新細明體" w:cs="新細明體"/>
+          <w:b w:val="0"/>
+          <w:bCs w:val="0"/>
+          <w:color w:val="auto"/>
+          <w:sz w:val="24"/>
+          <w:szCs w:val="24"/>
+          <w:lang w:eastAsia="zh-TW"/>
+        </w:rPr>
+      </w:pPr>
+      <w:r>
+        <w:rPr>
+          <w:rFonts w:ascii="新細明體" w:eastAsia="新細明體" w:hAnsi="新細明體" w:cs="新細明體"/>
+          <w:b w:val="0"/>
+          <w:bCs w:val="0"/>
+          <w:color w:val="auto"/>
+          <w:sz w:val="24"/>
+          <w:szCs w:val="24"/>
+          <w:lang w:eastAsia="zh-TW"/>
+        </w:rPr>
+        <w:t>export PROOT="/home/</w:t>
+      </w:r>
+      <w:proofErr w:type="spellStart"/>
+      <w:r>
+        <w:rPr>
+          <w:rFonts w:ascii="新細明體" w:eastAsia="新細明體" w:hAnsi="新細明體" w:cs="新細明體"/>
+          <w:b w:val="0"/>
+          <w:bCs w:val="0"/>
+          <w:color w:val="auto"/>
+          <w:sz w:val="24"/>
+          <w:szCs w:val="24"/>
+          <w:lang w:eastAsia="zh-TW"/>
+        </w:rPr>
+        <w:t>yclin</w:t>
+      </w:r>
+      <w:proofErr w:type="spellEnd"/>
+      <w:r>
+        <w:rPr>
+          <w:rFonts w:ascii="新細明體" w:eastAsia="新細明體" w:hAnsi="新細明體" w:cs="新細明體"/>
+          <w:b w:val="0"/>
+          <w:bCs w:val="0"/>
+          <w:color w:val="auto"/>
+          <w:sz w:val="24"/>
+          <w:szCs w:val="24"/>
+          <w:lang w:eastAsia="zh-TW"/>
+        </w:rPr>
+        <w:t>/wavegen_z7"</w:t>
+      </w:r>
+    </w:p>
+    <w:p>
+      <w:pPr>
+        <w:pStyle w:val="1"/>
+        <w:rPr>
+          <w:rFonts w:ascii="新細明體" w:eastAsia="新細明體" w:hAnsi="新細明體" w:cs="新細明體"/>
+          <w:b w:val="0"/>
+          <w:bCs w:val="0"/>
+          <w:color w:val="auto"/>
+          <w:sz w:val="24"/>
+          <w:szCs w:val="24"/>
+          <w:lang w:eastAsia="zh-TW"/>
+        </w:rPr>
+      </w:pPr>
+    </w:p>
+    <w:p>
+      <w:pPr>
+        <w:pStyle w:val="1"/>
+        <w:rPr>
+          <w:rFonts w:ascii="新細明體" w:eastAsia="新細明體" w:hAnsi="新細明體" w:cs="新細明體"/>
+          <w:b w:val="0"/>
+          <w:bCs w:val="0"/>
+          <w:color w:val="auto"/>
+          <w:sz w:val="24"/>
+          <w:szCs w:val="24"/>
+          <w:lang w:eastAsia="zh-TW"/>
+        </w:rPr>
+      </w:pPr>
+      <w:r>
+        <w:rPr>
+          <w:rFonts w:ascii="新細明體" w:eastAsia="新細明體" w:hAnsi="新細明體" w:cs="新細明體" w:hint="eastAsia"/>
+          <w:b w:val="0"/>
+          <w:bCs w:val="0"/>
+          <w:color w:val="auto"/>
+          <w:sz w:val="24"/>
+          <w:szCs w:val="24"/>
+          <w:lang w:eastAsia="zh-TW"/>
+        </w:rPr>
+        <w:t xml:space="preserve"># 5. 【關鍵】將 PROOT 加入到 </w:t>
+      </w:r>
+      <w:proofErr w:type="spellStart"/>
+      <w:r>
+        <w:rPr>
+          <w:rFonts w:ascii="新細明體" w:eastAsia="新細明體" w:hAnsi="新細明體" w:cs="新細明體" w:hint="eastAsia"/>
+          <w:b w:val="0"/>
+          <w:bCs w:val="0"/>
+          <w:color w:val="auto"/>
+          <w:sz w:val="24"/>
+          <w:szCs w:val="24"/>
+          <w:lang w:eastAsia="zh-TW"/>
+        </w:rPr>
+        <w:t>BitBake</w:t>
+      </w:r>
+      <w:proofErr w:type="spellEnd"/>
+      <w:r>
+        <w:rPr>
+          <w:rFonts w:ascii="新細明體" w:eastAsia="新細明體" w:hAnsi="新細明體" w:cs="新細明體" w:hint="eastAsia"/>
+          <w:b w:val="0"/>
+          <w:bCs w:val="0"/>
+          <w:color w:val="auto"/>
+          <w:sz w:val="24"/>
+          <w:szCs w:val="24"/>
+          <w:lang w:eastAsia="zh-TW"/>
+        </w:rPr>
+        <w:t xml:space="preserve"> 的環境變數白名單</w:t>
+      </w:r>
+    </w:p>
+    <w:p>
+      <w:pPr>
+        <w:pStyle w:val="1"/>
+        <w:rPr>
+          <w:rFonts w:ascii="新細明體" w:eastAsia="新細明體" w:hAnsi="新細明體" w:cs="新細明體"/>
+          <w:b w:val="0"/>
+          <w:bCs w:val="0"/>
+          <w:color w:val="auto"/>
+          <w:sz w:val="24"/>
+          <w:szCs w:val="24"/>
+          <w:lang w:eastAsia="zh-TW"/>
+        </w:rPr>
+      </w:pPr>
+      <w:r>
+        <w:rPr>
+          <w:rFonts w:ascii="新細明體" w:eastAsia="新細明體" w:hAnsi="新細明體" w:cs="新細明體"/>
+          <w:b w:val="0"/>
+          <w:bCs w:val="0"/>
+          <w:color w:val="auto"/>
+          <w:sz w:val="24"/>
+          <w:szCs w:val="24"/>
+          <w:lang w:eastAsia="zh-TW"/>
+        </w:rPr>
+        <w:t>export BB_ENV_PASSTHROUGH_ADDITIONS="${BB_ENV_PASSTHROUGH_ADDITIONS} PROOT"</w:t>
+      </w:r>
+    </w:p>
+    <w:p>
+      <w:pPr>
+        <w:pStyle w:val="1"/>
+        <w:rPr>
+          <w:rFonts w:ascii="新細明體" w:eastAsia="新細明體" w:hAnsi="新細明體" w:cs="新細明體"/>
+          <w:b w:val="0"/>
+          <w:bCs w:val="0"/>
+          <w:color w:val="auto"/>
+          <w:sz w:val="24"/>
+          <w:szCs w:val="24"/>
+          <w:lang w:eastAsia="zh-TW"/>
+        </w:rPr>
+      </w:pPr>
+    </w:p>
+    <w:p>
+      <w:pPr>
+        <w:pStyle w:val="1"/>
+        <w:rPr>
+          <w:rFonts w:ascii="新細明體" w:eastAsia="新細明體" w:hAnsi="新細明體" w:cs="新細明體"/>
+          <w:b w:val="0"/>
+          <w:bCs w:val="0"/>
+          <w:color w:val="auto"/>
+          <w:sz w:val="24"/>
+          <w:szCs w:val="24"/>
+          <w:lang w:eastAsia="zh-TW"/>
+        </w:rPr>
+      </w:pPr>
+      <w:r>
+        <w:rPr>
+          <w:rFonts w:ascii="新細明體" w:eastAsia="新細明體" w:hAnsi="新細明體" w:cs="新細明體"/>
+          <w:b w:val="0"/>
+          <w:bCs w:val="0"/>
+          <w:color w:val="auto"/>
+          <w:sz w:val="24"/>
+          <w:szCs w:val="24"/>
+          <w:lang w:eastAsia="zh-TW"/>
+        </w:rPr>
+        <w:t xml:space="preserve"># 6. </w:t>
+      </w:r>
+      <w:r>
+        <w:rPr>
+          <w:rFonts w:ascii="新細明體" w:eastAsia="新細明體" w:hAnsi="新細明體" w:cs="新細明體" w:hint="eastAsia"/>
+          <w:b w:val="0"/>
+          <w:bCs w:val="0"/>
+          <w:color w:val="auto"/>
+          <w:sz w:val="24"/>
+          <w:szCs w:val="24"/>
+          <w:lang w:eastAsia="zh-TW"/>
+        </w:rPr>
+        <w:t>現在您可以自由地執行</w:t>
+      </w:r>
+      <w:r>
+        <w:rPr>
+          <w:rFonts w:ascii="新細明體" w:eastAsia="新細明體" w:hAnsi="新細明體" w:cs="新細明體"/>
+          <w:b w:val="0"/>
+          <w:bCs w:val="0"/>
+          <w:color w:val="auto"/>
+          <w:sz w:val="24"/>
+          <w:szCs w:val="24"/>
+          <w:lang w:eastAsia="zh-TW"/>
+        </w:rPr>
+        <w:t xml:space="preserve"> </w:t>
+      </w:r>
+      <w:proofErr w:type="spellStart"/>
+      <w:r>
+        <w:rPr>
+          <w:rFonts w:ascii="新細明體" w:eastAsia="新細明體" w:hAnsi="新細明體" w:cs="新細明體"/>
+          <w:b w:val="0"/>
+          <w:bCs w:val="0"/>
+          <w:color w:val="auto"/>
+          <w:sz w:val="24"/>
+          <w:szCs w:val="24"/>
+          <w:lang w:eastAsia="zh-TW"/>
+        </w:rPr>
+        <w:t>bitbake</w:t>
+      </w:r>
+      <w:proofErr w:type="spellEnd"/>
+      <w:r>
+        <w:rPr>
+          <w:rFonts w:ascii="新細明體" w:eastAsia="新細明體" w:hAnsi="新細明體" w:cs="新細明體"/>
+          <w:b w:val="0"/>
+          <w:bCs w:val="0"/>
+          <w:color w:val="auto"/>
+          <w:sz w:val="24"/>
+          <w:szCs w:val="24"/>
+          <w:lang w:eastAsia="zh-TW"/>
+        </w:rPr>
+        <w:t xml:space="preserve"> </w:t>
+      </w:r>
+      <w:r>
+        <w:rPr>
+          <w:rFonts w:ascii="新細明體" w:eastAsia="新細明體" w:hAnsi="新細明體" w:cs="新細明體" w:hint="eastAsia"/>
+          <w:b w:val="0"/>
+          <w:bCs w:val="0"/>
+          <w:color w:val="auto"/>
+          <w:sz w:val="24"/>
+          <w:szCs w:val="24"/>
+          <w:lang w:eastAsia="zh-TW"/>
+        </w:rPr>
+        <w:t>指令了，不會再有</w:t>
+      </w:r>
+      <w:r>
+        <w:rPr>
+          <w:rFonts w:ascii="新細明體" w:eastAsia="新細明體" w:hAnsi="新細明體" w:cs="新細明體"/>
+          <w:b w:val="0"/>
+          <w:bCs w:val="0"/>
+          <w:color w:val="auto"/>
+          <w:sz w:val="24"/>
+          <w:szCs w:val="24"/>
+          <w:lang w:eastAsia="zh-TW"/>
+        </w:rPr>
+        <w:t xml:space="preserve"> ${PROOT} </w:t>
+      </w:r>
+      <w:r>
+        <w:rPr>
+          <w:rFonts w:ascii="新細明體" w:eastAsia="新細明體" w:hAnsi="新細明體" w:cs="新細明體" w:hint="eastAsia"/>
+          <w:b w:val="0"/>
+          <w:bCs w:val="0"/>
+          <w:color w:val="auto"/>
+          <w:sz w:val="24"/>
+          <w:szCs w:val="24"/>
+          <w:lang w:eastAsia="zh-TW"/>
+        </w:rPr>
+        <w:t>錯誤</w:t>
+      </w:r>
+    </w:p>
+    <w:p>
+      <w:pPr>
+        <w:pStyle w:val="1"/>
+        <w:rPr>
+          <w:rFonts w:ascii="新細明體" w:eastAsia="新細明體" w:hAnsi="新細明體" w:cs="新細明體"/>
+          <w:b w:val="0"/>
+          <w:bCs w:val="0"/>
+          <w:color w:val="auto"/>
+          <w:sz w:val="24"/>
+          <w:szCs w:val="24"/>
+          <w:lang w:eastAsia="zh-TW"/>
+        </w:rPr>
+      </w:pPr>
+      <w:proofErr w:type="spellStart"/>
+      <w:r>
+        <w:rPr>
+          <w:rFonts w:ascii="新細明體" w:eastAsia="新細明體" w:hAnsi="新細明體" w:cs="新細明體"/>
+          <w:b w:val="0"/>
+          <w:bCs w:val="0"/>
+          <w:color w:val="auto"/>
+          <w:sz w:val="24"/>
+          <w:szCs w:val="24"/>
+          <w:lang w:eastAsia="zh-TW"/>
+        </w:rPr>
+        <w:t>bitbake</w:t>
+      </w:r>
+      <w:proofErr w:type="spellEnd"/>
+      <w:r>
+        <w:rPr>
+          <w:rFonts w:ascii="新細明體" w:eastAsia="新細明體" w:hAnsi="新細明體" w:cs="新細明體"/>
+          <w:b w:val="0"/>
+          <w:bCs w:val="0"/>
+          <w:color w:val="auto"/>
+          <w:sz w:val="24"/>
+          <w:szCs w:val="24"/>
+          <w:lang w:eastAsia="zh-TW"/>
+        </w:rPr>
+        <w:t>-layers show-appends</w:t>
+      </w:r>
+      <w:r>
+        <w:rPr>
+          <w:rFonts w:ascii="新細明體" w:eastAsia="新細明體" w:hAnsi="新細明體" w:cs="新細明體" w:hint="eastAsia"/>
+          <w:b w:val="0"/>
+          <w:bCs w:val="0"/>
+          <w:color w:val="auto"/>
+          <w:sz w:val="24"/>
+          <w:szCs w:val="24"/>
+          <w:lang w:eastAsia="zh-TW"/>
+        </w:rPr>
+        <w:t xml:space="preserve"> </w:t>
+      </w:r>
     </w:p>
     <w:p>
       <w:pPr>
@@ -8595,6 +9685,7 @@
         <w:br/>
       </w:r>
       <w:r>
+        <w:lastRenderedPageBreak/>
         <w:br/>
         <w:t xml:space="preserve"># </w:t>
       </w:r>
@@ -8802,9 +9893,6 @@
       </w:r>
       <w:r>
         <w:br/>
-      </w:r>
-      <w:r>
-        <w:lastRenderedPageBreak/>
         <w:t>ip addr</w:t>
       </w:r>
       <w:r>
@@ -9139,364 +10227,363 @@
     <w:p>
       <w:proofErr w:type="spellStart"/>
       <w:r>
+        <w:t>ExecStart</w:t>
+      </w:r>
+      <w:proofErr w:type="spellEnd"/>
+      <w:r>
+        <w:t>=/</w:t>
+      </w:r>
+      <w:proofErr w:type="spellStart"/>
+      <w:r>
+        <w:t>usr</w:t>
+      </w:r>
+      <w:proofErr w:type="spellEnd"/>
+      <w:r>
+        <w:t>/bin/python3 /home/petalinux/awg/awg_server.py</w:t>
+      </w:r>
+    </w:p>
+    <w:p>
+      <w:proofErr w:type="spellStart"/>
+      <w:r>
+        <w:t>WorkingDirectory</w:t>
+      </w:r>
+      <w:proofErr w:type="spellEnd"/>
+      <w:r>
+        <w:t>=/home/</w:t>
+      </w:r>
+      <w:proofErr w:type="spellStart"/>
+      <w:r>
+        <w:t>petalinux</w:t>
+      </w:r>
+      <w:proofErr w:type="spellEnd"/>
+      <w:r>
+        <w:t>/</w:t>
+      </w:r>
+      <w:proofErr w:type="spellStart"/>
+      <w:r>
+        <w:t>awg</w:t>
+      </w:r>
+      <w:proofErr w:type="spellEnd"/>
+    </w:p>
+    <w:p>
+      <w:r>
+        <w:t>Restart=always</w:t>
+      </w:r>
+    </w:p>
+    <w:p>
+      <w:r>
+        <w:t>User=daemon</w:t>
+      </w:r>
+    </w:p>
+    <w:p>
+      <w:r>
+        <w:t>Group=</w:t>
+      </w:r>
+      <w:proofErr w:type="spellStart"/>
+      <w:r>
+        <w:t>gpio</w:t>
+      </w:r>
+      <w:proofErr w:type="spellEnd"/>
+    </w:p>
+    <w:p/>
+    <w:p>
+      <w:r>
+        <w:t>[Install]</w:t>
+      </w:r>
+    </w:p>
+    <w:p>
+      <w:proofErr w:type="spellStart"/>
+      <w:r>
+        <w:t>WantedBy</w:t>
+      </w:r>
+      <w:proofErr w:type="spellEnd"/>
+      <w:r>
+        <w:t>=multi-</w:t>
+      </w:r>
+      <w:proofErr w:type="spellStart"/>
+      <w:proofErr w:type="gramStart"/>
+      <w:r>
+        <w:t>user.target</w:t>
+      </w:r>
+      <w:proofErr w:type="spellEnd"/>
+      <w:proofErr w:type="gramEnd"/>
+      <w:r>
+        <w:br/>
+      </w:r>
+    </w:p>
+    <w:p/>
+    <w:p>
+      <w:proofErr w:type="spellStart"/>
+      <w:r>
+        <w:t>systemctl</w:t>
+      </w:r>
+      <w:proofErr w:type="spellEnd"/>
+      <w:r>
+        <w:t xml:space="preserve"> daemon-reload</w:t>
+      </w:r>
+    </w:p>
+    <w:p>
+      <w:proofErr w:type="spellStart"/>
+      <w:r>
+        <w:t>systemctl</w:t>
+      </w:r>
+      <w:proofErr w:type="spellEnd"/>
+      <w:r>
+        <w:t xml:space="preserve"> enable </w:t>
+      </w:r>
+      <w:proofErr w:type="spellStart"/>
+      <w:proofErr w:type="gramStart"/>
+      <w:r>
+        <w:t>awg.service</w:t>
+      </w:r>
+      <w:proofErr w:type="spellEnd"/>
+      <w:proofErr w:type="gramEnd"/>
+    </w:p>
+    <w:p>
+      <w:pPr>
+        <w:rPr>
+          <w:lang w:eastAsia="zh-TW"/>
+        </w:rPr>
+      </w:pPr>
+      <w:proofErr w:type="spellStart"/>
+      <w:r>
         <w:lastRenderedPageBreak/>
-        <w:t>ExecStart</w:t>
-      </w:r>
-      <w:proofErr w:type="spellEnd"/>
-      <w:r>
-        <w:t>=/</w:t>
-      </w:r>
-      <w:proofErr w:type="spellStart"/>
-      <w:r>
-        <w:t>usr</w:t>
-      </w:r>
-      <w:proofErr w:type="spellEnd"/>
-      <w:r>
-        <w:t>/bin/python3 /home/petalinux/awg/awg_server.py</w:t>
-      </w:r>
-    </w:p>
-    <w:p>
-      <w:proofErr w:type="spellStart"/>
-      <w:r>
-        <w:t>WorkingDirectory</w:t>
-      </w:r>
-      <w:proofErr w:type="spellEnd"/>
-      <w:r>
-        <w:t>=/home/</w:t>
-      </w:r>
-      <w:proofErr w:type="spellStart"/>
-      <w:r>
-        <w:t>petalinux</w:t>
-      </w:r>
-      <w:proofErr w:type="spellEnd"/>
-      <w:r>
-        <w:t>/</w:t>
-      </w:r>
-      <w:proofErr w:type="spellStart"/>
-      <w:r>
-        <w:t>awg</w:t>
-      </w:r>
-      <w:proofErr w:type="spellEnd"/>
-    </w:p>
-    <w:p>
-      <w:r>
-        <w:t>Restart=always</w:t>
-      </w:r>
-    </w:p>
-    <w:p>
-      <w:r>
-        <w:t>User=daemon</w:t>
-      </w:r>
-    </w:p>
-    <w:p>
-      <w:r>
-        <w:t>Group=</w:t>
-      </w:r>
-      <w:proofErr w:type="spellStart"/>
-      <w:r>
-        <w:t>gpio</w:t>
-      </w:r>
-      <w:proofErr w:type="spellEnd"/>
+        <w:t>systemctl</w:t>
+      </w:r>
+      <w:proofErr w:type="spellEnd"/>
+      <w:r>
+        <w:t xml:space="preserve"> start </w:t>
+      </w:r>
+      <w:proofErr w:type="spellStart"/>
+      <w:proofErr w:type="gramStart"/>
+      <w:r>
+        <w:t>awg.service</w:t>
+      </w:r>
+      <w:proofErr w:type="spellEnd"/>
+      <w:proofErr w:type="gramEnd"/>
+    </w:p>
+    <w:p>
+      <w:pPr>
+        <w:rPr>
+          <w:lang w:eastAsia="zh-TW"/>
+        </w:rPr>
+      </w:pPr>
+    </w:p>
+    <w:p>
+      <w:pPr>
+        <w:rPr>
+          <w:lang w:eastAsia="zh-TW"/>
+        </w:rPr>
+      </w:pPr>
+    </w:p>
+    <w:p>
+      <w:pPr>
+        <w:rPr>
+          <w:lang w:eastAsia="zh-TW"/>
+        </w:rPr>
+      </w:pPr>
+    </w:p>
+    <w:p>
+      <w:pPr>
+        <w:rPr>
+          <w:lang w:eastAsia="zh-TW"/>
+        </w:rPr>
+      </w:pPr>
+    </w:p>
+    <w:p>
+      <w:pPr>
+        <w:pStyle w:val="1"/>
+      </w:pPr>
+      <w:r>
+        <w:t>8.</w:t>
+      </w:r>
+      <w:r>
+        <w:t>在</w:t>
+      </w:r>
+      <w:r>
+        <w:t xml:space="preserve"> </w:t>
+      </w:r>
+      <w:proofErr w:type="spellStart"/>
+      <w:r>
+        <w:t>PetaLinux</w:t>
+      </w:r>
+      <w:proofErr w:type="spellEnd"/>
+      <w:r>
+        <w:t xml:space="preserve"> </w:t>
+      </w:r>
+      <w:proofErr w:type="spellStart"/>
+      <w:r>
+        <w:t>目標板上編譯</w:t>
+      </w:r>
+      <w:proofErr w:type="spellEnd"/>
+      <w:r>
+        <w:t xml:space="preserve"> .so</w:t>
+      </w:r>
     </w:p>
     <w:p/>
     <w:p>
-      <w:r>
-        <w:t>[Install]</w:t>
-      </w:r>
-    </w:p>
-    <w:p>
-      <w:proofErr w:type="spellStart"/>
-      <w:r>
-        <w:t>WantedBy</w:t>
-      </w:r>
-      <w:proofErr w:type="spellEnd"/>
-      <w:r>
-        <w:t>=multi-</w:t>
-      </w:r>
-      <w:proofErr w:type="spellStart"/>
+      <w:pPr>
+        <w:pStyle w:val="p1"/>
+      </w:pPr>
+      <w:r>
+        <w:t xml:space="preserve"># 產生共享函式庫（不需要 </w:t>
+      </w:r>
+      <w:proofErr w:type="spellStart"/>
+      <w:r>
+        <w:t>libgpiod</w:t>
+      </w:r>
+      <w:proofErr w:type="spellEnd"/>
+      <w:r>
+        <w:t>）</w:t>
+      </w:r>
+    </w:p>
+    <w:p>
+      <w:pPr>
+        <w:pStyle w:val="p2"/>
+      </w:pPr>
+      <w:proofErr w:type="spellStart"/>
+      <w:r>
+        <w:t>gcc</w:t>
+      </w:r>
+      <w:proofErr w:type="spellEnd"/>
+      <w:r>
+        <w:t xml:space="preserve"> -O3 -</w:t>
+      </w:r>
+      <w:proofErr w:type="spellStart"/>
+      <w:r>
+        <w:t>fPIC</w:t>
+      </w:r>
+      <w:proofErr w:type="spellEnd"/>
+      <w:r>
+        <w:t xml:space="preserve"> -shared -o libawg_core_mmap.so </w:t>
+      </w:r>
+      <w:proofErr w:type="spellStart"/>
+      <w:r>
+        <w:t>awg_core_mmap.c</w:t>
+      </w:r>
+      <w:proofErr w:type="spellEnd"/>
+    </w:p>
+    <w:p>
+      <w:pPr>
+        <w:rPr>
+          <w:lang w:eastAsia="zh-TW"/>
+        </w:rPr>
+      </w:pPr>
+    </w:p>
+    <w:p>
+      <w:pPr>
+        <w:rPr>
+          <w:lang w:eastAsia="zh-TW"/>
+        </w:rPr>
+      </w:pPr>
+      <w:r>
+        <w:rPr>
+          <w:lang w:eastAsia="zh-TW"/>
+        </w:rPr>
+        <w:t xml:space="preserve">A) </w:t>
+      </w:r>
+      <w:r>
+        <w:rPr>
+          <w:lang w:eastAsia="zh-TW"/>
+        </w:rPr>
+        <w:t>臨時用環境變數（最簡單）</w:t>
+      </w:r>
+    </w:p>
+    <w:p>
+      <w:pPr>
+        <w:rPr>
+          <w:lang w:eastAsia="zh-TW"/>
+        </w:rPr>
+      </w:pPr>
+      <w:r>
+        <w:rPr>
+          <w:lang w:eastAsia="zh-TW"/>
+        </w:rPr>
+        <w:t>export LD_LIBRARY_PATH="$</w:t>
+      </w:r>
       <w:proofErr w:type="gramStart"/>
       <w:r>
-        <w:t>user.target</w:t>
-      </w:r>
-      <w:proofErr w:type="spellEnd"/>
+        <w:rPr>
+          <w:lang w:eastAsia="zh-TW"/>
+        </w:rPr>
+        <w:t>PWD:$</w:t>
+      </w:r>
       <w:proofErr w:type="gramEnd"/>
       <w:r>
-        <w:br/>
-      </w:r>
-    </w:p>
-    <w:p/>
-    <w:p>
-      <w:proofErr w:type="spellStart"/>
-      <w:r>
-        <w:t>systemctl</w:t>
-      </w:r>
-      <w:proofErr w:type="spellEnd"/>
-      <w:r>
-        <w:t xml:space="preserve"> daemon-reload</w:t>
-      </w:r>
-    </w:p>
-    <w:p>
-      <w:proofErr w:type="spellStart"/>
-      <w:r>
-        <w:t>systemctl</w:t>
-      </w:r>
-      <w:proofErr w:type="spellEnd"/>
-      <w:r>
-        <w:t xml:space="preserve"> enable </w:t>
-      </w:r>
-      <w:proofErr w:type="spellStart"/>
+        <w:rPr>
+          <w:lang w:eastAsia="zh-TW"/>
+        </w:rPr>
+        <w:t>LD_LIBRARY_PATH"</w:t>
+      </w:r>
+    </w:p>
+    <w:p>
+      <w:pPr>
+        <w:rPr>
+          <w:lang w:eastAsia="zh-TW"/>
+        </w:rPr>
+      </w:pPr>
+      <w:proofErr w:type="spellStart"/>
+      <w:r>
+        <w:rPr>
+          <w:lang w:eastAsia="zh-TW"/>
+        </w:rPr>
+        <w:t>gcc</w:t>
+      </w:r>
+      <w:proofErr w:type="spellEnd"/>
+      <w:r>
+        <w:rPr>
+          <w:lang w:eastAsia="zh-TW"/>
+        </w:rPr>
+        <w:t xml:space="preserve"> -O3 -o </w:t>
+      </w:r>
+      <w:proofErr w:type="spellStart"/>
+      <w:r>
+        <w:rPr>
+          <w:lang w:eastAsia="zh-TW"/>
+        </w:rPr>
+        <w:t>test_awg</w:t>
+      </w:r>
+      <w:proofErr w:type="spellEnd"/>
+      <w:r>
+        <w:rPr>
+          <w:lang w:eastAsia="zh-TW"/>
+        </w:rPr>
+        <w:t xml:space="preserve"> </w:t>
+      </w:r>
+      <w:proofErr w:type="spellStart"/>
+      <w:r>
+        <w:rPr>
+          <w:lang w:eastAsia="zh-TW"/>
+        </w:rPr>
+        <w:t>test_awg.c</w:t>
+      </w:r>
+      <w:proofErr w:type="spellEnd"/>
+      <w:r>
+        <w:rPr>
+          <w:lang w:eastAsia="zh-TW"/>
+        </w:rPr>
+        <w:t xml:space="preserve"> -L. -</w:t>
+      </w:r>
+      <w:proofErr w:type="spellStart"/>
+      <w:r>
+        <w:rPr>
+          <w:lang w:eastAsia="zh-TW"/>
+        </w:rPr>
+        <w:t>lawg_core_mmap</w:t>
+      </w:r>
+      <w:proofErr w:type="spellEnd"/>
+    </w:p>
+    <w:p>
+      <w:pPr>
+        <w:rPr>
+          <w:lang w:eastAsia="zh-TW"/>
+        </w:rPr>
+      </w:pPr>
       <w:proofErr w:type="gramStart"/>
       <w:r>
-        <w:t>awg.service</w:t>
-      </w:r>
-      <w:proofErr w:type="spellEnd"/>
-      <w:proofErr w:type="gramEnd"/>
-    </w:p>
-    <w:p>
-      <w:pPr>
-        <w:rPr>
-          <w:lang w:eastAsia="zh-TW"/>
-        </w:rPr>
-      </w:pPr>
-      <w:proofErr w:type="spellStart"/>
-      <w:r>
-        <w:t>systemctl</w:t>
-      </w:r>
-      <w:proofErr w:type="spellEnd"/>
-      <w:r>
-        <w:t xml:space="preserve"> start </w:t>
-      </w:r>
-      <w:proofErr w:type="spellStart"/>
-      <w:proofErr w:type="gramStart"/>
-      <w:r>
-        <w:t>awg.service</w:t>
-      </w:r>
-      <w:proofErr w:type="spellEnd"/>
-      <w:proofErr w:type="gramEnd"/>
-    </w:p>
-    <w:p>
-      <w:pPr>
-        <w:rPr>
-          <w:lang w:eastAsia="zh-TW"/>
-        </w:rPr>
-      </w:pPr>
-    </w:p>
-    <w:p>
-      <w:pPr>
-        <w:rPr>
-          <w:lang w:eastAsia="zh-TW"/>
-        </w:rPr>
-      </w:pPr>
-    </w:p>
-    <w:p>
-      <w:pPr>
-        <w:rPr>
-          <w:lang w:eastAsia="zh-TW"/>
-        </w:rPr>
-      </w:pPr>
-    </w:p>
-    <w:p>
-      <w:pPr>
-        <w:rPr>
-          <w:lang w:eastAsia="zh-TW"/>
-        </w:rPr>
-      </w:pPr>
-    </w:p>
-    <w:p>
-      <w:pPr>
-        <w:pStyle w:val="1"/>
-      </w:pPr>
-      <w:r>
-        <w:t>8.</w:t>
-      </w:r>
-      <w:r>
-        <w:t>在</w:t>
-      </w:r>
-      <w:r>
-        <w:t xml:space="preserve"> </w:t>
-      </w:r>
-      <w:proofErr w:type="spellStart"/>
-      <w:r>
-        <w:t>PetaLinux</w:t>
-      </w:r>
-      <w:proofErr w:type="spellEnd"/>
-      <w:r>
-        <w:t xml:space="preserve"> </w:t>
-      </w:r>
-      <w:proofErr w:type="spellStart"/>
-      <w:r>
-        <w:t>目標板上編譯</w:t>
-      </w:r>
-      <w:proofErr w:type="spellEnd"/>
-      <w:r>
-        <w:t xml:space="preserve"> .so</w:t>
-      </w:r>
-    </w:p>
-    <w:p/>
-    <w:p>
-      <w:pPr>
-        <w:pStyle w:val="p1"/>
-      </w:pPr>
-      <w:r>
-        <w:t xml:space="preserve"># 產生共享函式庫（不需要 </w:t>
-      </w:r>
-      <w:proofErr w:type="spellStart"/>
-      <w:r>
-        <w:t>libgpiod</w:t>
-      </w:r>
-      <w:proofErr w:type="spellEnd"/>
-      <w:r>
-        <w:t>）</w:t>
-      </w:r>
-    </w:p>
-    <w:p>
-      <w:pPr>
-        <w:pStyle w:val="p2"/>
-      </w:pPr>
-      <w:proofErr w:type="spellStart"/>
-      <w:r>
-        <w:t>gcc</w:t>
-      </w:r>
-      <w:proofErr w:type="spellEnd"/>
-      <w:r>
-        <w:t xml:space="preserve"> -O3 -</w:t>
-      </w:r>
-      <w:proofErr w:type="spellStart"/>
-      <w:r>
-        <w:t>fPIC</w:t>
-      </w:r>
-      <w:proofErr w:type="spellEnd"/>
-      <w:r>
-        <w:t xml:space="preserve"> -shared -o libawg_core_mmap.so </w:t>
-      </w:r>
-      <w:proofErr w:type="spellStart"/>
-      <w:r>
-        <w:t>awg_core_mmap.c</w:t>
-      </w:r>
-      <w:proofErr w:type="spellEnd"/>
-    </w:p>
-    <w:p>
-      <w:pPr>
-        <w:rPr>
-          <w:lang w:eastAsia="zh-TW"/>
-        </w:rPr>
-      </w:pPr>
-    </w:p>
-    <w:p>
-      <w:pPr>
-        <w:rPr>
-          <w:lang w:eastAsia="zh-TW"/>
-        </w:rPr>
-      </w:pPr>
-      <w:r>
-        <w:rPr>
-          <w:lang w:eastAsia="zh-TW"/>
-        </w:rPr>
-        <w:t xml:space="preserve">A) </w:t>
-      </w:r>
-      <w:r>
-        <w:rPr>
-          <w:lang w:eastAsia="zh-TW"/>
-        </w:rPr>
-        <w:t>臨時用環境變數（最簡單）</w:t>
-      </w:r>
-    </w:p>
-    <w:p>
-      <w:pPr>
-        <w:rPr>
-          <w:lang w:eastAsia="zh-TW"/>
-        </w:rPr>
-      </w:pPr>
-      <w:r>
-        <w:rPr>
-          <w:lang w:eastAsia="zh-TW"/>
-        </w:rPr>
-        <w:t>export LD_LIBRARY_PATH="$</w:t>
-      </w:r>
-      <w:proofErr w:type="gramStart"/>
-      <w:r>
-        <w:rPr>
-          <w:lang w:eastAsia="zh-TW"/>
-        </w:rPr>
-        <w:t>PWD:$</w:t>
-      </w:r>
-      <w:proofErr w:type="gramEnd"/>
-      <w:r>
-        <w:rPr>
-          <w:lang w:eastAsia="zh-TW"/>
-        </w:rPr>
-        <w:t>LD_LIBRARY_PATH"</w:t>
-      </w:r>
-    </w:p>
-    <w:p>
-      <w:pPr>
-        <w:rPr>
-          <w:lang w:eastAsia="zh-TW"/>
-        </w:rPr>
-      </w:pPr>
-      <w:proofErr w:type="spellStart"/>
-      <w:r>
-        <w:rPr>
-          <w:lang w:eastAsia="zh-TW"/>
-        </w:rPr>
-        <w:t>gcc</w:t>
-      </w:r>
-      <w:proofErr w:type="spellEnd"/>
-      <w:r>
-        <w:rPr>
-          <w:lang w:eastAsia="zh-TW"/>
-        </w:rPr>
-        <w:t xml:space="preserve"> -O3 -o </w:t>
-      </w:r>
-      <w:proofErr w:type="spellStart"/>
-      <w:r>
-        <w:rPr>
-          <w:lang w:eastAsia="zh-TW"/>
-        </w:rPr>
-        <w:t>test_awg</w:t>
-      </w:r>
-      <w:proofErr w:type="spellEnd"/>
-      <w:r>
-        <w:rPr>
-          <w:lang w:eastAsia="zh-TW"/>
-        </w:rPr>
-        <w:t xml:space="preserve"> </w:t>
-      </w:r>
-      <w:proofErr w:type="spellStart"/>
-      <w:r>
-        <w:rPr>
-          <w:lang w:eastAsia="zh-TW"/>
-        </w:rPr>
-        <w:t>test_awg.c</w:t>
-      </w:r>
-      <w:proofErr w:type="spellEnd"/>
-      <w:r>
-        <w:rPr>
-          <w:lang w:eastAsia="zh-TW"/>
-        </w:rPr>
-        <w:t xml:space="preserve"> -L. -</w:t>
-      </w:r>
-      <w:proofErr w:type="spellStart"/>
-      <w:r>
-        <w:rPr>
-          <w:lang w:eastAsia="zh-TW"/>
-        </w:rPr>
-        <w:t>lawg_core_mmap</w:t>
-      </w:r>
-      <w:proofErr w:type="spellEnd"/>
-    </w:p>
-    <w:p>
-      <w:pPr>
-        <w:rPr>
-          <w:lang w:eastAsia="zh-TW"/>
-        </w:rPr>
-      </w:pPr>
-      <w:proofErr w:type="gramStart"/>
-      <w:r>
-        <w:rPr>
-          <w:lang w:eastAsia="zh-TW"/>
-        </w:rPr>
-        <w:lastRenderedPageBreak/>
+        <w:rPr>
+          <w:lang w:eastAsia="zh-TW"/>
+        </w:rPr>
         <w:t>./</w:t>
       </w:r>
       <w:proofErr w:type="spellStart"/>
@@ -9795,6 +10882,7 @@
           <w:b/>
           <w:bCs/>
         </w:rPr>
+        <w:lastRenderedPageBreak/>
         <w:t>gcc</w:t>
       </w:r>
       <w:proofErr w:type="spellEnd"/>
@@ -10649,121 +11737,6 @@
                 <pic:pic xmlns:pic="http://schemas.openxmlformats.org/drawingml/2006/picture">
                   <pic:nvPicPr>
                     <pic:cNvPr id="884279142" name="圖片 2" descr="一張含有 螢幕擷取畫面, 多媒體軟體, 繪圖軟體, 電路 的圖片&#10;&#10;AI 產生的內容可能不正確。"/>
-                    <pic:cNvPicPr/>
-                  </pic:nvPicPr>
-                  <pic:blipFill>
-                    <a:blip r:embed="rId6"/>
-                    <a:stretch>
-                      <a:fillRect/>
-                    </a:stretch>
-                  </pic:blipFill>
-                  <pic:spPr>
-                    <a:xfrm>
-                      <a:off x="0" y="0"/>
-                      <a:ext cx="5486400" cy="3086100"/>
-                    </a:xfrm>
-                    <a:prstGeom prst="rect">
-                      <a:avLst/>
-                    </a:prstGeom>
-                  </pic:spPr>
-                </pic:pic>
-              </a:graphicData>
-            </a:graphic>
-          </wp:inline>
-        </w:drawing>
-      </w:r>
-    </w:p>
-    <w:p>
-      <w:pPr>
-        <w:rPr>
-          <w:lang w:eastAsia="zh-TW"/>
-        </w:rPr>
-      </w:pPr>
-    </w:p>
-    <w:p>
-      <w:pPr>
-        <w:rPr>
-          <w:lang w:eastAsia="zh-TW"/>
-        </w:rPr>
-      </w:pPr>
-    </w:p>
-    <w:p>
-      <w:pPr>
-        <w:rPr>
-          <w:lang w:eastAsia="zh-TW"/>
-        </w:rPr>
-      </w:pPr>
-      <w:r>
-        <w:rPr>
-          <w:lang w:eastAsia="zh-TW"/>
-        </w:rPr>
-        <w:t>33</w:t>
-      </w:r>
-      <w:r>
-        <w:rPr>
-          <w:lang w:eastAsia="zh-TW"/>
-        </w:rPr>
-        <w:t xml:space="preserve">ms  Remote, python </w:t>
-      </w:r>
-      <w:proofErr w:type="spellStart"/>
-      <w:r>
-        <w:rPr>
-          <w:lang w:eastAsia="zh-TW"/>
-        </w:rPr>
-        <w:t>udp</w:t>
-      </w:r>
-      <w:proofErr w:type="spellEnd"/>
-      <w:r>
-        <w:rPr>
-          <w:lang w:eastAsia="zh-TW"/>
-        </w:rPr>
-        <w:t xml:space="preserve"> client, Python </w:t>
-      </w:r>
-      <w:proofErr w:type="spellStart"/>
-      <w:r>
-        <w:rPr>
-          <w:lang w:eastAsia="zh-TW"/>
-        </w:rPr>
-        <w:t>udp</w:t>
-      </w:r>
-      <w:proofErr w:type="spellEnd"/>
-      <w:r>
-        <w:rPr>
-          <w:lang w:eastAsia="zh-TW"/>
-        </w:rPr>
-        <w:t xml:space="preserve"> + </w:t>
-      </w:r>
-      <w:r>
-        <w:rPr>
-          <w:lang w:eastAsia="zh-TW"/>
-        </w:rPr>
-        <w:t>c mmap</w:t>
-      </w:r>
-    </w:p>
-    <w:p>
-      <w:pPr>
-        <w:rPr>
-          <w:lang w:eastAsia="zh-TW"/>
-        </w:rPr>
-      </w:pPr>
-      <w:r>
-        <w:rPr>
-          <w:noProof/>
-          <w:lang w:eastAsia="zh-TW"/>
-        </w:rPr>
-        <w:drawing>
-          <wp:inline distT="0" distB="0" distL="0" distR="0" wp14:anchorId="180F0813" wp14:editId="5C107242">
-            <wp:extent cx="5486400" cy="3086100"/>
-            <wp:effectExtent l="0" t="0" r="0" b="0"/>
-            <wp:docPr id="125068182" name="圖片 8" descr="一張含有 螢幕擷取畫面, 多媒體軟體, 繪圖軟體, 編輯 的圖片&#10;&#10;AI 產生的內容可能不正確。"/>
-            <wp:cNvGraphicFramePr>
-              <a:graphicFrameLocks xmlns:a="http://schemas.openxmlformats.org/drawingml/2006/main" noChangeAspect="1"/>
-            </wp:cNvGraphicFramePr>
-            <a:graphic xmlns:a="http://schemas.openxmlformats.org/drawingml/2006/main">
-              <a:graphicData uri="http://schemas.openxmlformats.org/drawingml/2006/picture">
-                <pic:pic xmlns:pic="http://schemas.openxmlformats.org/drawingml/2006/picture">
-                  <pic:nvPicPr>
-                    <pic:cNvPr id="125068182" name="圖片 8" descr="一張含有 螢幕擷取畫面, 多媒體軟體, 繪圖軟體, 編輯 的圖片&#10;&#10;AI 產生的內容可能不正確。"/>
                     <pic:cNvPicPr/>
                   </pic:nvPicPr>
                   <pic:blipFill>
@@ -10801,97 +11774,76 @@
           <w:lang w:eastAsia="zh-TW"/>
         </w:rPr>
       </w:pPr>
-      <w:r>
-        <w:rPr>
-          <w:lang w:eastAsia="zh-TW"/>
-        </w:rPr>
-        <w:t>20</w:t>
-      </w:r>
-      <w:proofErr w:type="gramStart"/>
-      <w:r>
-        <w:rPr>
-          <w:lang w:eastAsia="zh-TW"/>
-        </w:rPr>
-        <w:t>ms  Remote</w:t>
-      </w:r>
-      <w:proofErr w:type="gramEnd"/>
-      <w:r>
-        <w:rPr>
-          <w:lang w:eastAsia="zh-TW"/>
-        </w:rPr>
-        <w:t xml:space="preserve">, </w:t>
-      </w:r>
-      <w:r>
-        <w:rPr>
-          <w:lang w:eastAsia="zh-TW"/>
-        </w:rPr>
-        <w:t xml:space="preserve">python </w:t>
-      </w:r>
-      <w:proofErr w:type="spellStart"/>
-      <w:r>
-        <w:rPr>
-          <w:lang w:eastAsia="zh-TW"/>
-        </w:rPr>
-        <w:t>ws</w:t>
-      </w:r>
-      <w:proofErr w:type="spellEnd"/>
-      <w:r>
-        <w:rPr>
-          <w:lang w:eastAsia="zh-TW"/>
-        </w:rPr>
-        <w:t xml:space="preserve"> client, </w:t>
-      </w:r>
-      <w:r>
-        <w:rPr>
-          <w:lang w:eastAsia="zh-TW"/>
-        </w:rPr>
-        <w:t>Python web socket</w:t>
-      </w:r>
-      <w:r>
-        <w:rPr>
-          <w:lang w:eastAsia="zh-TW"/>
-        </w:rPr>
-        <w:t xml:space="preserve"> </w:t>
-      </w:r>
-      <w:r>
-        <w:rPr>
-          <w:lang w:eastAsia="zh-TW"/>
-        </w:rPr>
-        <w:t xml:space="preserve">+ </w:t>
-      </w:r>
-      <w:r>
-        <w:rPr>
-          <w:lang w:eastAsia="zh-TW"/>
-        </w:rPr>
-        <w:t xml:space="preserve">python </w:t>
-      </w:r>
-      <w:proofErr w:type="spellStart"/>
-      <w:r>
-        <w:rPr>
-          <w:lang w:eastAsia="zh-TW"/>
-        </w:rPr>
-        <w:t>gpio</w:t>
-      </w:r>
-      <w:proofErr w:type="spellEnd"/>
-    </w:p>
-    <w:p>
-      <w:pPr>
-        <w:rPr>
-          <w:lang w:eastAsia="zh-TW"/>
-        </w:rPr>
-      </w:pPr>
-      <w:r>
-        <w:rPr>
-          <w:rFonts w:hint="eastAsia"/>
+    </w:p>
+    <w:p>
+      <w:pPr>
+        <w:rPr>
+          <w:lang w:eastAsia="zh-TW"/>
+        </w:rPr>
+      </w:pPr>
+      <w:r>
+        <w:rPr>
+          <w:lang w:eastAsia="zh-TW"/>
+        </w:rPr>
+        <w:t>33</w:t>
+      </w:r>
+      <w:r>
+        <w:rPr>
+          <w:lang w:eastAsia="zh-TW"/>
+        </w:rPr>
+        <w:t xml:space="preserve">ms  Remote, python </w:t>
+      </w:r>
+      <w:proofErr w:type="spellStart"/>
+      <w:r>
+        <w:rPr>
+          <w:lang w:eastAsia="zh-TW"/>
+        </w:rPr>
+        <w:t>udp</w:t>
+      </w:r>
+      <w:proofErr w:type="spellEnd"/>
+      <w:r>
+        <w:rPr>
+          <w:lang w:eastAsia="zh-TW"/>
+        </w:rPr>
+        <w:t xml:space="preserve"> client, Python </w:t>
+      </w:r>
+      <w:proofErr w:type="spellStart"/>
+      <w:r>
+        <w:rPr>
+          <w:lang w:eastAsia="zh-TW"/>
+        </w:rPr>
+        <w:t>udp</w:t>
+      </w:r>
+      <w:proofErr w:type="spellEnd"/>
+      <w:r>
+        <w:rPr>
+          <w:lang w:eastAsia="zh-TW"/>
+        </w:rPr>
+        <w:t xml:space="preserve"> + </w:t>
+      </w:r>
+      <w:r>
+        <w:rPr>
+          <w:lang w:eastAsia="zh-TW"/>
+        </w:rPr>
+        <w:t>c mmap</w:t>
+      </w:r>
+    </w:p>
+    <w:p>
+      <w:pPr>
+        <w:rPr>
+          <w:lang w:eastAsia="zh-TW"/>
+        </w:rPr>
+      </w:pPr>
+      <w:r>
+        <w:rPr>
           <w:noProof/>
           <w:lang w:eastAsia="zh-TW"/>
         </w:rPr>
-        <w:lastRenderedPageBreak/>
         <w:drawing>
-          <wp:inline distT="0" distB="0" distL="0" distR="0" wp14:anchorId="04793359" wp14:editId="47B5F4D8">
+          <wp:inline distT="0" distB="0" distL="0" distR="0" wp14:anchorId="180F0813" wp14:editId="5C107242">
             <wp:extent cx="5486400" cy="3086100"/>
             <wp:effectExtent l="0" t="0" r="0" b="0"/>
-            <wp:docPr id="323642332" name="圖片 1" descr="一張含有 螢幕擷取畫面, 多媒體軟體, 繪圖軟體, 編輯 的圖片&#10;&#10;AI 產生的內容可能不正確。"/>
+            <wp:docPr id="125068182" name="圖片 8" descr="一張含有 螢幕擷取畫面, 多媒體軟體, 繪圖軟體, 編輯 的圖片&#10;&#10;AI 產生的內容可能不正確。"/>
             <wp:cNvGraphicFramePr>
               <a:graphicFrameLocks xmlns:a="http://schemas.openxmlformats.org/drawingml/2006/main" noChangeAspect="1"/>
             </wp:cNvGraphicFramePr>
@@ -10899,7 +11851,7 @@
               <a:graphicData uri="http://schemas.openxmlformats.org/drawingml/2006/picture">
                 <pic:pic xmlns:pic="http://schemas.openxmlformats.org/drawingml/2006/picture">
                   <pic:nvPicPr>
-                    <pic:cNvPr id="323642332" name="圖片 1" descr="一張含有 螢幕擷取畫面, 多媒體軟體, 繪圖軟體, 編輯 的圖片&#10;&#10;AI 產生的內容可能不正確。"/>
+                    <pic:cNvPr id="125068182" name="圖片 8" descr="一張含有 螢幕擷取畫面, 多媒體軟體, 繪圖軟體, 編輯 的圖片&#10;&#10;AI 產生的內容可能不正確。"/>
                     <pic:cNvPicPr/>
                   </pic:nvPicPr>
                   <pic:blipFill>
@@ -10937,38 +11889,31 @@
           <w:lang w:eastAsia="zh-TW"/>
         </w:rPr>
       </w:pPr>
-    </w:p>
-    <w:p>
-      <w:pPr>
-        <w:rPr>
-          <w:lang w:eastAsia="zh-TW"/>
-        </w:rPr>
-      </w:pPr>
-      <w:r>
-        <w:rPr>
-          <w:lang w:eastAsia="zh-TW"/>
-        </w:rPr>
-        <w:t>22</w:t>
+      <w:r>
+        <w:rPr>
+          <w:lang w:eastAsia="zh-TW"/>
+        </w:rPr>
+        <w:t>20</w:t>
       </w:r>
       <w:proofErr w:type="gramStart"/>
       <w:r>
         <w:rPr>
           <w:lang w:eastAsia="zh-TW"/>
         </w:rPr>
-        <w:t xml:space="preserve">ms  </w:t>
-      </w:r>
-      <w:r>
-        <w:rPr>
-          <w:lang w:eastAsia="zh-TW"/>
-        </w:rPr>
-        <w:t>Remote</w:t>
+        <w:t>ms  Remote</w:t>
       </w:r>
       <w:proofErr w:type="gramEnd"/>
       <w:r>
         <w:rPr>
           <w:lang w:eastAsia="zh-TW"/>
         </w:rPr>
-        <w:t xml:space="preserve">, python </w:t>
+        <w:t xml:space="preserve">, </w:t>
+      </w:r>
+      <w:r>
+        <w:rPr>
+          <w:lang w:eastAsia="zh-TW"/>
+        </w:rPr>
+        <w:t xml:space="preserve">python </w:t>
       </w:r>
       <w:proofErr w:type="spellStart"/>
       <w:r>
@@ -10988,36 +11933,34 @@
         <w:rPr>
           <w:lang w:eastAsia="zh-TW"/>
         </w:rPr>
-        <w:t xml:space="preserve">Python </w:t>
-      </w:r>
-      <w:proofErr w:type="spellStart"/>
-      <w:r>
-        <w:rPr>
-          <w:lang w:eastAsia="zh-TW"/>
-        </w:rPr>
-        <w:t>websocket</w:t>
-      </w:r>
-      <w:proofErr w:type="spellEnd"/>
-      <w:r>
-        <w:rPr>
-          <w:lang w:eastAsia="zh-TW"/>
-        </w:rPr>
-        <w:t xml:space="preserve"> + c </w:t>
-      </w:r>
-      <w:proofErr w:type="spellStart"/>
-      <w:r>
-        <w:rPr>
-          <w:lang w:eastAsia="zh-TW"/>
-        </w:rPr>
-        <w:t>mmap</w:t>
-      </w:r>
-      <w:proofErr w:type="spellEnd"/>
+        <w:t>Python web socket</w:t>
+      </w:r>
       <w:r>
         <w:rPr>
           <w:lang w:eastAsia="zh-TW"/>
         </w:rPr>
         <w:t xml:space="preserve"> </w:t>
       </w:r>
+      <w:r>
+        <w:rPr>
+          <w:lang w:eastAsia="zh-TW"/>
+        </w:rPr>
+        <w:t xml:space="preserve">+ </w:t>
+      </w:r>
+      <w:r>
+        <w:rPr>
+          <w:lang w:eastAsia="zh-TW"/>
+        </w:rPr>
+        <w:t xml:space="preserve">python </w:t>
+      </w:r>
+      <w:proofErr w:type="spellStart"/>
+      <w:r>
+        <w:rPr>
+          <w:lang w:eastAsia="zh-TW"/>
+        </w:rPr>
+        <w:t>gpio</w:t>
+      </w:r>
+      <w:proofErr w:type="spellEnd"/>
     </w:p>
     <w:p>
       <w:pPr>
@@ -11031,11 +11974,12 @@
           <w:noProof/>
           <w:lang w:eastAsia="zh-TW"/>
         </w:rPr>
+        <w:lastRenderedPageBreak/>
         <w:drawing>
-          <wp:inline distT="0" distB="0" distL="0" distR="0" wp14:anchorId="05A4C9F9" wp14:editId="157781CB">
+          <wp:inline distT="0" distB="0" distL="0" distR="0" wp14:anchorId="04793359" wp14:editId="47B5F4D8">
             <wp:extent cx="5486400" cy="3086100"/>
             <wp:effectExtent l="0" t="0" r="0" b="0"/>
-            <wp:docPr id="566220008" name="圖片 5" descr="一張含有 螢幕擷取畫面, 多媒體軟體, 繪圖軟體, 軟體 的圖片&#10;&#10;AI 產生的內容可能不正確。"/>
+            <wp:docPr id="323642332" name="圖片 1" descr="一張含有 螢幕擷取畫面, 多媒體軟體, 繪圖軟體, 編輯 的圖片&#10;&#10;AI 產生的內容可能不正確。"/>
             <wp:cNvGraphicFramePr>
               <a:graphicFrameLocks xmlns:a="http://schemas.openxmlformats.org/drawingml/2006/main" noChangeAspect="1"/>
             </wp:cNvGraphicFramePr>
@@ -11043,7 +11987,7 @@
               <a:graphicData uri="http://schemas.openxmlformats.org/drawingml/2006/picture">
                 <pic:pic xmlns:pic="http://schemas.openxmlformats.org/drawingml/2006/picture">
                   <pic:nvPicPr>
-                    <pic:cNvPr id="566220008" name="圖片 5" descr="一張含有 螢幕擷取畫面, 多媒體軟體, 繪圖軟體, 軟體 的圖片&#10;&#10;AI 產生的內容可能不正確。"/>
+                    <pic:cNvPr id="323642332" name="圖片 1" descr="一張含有 螢幕擷取畫面, 多媒體軟體, 繪圖軟體, 編輯 的圖片&#10;&#10;AI 產生的內容可能不正確。"/>
                     <pic:cNvPicPr/>
                   </pic:nvPicPr>
                   <pic:blipFill>
@@ -11092,108 +12036,94 @@
         <w:rPr>
           <w:lang w:eastAsia="zh-TW"/>
         </w:rPr>
-        <w:t>6</w:t>
-      </w:r>
-      <w:r>
-        <w:rPr>
-          <w:lang w:eastAsia="zh-TW"/>
-        </w:rPr>
-        <w:t xml:space="preserve">ms </w:t>
+        <w:t>22</w:t>
       </w:r>
       <w:proofErr w:type="gramStart"/>
       <w:r>
         <w:rPr>
           <w:lang w:eastAsia="zh-TW"/>
         </w:rPr>
-        <w:t>In</w:t>
+        <w:t xml:space="preserve">ms  </w:t>
+      </w:r>
+      <w:r>
+        <w:rPr>
+          <w:lang w:eastAsia="zh-TW"/>
+        </w:rPr>
+        <w:t>Remote</w:t>
       </w:r>
       <w:proofErr w:type="gramEnd"/>
       <w:r>
         <w:rPr>
           <w:lang w:eastAsia="zh-TW"/>
         </w:rPr>
+        <w:t xml:space="preserve">, python </w:t>
+      </w:r>
+      <w:proofErr w:type="spellStart"/>
+      <w:r>
+        <w:rPr>
+          <w:lang w:eastAsia="zh-TW"/>
+        </w:rPr>
+        <w:t>ws</w:t>
+      </w:r>
+      <w:proofErr w:type="spellEnd"/>
+      <w:r>
+        <w:rPr>
+          <w:lang w:eastAsia="zh-TW"/>
+        </w:rPr>
+        <w:t xml:space="preserve"> client, </w:t>
+      </w:r>
+      <w:r>
+        <w:rPr>
+          <w:lang w:eastAsia="zh-TW"/>
+        </w:rPr>
+        <w:t xml:space="preserve">Python </w:t>
+      </w:r>
+      <w:proofErr w:type="spellStart"/>
+      <w:r>
+        <w:rPr>
+          <w:lang w:eastAsia="zh-TW"/>
+        </w:rPr>
+        <w:t>websocket</w:t>
+      </w:r>
+      <w:proofErr w:type="spellEnd"/>
+      <w:r>
+        <w:rPr>
+          <w:lang w:eastAsia="zh-TW"/>
+        </w:rPr>
+        <w:t xml:space="preserve"> + c </w:t>
+      </w:r>
+      <w:proofErr w:type="spellStart"/>
+      <w:r>
+        <w:rPr>
+          <w:lang w:eastAsia="zh-TW"/>
+        </w:rPr>
+        <w:t>mmap</w:t>
+      </w:r>
+      <w:proofErr w:type="spellEnd"/>
+      <w:r>
+        <w:rPr>
+          <w:lang w:eastAsia="zh-TW"/>
+        </w:rPr>
         <w:t xml:space="preserve"> </w:t>
       </w:r>
-      <w:proofErr w:type="gramStart"/>
-      <w:r>
-        <w:rPr>
-          <w:lang w:eastAsia="zh-TW"/>
-        </w:rPr>
-        <w:t>local ,</w:t>
-      </w:r>
-      <w:proofErr w:type="gramEnd"/>
-      <w:r>
-        <w:rPr>
-          <w:lang w:eastAsia="zh-TW"/>
-        </w:rPr>
-        <w:t xml:space="preserve"> Python </w:t>
-      </w:r>
-      <w:proofErr w:type="spellStart"/>
-      <w:r>
-        <w:rPr>
-          <w:lang w:eastAsia="zh-TW"/>
-        </w:rPr>
-        <w:t>udp</w:t>
-      </w:r>
-      <w:proofErr w:type="spellEnd"/>
-      <w:r>
-        <w:rPr>
-          <w:lang w:eastAsia="zh-TW"/>
-        </w:rPr>
-        <w:t xml:space="preserve"> server + c </w:t>
-      </w:r>
-      <w:proofErr w:type="spellStart"/>
-      <w:r>
-        <w:rPr>
-          <w:lang w:eastAsia="zh-TW"/>
-        </w:rPr>
-        <w:t>mmap</w:t>
-      </w:r>
-      <w:proofErr w:type="spellEnd"/>
-      <w:r>
-        <w:rPr>
-          <w:lang w:eastAsia="zh-TW"/>
-        </w:rPr>
-        <w:t xml:space="preserve"> + python </w:t>
-      </w:r>
-      <w:proofErr w:type="spellStart"/>
-      <w:r>
-        <w:rPr>
-          <w:lang w:eastAsia="zh-TW"/>
-        </w:rPr>
-        <w:t>udp</w:t>
-      </w:r>
-      <w:proofErr w:type="spellEnd"/>
-      <w:r>
-        <w:rPr>
-          <w:lang w:eastAsia="zh-TW"/>
-        </w:rPr>
-        <w:t xml:space="preserve"> </w:t>
-      </w:r>
-      <w:r>
-        <w:rPr>
-          <w:lang w:eastAsia="zh-TW"/>
-        </w:rPr>
-        <w:t>client</w:t>
-      </w:r>
-    </w:p>
-    <w:p>
-      <w:pPr>
-        <w:rPr>
-          <w:lang w:eastAsia="zh-TW"/>
-        </w:rPr>
-      </w:pPr>
-      <w:r>
-        <w:rPr>
+    </w:p>
+    <w:p>
+      <w:pPr>
+        <w:rPr>
+          <w:lang w:eastAsia="zh-TW"/>
+        </w:rPr>
+      </w:pPr>
+      <w:r>
+        <w:rPr>
+          <w:rFonts w:hint="eastAsia"/>
           <w:noProof/>
           <w:lang w:eastAsia="zh-TW"/>
         </w:rPr>
-        <w:lastRenderedPageBreak/>
         <w:drawing>
-          <wp:inline distT="0" distB="0" distL="0" distR="0" wp14:anchorId="76A50C06" wp14:editId="638EDB78">
+          <wp:inline distT="0" distB="0" distL="0" distR="0" wp14:anchorId="05A4C9F9" wp14:editId="157781CB">
             <wp:extent cx="5486400" cy="3086100"/>
             <wp:effectExtent l="0" t="0" r="0" b="0"/>
-            <wp:docPr id="1165483266" name="圖片 7" descr="一張含有 螢幕擷取畫面, 多媒體軟體, 繪圖軟體, 編輯 的圖片&#10;&#10;AI 產生的內容可能不正確。"/>
+            <wp:docPr id="566220008" name="圖片 5" descr="一張含有 螢幕擷取畫面, 多媒體軟體, 繪圖軟體, 軟體 的圖片&#10;&#10;AI 產生的內容可能不正確。"/>
             <wp:cNvGraphicFramePr>
               <a:graphicFrameLocks xmlns:a="http://schemas.openxmlformats.org/drawingml/2006/main" noChangeAspect="1"/>
             </wp:cNvGraphicFramePr>
@@ -11201,7 +12131,7 @@
               <a:graphicData uri="http://schemas.openxmlformats.org/drawingml/2006/picture">
                 <pic:pic xmlns:pic="http://schemas.openxmlformats.org/drawingml/2006/picture">
                   <pic:nvPicPr>
-                    <pic:cNvPr id="1165483266" name="圖片 7" descr="一張含有 螢幕擷取畫面, 多媒體軟體, 繪圖軟體, 編輯 的圖片&#10;&#10;AI 產生的內容可能不正確。"/>
+                    <pic:cNvPr id="566220008" name="圖片 5" descr="一張含有 螢幕擷取畫面, 多媒體軟體, 繪圖軟體, 軟體 的圖片&#10;&#10;AI 產生的內容可能不正確。"/>
                     <pic:cNvPicPr/>
                   </pic:nvPicPr>
                   <pic:blipFill>
@@ -11246,37 +12176,23 @@
           <w:lang w:eastAsia="zh-TW"/>
         </w:rPr>
       </w:pPr>
-    </w:p>
-    <w:p>
-      <w:pPr>
-        <w:rPr>
-          <w:lang w:eastAsia="zh-TW"/>
-        </w:rPr>
-      </w:pPr>
-      <w:r>
-        <w:rPr>
-          <w:rFonts w:hint="eastAsia"/>
-          <w:lang w:eastAsia="zh-TW"/>
-        </w:rPr>
-        <w:t>1</w:t>
-      </w:r>
-      <w:r>
-        <w:rPr>
-          <w:lang w:eastAsia="zh-TW"/>
-        </w:rPr>
-        <w:t>.7</w:t>
+      <w:r>
+        <w:rPr>
+          <w:lang w:eastAsia="zh-TW"/>
+        </w:rPr>
+        <w:t>6</w:t>
+      </w:r>
+      <w:r>
+        <w:rPr>
+          <w:lang w:eastAsia="zh-TW"/>
+        </w:rPr>
+        <w:t xml:space="preserve">ms </w:t>
       </w:r>
       <w:proofErr w:type="gramStart"/>
       <w:r>
         <w:rPr>
           <w:lang w:eastAsia="zh-TW"/>
         </w:rPr>
-        <w:t xml:space="preserve">ms  </w:t>
-      </w:r>
-      <w:r>
-        <w:rPr>
-          <w:lang w:eastAsia="zh-TW"/>
-        </w:rPr>
         <w:t>In</w:t>
       </w:r>
       <w:proofErr w:type="gramEnd"/>
@@ -11286,18 +12202,54 @@
         </w:rPr>
         <w:t xml:space="preserve"> </w:t>
       </w:r>
-      <w:r>
-        <w:rPr>
-          <w:lang w:eastAsia="zh-TW"/>
-        </w:rPr>
-        <w:t xml:space="preserve">local Pure C </w:t>
-      </w:r>
-      <w:proofErr w:type="spellStart"/>
-      <w:r>
-        <w:rPr>
-          <w:lang w:eastAsia="zh-TW"/>
-        </w:rPr>
-        <w:t>libgpiod</w:t>
+      <w:proofErr w:type="gramStart"/>
+      <w:r>
+        <w:rPr>
+          <w:lang w:eastAsia="zh-TW"/>
+        </w:rPr>
+        <w:t>local ,</w:t>
+      </w:r>
+      <w:proofErr w:type="gramEnd"/>
+      <w:r>
+        <w:rPr>
+          <w:lang w:eastAsia="zh-TW"/>
+        </w:rPr>
+        <w:t xml:space="preserve"> Python </w:t>
+      </w:r>
+      <w:proofErr w:type="spellStart"/>
+      <w:r>
+        <w:rPr>
+          <w:lang w:eastAsia="zh-TW"/>
+        </w:rPr>
+        <w:t>udp</w:t>
+      </w:r>
+      <w:proofErr w:type="spellEnd"/>
+      <w:r>
+        <w:rPr>
+          <w:lang w:eastAsia="zh-TW"/>
+        </w:rPr>
+        <w:t xml:space="preserve"> server + c </w:t>
+      </w:r>
+      <w:proofErr w:type="spellStart"/>
+      <w:r>
+        <w:rPr>
+          <w:lang w:eastAsia="zh-TW"/>
+        </w:rPr>
+        <w:t>mmap</w:t>
+      </w:r>
+      <w:proofErr w:type="spellEnd"/>
+      <w:r>
+        <w:rPr>
+          <w:lang w:eastAsia="zh-TW"/>
+        </w:rPr>
+        <w:t xml:space="preserve"> + python </w:t>
+      </w:r>
+      <w:proofErr w:type="spellStart"/>
+      <w:r>
+        <w:rPr>
+          <w:lang w:eastAsia="zh-TW"/>
+        </w:rPr>
+        <w:t>udp</w:t>
       </w:r>
       <w:proofErr w:type="spellEnd"/>
       <w:r>
@@ -11306,6 +12258,12 @@
         </w:rPr>
         <w:t xml:space="preserve"> </w:t>
       </w:r>
+      <w:r>
+        <w:rPr>
+          <w:lang w:eastAsia="zh-TW"/>
+        </w:rPr>
+        <w:t>client</w:t>
+      </w:r>
     </w:p>
     <w:p>
       <w:pPr>
@@ -11318,11 +12276,12 @@
           <w:noProof/>
           <w:lang w:eastAsia="zh-TW"/>
         </w:rPr>
+        <w:lastRenderedPageBreak/>
         <w:drawing>
-          <wp:inline distT="0" distB="0" distL="0" distR="0" wp14:anchorId="76F16BA0" wp14:editId="26BAE05F">
+          <wp:inline distT="0" distB="0" distL="0" distR="0" wp14:anchorId="76A50C06" wp14:editId="638EDB78">
             <wp:extent cx="5486400" cy="3086100"/>
             <wp:effectExtent l="0" t="0" r="0" b="0"/>
-            <wp:docPr id="153623868" name="圖片 3" descr="一張含有 螢幕擷取畫面, 多媒體軟體, 繪圖軟體, 編輯 的圖片&#10;&#10;AI 產生的內容可能不正確。"/>
+            <wp:docPr id="1165483266" name="圖片 7" descr="一張含有 螢幕擷取畫面, 多媒體軟體, 繪圖軟體, 編輯 的圖片&#10;&#10;AI 產生的內容可能不正確。"/>
             <wp:cNvGraphicFramePr>
               <a:graphicFrameLocks xmlns:a="http://schemas.openxmlformats.org/drawingml/2006/main" noChangeAspect="1"/>
             </wp:cNvGraphicFramePr>
@@ -11330,7 +12289,7 @@
               <a:graphicData uri="http://schemas.openxmlformats.org/drawingml/2006/picture">
                 <pic:pic xmlns:pic="http://schemas.openxmlformats.org/drawingml/2006/picture">
                   <pic:nvPicPr>
-                    <pic:cNvPr id="153623868" name="圖片 3" descr="一張含有 螢幕擷取畫面, 多媒體軟體, 繪圖軟體, 編輯 的圖片&#10;&#10;AI 產生的內容可能不正確。"/>
+                    <pic:cNvPr id="1165483266" name="圖片 7" descr="一張含有 螢幕擷取畫面, 多媒體軟體, 繪圖軟體, 編輯 的圖片&#10;&#10;AI 產生的內容可能不正確。"/>
                     <pic:cNvPicPr/>
                   </pic:nvPicPr>
                   <pic:blipFill>
@@ -11368,17 +12327,44 @@
           <w:lang w:eastAsia="zh-TW"/>
         </w:rPr>
       </w:pPr>
-      <w:r>
-        <w:rPr>
-          <w:lang w:eastAsia="zh-TW"/>
-        </w:rPr>
-        <w:t xml:space="preserve">1.5ms </w:t>
+    </w:p>
+    <w:p>
+      <w:pPr>
+        <w:rPr>
+          <w:lang w:eastAsia="zh-TW"/>
+        </w:rPr>
+      </w:pPr>
+    </w:p>
+    <w:p>
+      <w:pPr>
+        <w:rPr>
+          <w:lang w:eastAsia="zh-TW"/>
+        </w:rPr>
+      </w:pPr>
+      <w:r>
+        <w:rPr>
+          <w:rFonts w:hint="eastAsia"/>
+          <w:lang w:eastAsia="zh-TW"/>
+        </w:rPr>
+        <w:t>1</w:t>
+      </w:r>
+      <w:r>
+        <w:rPr>
+          <w:lang w:eastAsia="zh-TW"/>
+        </w:rPr>
+        <w:t>.7</w:t>
       </w:r>
       <w:proofErr w:type="gramStart"/>
       <w:r>
         <w:rPr>
           <w:lang w:eastAsia="zh-TW"/>
         </w:rPr>
+        <w:t xml:space="preserve">ms  </w:t>
+      </w:r>
+      <w:r>
+        <w:rPr>
+          <w:lang w:eastAsia="zh-TW"/>
+        </w:rPr>
         <w:t>In</w:t>
       </w:r>
       <w:proofErr w:type="gramEnd"/>
@@ -11388,61 +12374,25 @@
         </w:rPr>
         <w:t xml:space="preserve"> </w:t>
       </w:r>
-      <w:proofErr w:type="gramStart"/>
-      <w:r>
-        <w:rPr>
-          <w:lang w:eastAsia="zh-TW"/>
-        </w:rPr>
-        <w:t>local ,</w:t>
-      </w:r>
-      <w:proofErr w:type="gramEnd"/>
-      <w:r>
-        <w:rPr>
-          <w:lang w:eastAsia="zh-TW"/>
-        </w:rPr>
-        <w:t xml:space="preserve"> Python </w:t>
-      </w:r>
-      <w:proofErr w:type="spellStart"/>
-      <w:r>
-        <w:rPr>
-          <w:lang w:eastAsia="zh-TW"/>
-        </w:rPr>
-        <w:t>ws</w:t>
-      </w:r>
-      <w:proofErr w:type="spellEnd"/>
-      <w:r>
-        <w:rPr>
-          <w:lang w:eastAsia="zh-TW"/>
-        </w:rPr>
-        <w:t xml:space="preserve"> server + c </w:t>
-      </w:r>
-      <w:proofErr w:type="spellStart"/>
-      <w:r>
-        <w:rPr>
-          <w:lang w:eastAsia="zh-TW"/>
-        </w:rPr>
-        <w:t>mmap</w:t>
-      </w:r>
-      <w:proofErr w:type="spellEnd"/>
-      <w:r>
-        <w:rPr>
-          <w:lang w:eastAsia="zh-TW"/>
-        </w:rPr>
-        <w:t xml:space="preserve"> + python </w:t>
-      </w:r>
-      <w:proofErr w:type="spellStart"/>
-      <w:r>
-        <w:rPr>
-          <w:lang w:eastAsia="zh-TW"/>
-        </w:rPr>
-        <w:t>ws</w:t>
-      </w:r>
-      <w:proofErr w:type="spellEnd"/>
-      <w:r>
-        <w:rPr>
-          <w:lang w:eastAsia="zh-TW"/>
-        </w:rPr>
-        <w:t xml:space="preserve"> client</w:t>
+      <w:r>
+        <w:rPr>
+          <w:lang w:eastAsia="zh-TW"/>
+        </w:rPr>
+        <w:t xml:space="preserve">local Pure C </w:t>
+      </w:r>
+      <w:proofErr w:type="spellStart"/>
+      <w:r>
+        <w:rPr>
+          <w:lang w:eastAsia="zh-TW"/>
+        </w:rPr>
+        <w:t>libgpiod</w:t>
+      </w:r>
+      <w:proofErr w:type="spellEnd"/>
+      <w:r>
+        <w:rPr>
+          <w:lang w:eastAsia="zh-TW"/>
+        </w:rPr>
+        <w:t xml:space="preserve"> </w:t>
       </w:r>
     </w:p>
     <w:p>
@@ -11456,12 +12406,11 @@
           <w:noProof/>
           <w:lang w:eastAsia="zh-TW"/>
         </w:rPr>
-        <w:lastRenderedPageBreak/>
         <w:drawing>
-          <wp:inline distT="0" distB="0" distL="0" distR="0" wp14:anchorId="4FDF64BF" wp14:editId="68AE96C0">
+          <wp:inline distT="0" distB="0" distL="0" distR="0" wp14:anchorId="76F16BA0" wp14:editId="26BAE05F">
             <wp:extent cx="5486400" cy="3086100"/>
             <wp:effectExtent l="0" t="0" r="0" b="0"/>
-            <wp:docPr id="564765133" name="圖片 6" descr="一張含有 螢幕擷取畫面, 多媒體軟體, 文字, 繪圖軟體 的圖片&#10;&#10;AI 產生的內容可能不正確。"/>
+            <wp:docPr id="153623868" name="圖片 3" descr="一張含有 螢幕擷取畫面, 多媒體軟體, 繪圖軟體, 編輯 的圖片&#10;&#10;AI 產生的內容可能不正確。"/>
             <wp:cNvGraphicFramePr>
               <a:graphicFrameLocks xmlns:a="http://schemas.openxmlformats.org/drawingml/2006/main" noChangeAspect="1"/>
             </wp:cNvGraphicFramePr>
@@ -11469,7 +12418,7 @@
               <a:graphicData uri="http://schemas.openxmlformats.org/drawingml/2006/picture">
                 <pic:pic xmlns:pic="http://schemas.openxmlformats.org/drawingml/2006/picture">
                   <pic:nvPicPr>
-                    <pic:cNvPr id="564765133" name="圖片 6" descr="一張含有 螢幕擷取畫面, 多媒體軟體, 文字, 繪圖軟體 的圖片&#10;&#10;AI 產生的內容可能不正確。"/>
+                    <pic:cNvPr id="153623868" name="圖片 3" descr="一張含有 螢幕擷取畫面, 多媒體軟體, 繪圖軟體, 編輯 的圖片&#10;&#10;AI 產生的內容可能不正確。"/>
                     <pic:cNvPicPr/>
                   </pic:nvPicPr>
                   <pic:blipFill>
@@ -11507,6 +12456,145 @@
           <w:lang w:eastAsia="zh-TW"/>
         </w:rPr>
       </w:pPr>
+      <w:r>
+        <w:rPr>
+          <w:lang w:eastAsia="zh-TW"/>
+        </w:rPr>
+        <w:t xml:space="preserve">1.5ms </w:t>
+      </w:r>
+      <w:proofErr w:type="gramStart"/>
+      <w:r>
+        <w:rPr>
+          <w:lang w:eastAsia="zh-TW"/>
+        </w:rPr>
+        <w:t>In</w:t>
+      </w:r>
+      <w:proofErr w:type="gramEnd"/>
+      <w:r>
+        <w:rPr>
+          <w:lang w:eastAsia="zh-TW"/>
+        </w:rPr>
+        <w:t xml:space="preserve"> </w:t>
+      </w:r>
+      <w:proofErr w:type="gramStart"/>
+      <w:r>
+        <w:rPr>
+          <w:lang w:eastAsia="zh-TW"/>
+        </w:rPr>
+        <w:t>local ,</w:t>
+      </w:r>
+      <w:proofErr w:type="gramEnd"/>
+      <w:r>
+        <w:rPr>
+          <w:lang w:eastAsia="zh-TW"/>
+        </w:rPr>
+        <w:t xml:space="preserve"> Python </w:t>
+      </w:r>
+      <w:proofErr w:type="spellStart"/>
+      <w:r>
+        <w:rPr>
+          <w:lang w:eastAsia="zh-TW"/>
+        </w:rPr>
+        <w:t>ws</w:t>
+      </w:r>
+      <w:proofErr w:type="spellEnd"/>
+      <w:r>
+        <w:rPr>
+          <w:lang w:eastAsia="zh-TW"/>
+        </w:rPr>
+        <w:t xml:space="preserve"> server + c </w:t>
+      </w:r>
+      <w:proofErr w:type="spellStart"/>
+      <w:r>
+        <w:rPr>
+          <w:lang w:eastAsia="zh-TW"/>
+        </w:rPr>
+        <w:t>mmap</w:t>
+      </w:r>
+      <w:proofErr w:type="spellEnd"/>
+      <w:r>
+        <w:rPr>
+          <w:lang w:eastAsia="zh-TW"/>
+        </w:rPr>
+        <w:t xml:space="preserve"> + python </w:t>
+      </w:r>
+      <w:proofErr w:type="spellStart"/>
+      <w:r>
+        <w:rPr>
+          <w:lang w:eastAsia="zh-TW"/>
+        </w:rPr>
+        <w:t>ws</w:t>
+      </w:r>
+      <w:proofErr w:type="spellEnd"/>
+      <w:r>
+        <w:rPr>
+          <w:lang w:eastAsia="zh-TW"/>
+        </w:rPr>
+        <w:t xml:space="preserve"> client</w:t>
+      </w:r>
+    </w:p>
+    <w:p>
+      <w:pPr>
+        <w:rPr>
+          <w:lang w:eastAsia="zh-TW"/>
+        </w:rPr>
+      </w:pPr>
+      <w:r>
+        <w:rPr>
+          <w:noProof/>
+          <w:lang w:eastAsia="zh-TW"/>
+        </w:rPr>
+        <w:lastRenderedPageBreak/>
+        <w:drawing>
+          <wp:inline distT="0" distB="0" distL="0" distR="0" wp14:anchorId="4FDF64BF" wp14:editId="68AE96C0">
+            <wp:extent cx="5486400" cy="3086100"/>
+            <wp:effectExtent l="0" t="0" r="0" b="0"/>
+            <wp:docPr id="564765133" name="圖片 6" descr="一張含有 螢幕擷取畫面, 多媒體軟體, 文字, 繪圖軟體 的圖片&#10;&#10;AI 產生的內容可能不正確。"/>
+            <wp:cNvGraphicFramePr>
+              <a:graphicFrameLocks xmlns:a="http://schemas.openxmlformats.org/drawingml/2006/main" noChangeAspect="1"/>
+            </wp:cNvGraphicFramePr>
+            <a:graphic xmlns:a="http://schemas.openxmlformats.org/drawingml/2006/main">
+              <a:graphicData uri="http://schemas.openxmlformats.org/drawingml/2006/picture">
+                <pic:pic xmlns:pic="http://schemas.openxmlformats.org/drawingml/2006/picture">
+                  <pic:nvPicPr>
+                    <pic:cNvPr id="564765133" name="圖片 6" descr="一張含有 螢幕擷取畫面, 多媒體軟體, 文字, 繪圖軟體 的圖片&#10;&#10;AI 產生的內容可能不正確。"/>
+                    <pic:cNvPicPr/>
+                  </pic:nvPicPr>
+                  <pic:blipFill>
+                    <a:blip r:embed="rId13"/>
+                    <a:stretch>
+                      <a:fillRect/>
+                    </a:stretch>
+                  </pic:blipFill>
+                  <pic:spPr>
+                    <a:xfrm>
+                      <a:off x="0" y="0"/>
+                      <a:ext cx="5486400" cy="3086100"/>
+                    </a:xfrm>
+                    <a:prstGeom prst="rect">
+                      <a:avLst/>
+                    </a:prstGeom>
+                  </pic:spPr>
+                </pic:pic>
+              </a:graphicData>
+            </a:graphic>
+          </wp:inline>
+        </w:drawing>
+      </w:r>
+    </w:p>
+    <w:p>
+      <w:pPr>
+        <w:rPr>
+          <w:lang w:eastAsia="zh-TW"/>
+        </w:rPr>
+      </w:pPr>
+    </w:p>
+    <w:p>
+      <w:pPr>
+        <w:rPr>
+          <w:lang w:eastAsia="zh-TW"/>
+        </w:rPr>
+      </w:pPr>
     </w:p>
     <w:p>
       <w:pPr>
@@ -11603,7 +12691,7 @@
                     <pic:cNvPicPr/>
                   </pic:nvPicPr>
                   <pic:blipFill>
-                    <a:blip r:embed="rId13"/>
+                    <a:blip r:embed="rId14"/>
                     <a:stretch>
                       <a:fillRect/>
                     </a:stretch>

</xml_diff>

<commit_message>
modified:   petalinux_rootfs_network_flow_with_gpio.docx 	new file:   petalinux_web/awg_raw_tcp/awg_tech_report.md 	modified:   petalinux_web/awg_raw_tcp/test_awg_raw_queue_v2.py 	new file:   petalinux_web/awg_raw_tcp/test_awg_raw_queue_v3.py 	new file:   petalinux_web/awg_raw_tcp/test_awg_raw_queue_v3.py~
</commit_message>
<xml_diff>
--- a/petalinux_rootfs_network_flow_with_gpio.docx
+++ b/petalinux_rootfs_network_flow_with_gpio.docx
@@ -11206,6 +11206,303 @@
         </w:rPr>
         <w:t>,'$ORIGIN'</w:t>
       </w:r>
+    </w:p>
+    <w:p>
+      <w:pPr>
+        <w:pStyle w:val="p1"/>
+        <w:ind w:left="360"/>
+        <w:rPr>
+          <w:b/>
+          <w:bCs/>
+        </w:rPr>
+      </w:pPr>
+    </w:p>
+    <w:p>
+      <w:pPr>
+        <w:pStyle w:val="p1"/>
+        <w:ind w:left="360"/>
+        <w:rPr>
+          <w:rFonts w:hint="eastAsia"/>
+          <w:b/>
+          <w:bCs/>
+        </w:rPr>
+      </w:pPr>
+      <w:r>
+        <w:rPr>
+          <w:rFonts w:hint="eastAsia"/>
+          <w:b/>
+          <w:bCs/>
+        </w:rPr>
+        <w:t>可用</w:t>
+      </w:r>
+      <w:proofErr w:type="spellStart"/>
+      <w:r>
+        <w:rPr>
+          <w:b/>
+          <w:bCs/>
+        </w:rPr>
+        <w:t>gdm</w:t>
+      </w:r>
+      <w:proofErr w:type="spellEnd"/>
+    </w:p>
+    <w:p>
+      <w:pPr>
+        <w:pStyle w:val="p1"/>
+        <w:ind w:left="360"/>
+      </w:pPr>
+      <w:proofErr w:type="spellStart"/>
+      <w:r>
+        <w:t>gcc</w:t>
+      </w:r>
+      <w:proofErr w:type="spellEnd"/>
+      <w:r>
+        <w:t xml:space="preserve"> -g -</w:t>
+      </w:r>
+      <w:proofErr w:type="spellStart"/>
+      <w:r>
+        <w:t>pthread</w:t>
+      </w:r>
+      <w:proofErr w:type="spellEnd"/>
+      <w:r>
+        <w:t xml:space="preserve"> -Wall -DDEBUG -o </w:t>
+      </w:r>
+      <w:proofErr w:type="spellStart"/>
+      <w:r>
+        <w:t>awg_server</w:t>
+      </w:r>
+      <w:proofErr w:type="spellEnd"/>
+      <w:r>
+        <w:t xml:space="preserve">     </w:t>
+      </w:r>
+      <w:proofErr w:type="spellStart"/>
+      <w:r>
+        <w:t>awg_server_raw_top.c</w:t>
+      </w:r>
+      <w:proofErr w:type="spellEnd"/>
+      <w:r>
+        <w:t xml:space="preserve">     </w:t>
+      </w:r>
+      <w:proofErr w:type="spellStart"/>
+      <w:r>
+        <w:t>awg_server_raw_direct.c</w:t>
+      </w:r>
+      <w:proofErr w:type="spellEnd"/>
+      <w:r>
+        <w:t xml:space="preserve">     </w:t>
+      </w:r>
+      <w:proofErr w:type="spellStart"/>
+      <w:r>
+        <w:t>awg_server_raw_queue.c</w:t>
+      </w:r>
+      <w:proofErr w:type="spellEnd"/>
+      <w:r>
+        <w:t xml:space="preserve">     </w:t>
+      </w:r>
+      <w:proofErr w:type="spellStart"/>
+      <w:r>
+        <w:t>awg_server_raw_notify.c</w:t>
+      </w:r>
+      <w:proofErr w:type="spellEnd"/>
+      <w:r>
+        <w:t xml:space="preserve">     </w:t>
+      </w:r>
+      <w:proofErr w:type="spellStart"/>
+      <w:r>
+        <w:t>awg_core_mmap.c</w:t>
+      </w:r>
+      <w:proofErr w:type="spellEnd"/>
+    </w:p>
+    <w:p>
+      <w:pPr>
+        <w:pStyle w:val="p1"/>
+        <w:ind w:left="360"/>
+      </w:pPr>
+      <w:r>
+        <w:rPr>
+          <w:rFonts w:hint="eastAsia"/>
+        </w:rPr>
+        <w:t>正式環境</w:t>
+      </w:r>
+    </w:p>
+    <w:p>
+      <w:pPr>
+        <w:pStyle w:val="p1"/>
+        <w:ind w:left="120" w:hangingChars="50" w:hanging="120"/>
+        <w:rPr>
+          <w:rFonts w:hint="eastAsia"/>
+          <w:b/>
+          <w:bCs/>
+        </w:rPr>
+      </w:pPr>
+      <w:proofErr w:type="spellStart"/>
+      <w:r>
+        <w:rPr>
+          <w:b/>
+          <w:bCs/>
+        </w:rPr>
+        <w:t>gcc</w:t>
+      </w:r>
+      <w:proofErr w:type="spellEnd"/>
+      <w:r>
+        <w:rPr>
+          <w:b/>
+          <w:bCs/>
+        </w:rPr>
+        <w:t xml:space="preserve"> -</w:t>
+      </w:r>
+      <w:proofErr w:type="spellStart"/>
+      <w:r>
+        <w:rPr>
+          <w:b/>
+          <w:bCs/>
+        </w:rPr>
+        <w:t>pthread</w:t>
+      </w:r>
+      <w:proofErr w:type="spellEnd"/>
+      <w:r>
+        <w:rPr>
+          <w:b/>
+          <w:bCs/>
+        </w:rPr>
+        <w:t xml:space="preserve"> -Wall -O2 -o </w:t>
+      </w:r>
+      <w:proofErr w:type="spellStart"/>
+      <w:r>
+        <w:rPr>
+          <w:b/>
+          <w:bCs/>
+        </w:rPr>
+        <w:t>awg_server</w:t>
+      </w:r>
+      <w:proofErr w:type="spellEnd"/>
+      <w:r>
+        <w:rPr>
+          <w:b/>
+          <w:bCs/>
+        </w:rPr>
+        <w:t xml:space="preserve"> </w:t>
+      </w:r>
+      <w:proofErr w:type="spellStart"/>
+      <w:r>
+        <w:rPr>
+          <w:b/>
+          <w:bCs/>
+        </w:rPr>
+        <w:t>awg_server_raw_top.</w:t>
+      </w:r>
+      <w:proofErr w:type="gramStart"/>
+      <w:r>
+        <w:rPr>
+          <w:b/>
+          <w:bCs/>
+        </w:rPr>
+        <w:t>c</w:t>
+      </w:r>
+      <w:proofErr w:type="spellEnd"/>
+      <w:r>
+        <w:rPr>
+          <w:b/>
+          <w:bCs/>
+        </w:rPr>
+        <w:t xml:space="preserve">  </w:t>
+      </w:r>
+      <w:proofErr w:type="spellStart"/>
+      <w:r>
+        <w:rPr>
+          <w:b/>
+          <w:bCs/>
+        </w:rPr>
+        <w:t>awg</w:t>
+      </w:r>
+      <w:proofErr w:type="gramEnd"/>
+      <w:r>
+        <w:rPr>
+          <w:b/>
+          <w:bCs/>
+        </w:rPr>
+        <w:t>_server_raw_direct.c</w:t>
+      </w:r>
+      <w:proofErr w:type="spellEnd"/>
+      <w:r>
+        <w:rPr>
+          <w:b/>
+          <w:bCs/>
+        </w:rPr>
+        <w:t xml:space="preserve"> </w:t>
+      </w:r>
+      <w:proofErr w:type="spellStart"/>
+      <w:r>
+        <w:rPr>
+          <w:b/>
+          <w:bCs/>
+        </w:rPr>
+        <w:t>awg_server_raw_queue.</w:t>
+      </w:r>
+      <w:proofErr w:type="gramStart"/>
+      <w:r>
+        <w:rPr>
+          <w:b/>
+          <w:bCs/>
+        </w:rPr>
+        <w:t>c</w:t>
+      </w:r>
+      <w:proofErr w:type="spellEnd"/>
+      <w:r>
+        <w:rPr>
+          <w:b/>
+          <w:bCs/>
+        </w:rPr>
+        <w:t xml:space="preserve">  </w:t>
+      </w:r>
+      <w:proofErr w:type="spellStart"/>
+      <w:r>
+        <w:rPr>
+          <w:b/>
+          <w:bCs/>
+        </w:rPr>
+        <w:t>awg</w:t>
+      </w:r>
+      <w:proofErr w:type="gramEnd"/>
+      <w:r>
+        <w:rPr>
+          <w:b/>
+          <w:bCs/>
+        </w:rPr>
+        <w:t>_server_raw_notify.</w:t>
+      </w:r>
+      <w:proofErr w:type="gramStart"/>
+      <w:r>
+        <w:rPr>
+          <w:b/>
+          <w:bCs/>
+        </w:rPr>
+        <w:t>c</w:t>
+      </w:r>
+      <w:proofErr w:type="spellEnd"/>
+      <w:r>
+        <w:rPr>
+          <w:b/>
+          <w:bCs/>
+        </w:rPr>
+        <w:t xml:space="preserve">  </w:t>
+      </w:r>
+      <w:proofErr w:type="spellStart"/>
+      <w:r>
+        <w:rPr>
+          <w:b/>
+          <w:bCs/>
+        </w:rPr>
+        <w:t>awg</w:t>
+      </w:r>
+      <w:proofErr w:type="gramEnd"/>
+      <w:r>
+        <w:rPr>
+          <w:b/>
+          <w:bCs/>
+        </w:rPr>
+        <w:t>_core_mmap.c</w:t>
+      </w:r>
+      <w:proofErr w:type="spellEnd"/>
     </w:p>
     <w:p>
       <w:pPr>

</xml_diff>